<commit_message>
update export table parse
</commit_message>
<xml_diff>
--- a/PE解析器.docx
+++ b/PE解析器.docx
@@ -1,6 +1,6 @@
 
 <file path=word/document.xml><?xml version="1.0" encoding="utf-8"?>
-<w:document xmlns:wpc="http://schemas.microsoft.com/office/word/2010/wordprocessingCanvas" xmlns:cx="http://schemas.microsoft.com/office/drawing/2014/chartex" xmlns:mc="http://schemas.openxmlformats.org/markup-compatibility/2006" xmlns:o="urn:schemas-microsoft-com:office:office" xmlns:r="http://schemas.openxmlformats.org/officeDocument/2006/relationships" xmlns:m="http://schemas.openxmlformats.org/officeDocument/2006/math" xmlns:v="urn:schemas-microsoft-com:vml" xmlns:wp14="http://schemas.microsoft.com/office/word/2010/wordprocessingDrawing" xmlns:wp="http://schemas.openxmlformats.org/drawingml/2006/wordprocessingDrawing" xmlns:w10="urn:schemas-microsoft-com:office:word" xmlns:w="http://schemas.openxmlformats.org/wordprocessingml/2006/main" xmlns:w14="http://schemas.microsoft.com/office/word/2010/wordml" xmlns:w15="http://schemas.microsoft.com/office/word/2012/wordml" xmlns:w16se="http://schemas.microsoft.com/office/word/2015/wordml/symex" xmlns:wpg="http://schemas.microsoft.com/office/word/2010/wordprocessingGroup" xmlns:wpi="http://schemas.microsoft.com/office/word/2010/wordprocessingInk" xmlns:wne="http://schemas.microsoft.com/office/word/2006/wordml" xmlns:wps="http://schemas.microsoft.com/office/word/2010/wordprocessingShape" mc:Ignorable="w14 w15 w16se wp14">
+<w:document xmlns:wpc="http://schemas.microsoft.com/office/word/2010/wordprocessingCanvas" xmlns:cx="http://schemas.microsoft.com/office/drawing/2014/chartex" xmlns:cx1="http://schemas.microsoft.com/office/drawing/2015/9/8/chartex" xmlns:cx2="http://schemas.microsoft.com/office/drawing/2015/10/21/chartex" xmlns:cx3="http://schemas.microsoft.com/office/drawing/2016/5/9/chartex" xmlns:cx4="http://schemas.microsoft.com/office/drawing/2016/5/10/chartex" xmlns:cx5="http://schemas.microsoft.com/office/drawing/2016/5/11/chartex" xmlns:cx6="http://schemas.microsoft.com/office/drawing/2016/5/12/chartex" xmlns:cx7="http://schemas.microsoft.com/office/drawing/2016/5/13/chartex" xmlns:cx8="http://schemas.microsoft.com/office/drawing/2016/5/14/chartex" xmlns:mc="http://schemas.openxmlformats.org/markup-compatibility/2006" xmlns:aink="http://schemas.microsoft.com/office/drawing/2016/ink" xmlns:am3d="http://schemas.microsoft.com/office/drawing/2017/model3d" xmlns:o="urn:schemas-microsoft-com:office:office" xmlns:r="http://schemas.openxmlformats.org/officeDocument/2006/relationships" xmlns:m="http://schemas.openxmlformats.org/officeDocument/2006/math" xmlns:v="urn:schemas-microsoft-com:vml" xmlns:wp14="http://schemas.microsoft.com/office/word/2010/wordprocessingDrawing" xmlns:wp="http://schemas.openxmlformats.org/drawingml/2006/wordprocessingDrawing" xmlns:w10="urn:schemas-microsoft-com:office:word" xmlns:w="http://schemas.openxmlformats.org/wordprocessingml/2006/main" xmlns:w14="http://schemas.microsoft.com/office/word/2010/wordml" xmlns:w15="http://schemas.microsoft.com/office/word/2012/wordml" xmlns:w16cex="http://schemas.microsoft.com/office/word/2018/wordml/cex" xmlns:w16cid="http://schemas.microsoft.com/office/word/2016/wordml/cid" xmlns:w16="http://schemas.microsoft.com/office/word/2018/wordml" xmlns:w16se="http://schemas.microsoft.com/office/word/2015/wordml/symex" xmlns:wpg="http://schemas.microsoft.com/office/word/2010/wordprocessingGroup" xmlns:wpi="http://schemas.microsoft.com/office/word/2010/wordprocessingInk" xmlns:wne="http://schemas.microsoft.com/office/word/2006/wordml" xmlns:wps="http://schemas.microsoft.com/office/word/2010/wordprocessingShape" mc:Ignorable="w14 w15 w16se w16cid w16 w16cex wp14">
   <w:body>
     <w:p>
       <w:pPr>
@@ -192,11 +192,6 @@
       <w:bookmarkEnd w:id="1"/>
     </w:p>
     <w:p>
-      <w:pPr>
-        <w:rPr>
-          <w:rFonts w:hint="eastAsia"/>
-        </w:rPr>
-      </w:pPr>
       <w:r>
         <w:rPr>
           <w:rFonts w:hint="eastAsia"/>
@@ -222,13 +217,7 @@
         <w:fldChar w:fldCharType="separate"/>
       </w:r>
       <w:r>
-        <w:t xml:space="preserve">图 1 </w:t>
-      </w:r>
-      <w:r>
-        <w:t>-</w:t>
-      </w:r>
-      <w:r>
-        <w:t xml:space="preserve"> </w:t>
+        <w:t xml:space="preserve">图 1 - </w:t>
       </w:r>
       <w:r>
         <w:rPr>
@@ -264,13 +253,7 @@
         <w:fldChar w:fldCharType="separate"/>
       </w:r>
       <w:r>
-        <w:t>图 1</w:t>
-      </w:r>
-      <w:r>
-        <w:t xml:space="preserve"> </w:t>
-      </w:r>
-      <w:r>
-        <w:t xml:space="preserve">- </w:t>
+        <w:t xml:space="preserve">图 1 - </w:t>
       </w:r>
       <w:r>
         <w:rPr>
@@ -468,11 +451,6 @@
       </w:r>
     </w:p>
     <w:p>
-      <w:pPr>
-        <w:rPr>
-          <w:rFonts w:hint="eastAsia"/>
-        </w:rPr>
-      </w:pPr>
       <w:r>
         <w:rPr>
           <w:rFonts w:hint="eastAsia"/>
@@ -660,11 +638,6 @@
       </w:r>
     </w:p>
     <w:p>
-      <w:pPr>
-        <w:rPr>
-          <w:rFonts w:hint="eastAsia"/>
-        </w:rPr>
-      </w:pPr>
       <w:r>
         <w:rPr>
           <w:rFonts w:hint="eastAsia"/>
@@ -722,11 +695,6 @@
       </w:r>
     </w:p>
     <w:p>
-      <w:pPr>
-        <w:rPr>
-          <w:rFonts w:hint="eastAsia"/>
-        </w:rPr>
-      </w:pPr>
       <w:r>
         <w:rPr>
           <w:rFonts w:hint="eastAsia"/>
@@ -779,9 +747,6 @@
           <w:ilvl w:val="0"/>
           <w:numId w:val="1"/>
         </w:numPr>
-        <w:rPr>
-          <w:rFonts w:hint="eastAsia"/>
-        </w:rPr>
       </w:pPr>
       <w:r>
         <w:rPr>
@@ -811,9 +776,6 @@
       <w:pPr>
         <w:pStyle w:val="a3"/>
         <w:ind w:firstLineChars="0" w:firstLine="0"/>
-        <w:rPr>
-          <w:rFonts w:hint="eastAsia"/>
-        </w:rPr>
       </w:pPr>
       <w:r>
         <w:rPr>
@@ -840,13 +802,7 @@
         <w:fldChar w:fldCharType="separate"/>
       </w:r>
       <w:r>
-        <w:t xml:space="preserve">图 1 </w:t>
-      </w:r>
-      <w:r>
-        <w:t>-</w:t>
-      </w:r>
-      <w:r>
-        <w:t xml:space="preserve"> </w:t>
+        <w:t xml:space="preserve">图 1 - </w:t>
       </w:r>
       <w:r>
         <w:rPr>
@@ -918,13 +874,7 @@
         <w:fldChar w:fldCharType="separate"/>
       </w:r>
       <w:r>
-        <w:t xml:space="preserve">图 4 </w:t>
-      </w:r>
-      <w:r>
-        <w:t>-</w:t>
-      </w:r>
-      <w:r>
-        <w:t xml:space="preserve">  </w:t>
+        <w:t xml:space="preserve">图 4 -  </w:t>
       </w:r>
       <w:r>
         <w:rPr>
@@ -1137,11 +1087,6 @@
       </w:r>
     </w:p>
     <w:p>
-      <w:pPr>
-        <w:rPr>
-          <w:rFonts w:hint="eastAsia"/>
-        </w:rPr>
-      </w:pPr>
       <w:r>
         <w:rPr>
           <w:noProof/>
@@ -1233,9 +1178,6 @@
       <w:pPr>
         <w:pStyle w:val="a4"/>
         <w:jc w:val="center"/>
-        <w:rPr>
-          <w:rFonts w:hint="eastAsia"/>
-        </w:rPr>
       </w:pPr>
       <w:bookmarkStart w:id="2" w:name="_Ref44603321"/>
       <w:r>
@@ -1479,9 +1421,6 @@
       <w:pPr>
         <w:pStyle w:val="a4"/>
         <w:jc w:val="center"/>
-        <w:rPr>
-          <w:rFonts w:hint="eastAsia"/>
-        </w:rPr>
       </w:pPr>
       <w:r>
         <w:t>图</w:t>
@@ -2011,11 +1950,6 @@
       </w:r>
     </w:p>
     <w:p>
-      <w:pPr>
-        <w:rPr>
-          <w:rFonts w:hint="eastAsia"/>
-        </w:rPr>
-      </w:pPr>
       <w:r>
         <w:rPr>
           <w:rFonts w:hint="eastAsia"/>
@@ -2148,11 +2082,6 @@
       </w:r>
     </w:p>
     <w:p>
-      <w:pPr>
-        <w:rPr>
-          <w:rFonts w:hint="eastAsia"/>
-        </w:rPr>
-      </w:pPr>
       <w:r>
         <w:rPr>
           <w:rFonts w:hint="eastAsia"/>
@@ -2211,9 +2140,6 @@
       <w:pPr>
         <w:pStyle w:val="a4"/>
         <w:jc w:val="center"/>
-        <w:rPr>
-          <w:rFonts w:hint="eastAsia"/>
-        </w:rPr>
       </w:pPr>
       <w:r>
         <w:t>图</w:t>
@@ -2296,9 +2222,6 @@
       <w:pPr>
         <w:pStyle w:val="a4"/>
         <w:jc w:val="center"/>
-        <w:rPr>
-          <w:rFonts w:hint="eastAsia"/>
-        </w:rPr>
       </w:pPr>
       <w:r>
         <w:t>图</w:t>
@@ -2351,89 +2274,8 @@
     </w:p>
     <w:p>
       <w:pPr>
-        <w:ind w:firstLine="420"/>
-      </w:pPr>
-      <w:r>
-        <w:rPr>
-          <w:rFonts w:hint="eastAsia"/>
-        </w:rPr>
-        <w:t>数据目录表根据编译的目标平台不同可能位于相对I</w:t>
-      </w:r>
-      <w:r>
-        <w:t>MAGE_OPTIONAL_HEADE</w:t>
-      </w:r>
-      <w:r>
-        <w:rPr>
-          <w:rFonts w:hint="eastAsia"/>
-        </w:rPr>
-        <w:t>R头偏移0</w:t>
-      </w:r>
-      <w:r>
-        <w:t>x60</w:t>
-      </w:r>
-      <w:r>
-        <w:rPr>
-          <w:rFonts w:hint="eastAsia"/>
-        </w:rPr>
-        <w:t>或0</w:t>
-      </w:r>
-      <w:r>
-        <w:t>x70</w:t>
-      </w:r>
-      <w:r>
-        <w:rPr>
-          <w:rFonts w:hint="eastAsia"/>
-        </w:rPr>
-        <w:t>处，其大小为0</w:t>
-      </w:r>
-      <w:r>
-        <w:t>x80</w:t>
-      </w:r>
-      <w:r>
-        <w:rPr>
-          <w:rFonts w:hint="eastAsia"/>
-        </w:rPr>
-        <w:t>字节。包含1</w:t>
-      </w:r>
-      <w:r>
-        <w:t>6</w:t>
-      </w:r>
-      <w:r>
-        <w:rPr>
-          <w:rFonts w:hint="eastAsia"/>
-        </w:rPr>
-        <w:t>个数据项，每一项8字节，分别指向对应数据目录项的RVA和其大小。</w:t>
-      </w:r>
-      <w:r>
-        <w:rPr>
-          <w:rFonts w:hint="eastAsia"/>
-        </w:rPr>
-        <w:t>其中比较重要的有第0项导出表、第1项导入表、第</w:t>
-      </w:r>
-      <w:r>
-        <w:t>2</w:t>
-      </w:r>
-      <w:r>
-        <w:rPr>
-          <w:rFonts w:hint="eastAsia"/>
-        </w:rPr>
-        <w:t>项资源表、第4项证书表(主要用于PE校验和检测</w:t>
-      </w:r>
-      <w:r>
-        <w:t>)</w:t>
-      </w:r>
-      <w:r>
-        <w:rPr>
-          <w:rFonts w:hint="eastAsia"/>
-        </w:rPr>
-        <w:t>、第5项重定位表</w:t>
-      </w:r>
-    </w:p>
-    <w:p>
-      <w:pPr>
-        <w:pStyle w:val="a3"/>
         <w:keepNext/>
-        <w:ind w:left="720" w:firstLineChars="0" w:firstLine="0"/>
+        <w:ind w:left="420"/>
         <w:jc w:val="center"/>
       </w:pPr>
       <w:r>
@@ -2441,7 +2283,7 @@
           <w:noProof/>
         </w:rPr>
         <w:drawing>
-          <wp:inline distT="0" distB="0" distL="0" distR="0" wp14:anchorId="6DC7870B" wp14:editId="1A94AC25">
+          <wp:inline distT="0" distB="0" distL="0" distR="0" wp14:anchorId="2159B185" wp14:editId="08FC0A25">
             <wp:extent cx="4457700" cy="971550"/>
             <wp:effectExtent l="0" t="0" r="0" b="0"/>
             <wp:docPr id="20" name="图片 20"/>
@@ -2481,9 +2323,6 @@
       <w:pPr>
         <w:pStyle w:val="a4"/>
         <w:jc w:val="center"/>
-        <w:rPr>
-          <w:rFonts w:hint="eastAsia"/>
-        </w:rPr>
       </w:pPr>
       <w:r>
         <w:t>图</w:t>
@@ -2514,6 +2353,100 @@
       </w:r>
       <w:r>
         <w:fldChar w:fldCharType="end"/>
+      </w:r>
+    </w:p>
+    <w:p>
+      <w:pPr>
+        <w:rPr>
+          <w:rFonts w:hint="eastAsia"/>
+        </w:rPr>
+      </w:pPr>
+      <w:r>
+        <w:rPr>
+          <w:rFonts w:hint="eastAsia"/>
+        </w:rPr>
+        <w:t>数据目录结构中只有两个成员，VirtualAddress指定了数据目录的RVA，Size则表示该块的大小。</w:t>
+      </w:r>
+      <w:r>
+        <w:rPr>
+          <w:rFonts w:hint="eastAsia"/>
+        </w:rPr>
+        <w:t>数据目录表根据编译的目标平台不同可能位于相对I</w:t>
+      </w:r>
+      <w:r>
+        <w:t>MAGE_OPTIONAL_HEADE</w:t>
+      </w:r>
+      <w:r>
+        <w:rPr>
+          <w:rFonts w:hint="eastAsia"/>
+        </w:rPr>
+        <w:t>R头偏移0</w:t>
+      </w:r>
+      <w:r>
+        <w:t>x60</w:t>
+      </w:r>
+      <w:r>
+        <w:rPr>
+          <w:rFonts w:hint="eastAsia"/>
+        </w:rPr>
+        <w:t>或0</w:t>
+      </w:r>
+      <w:r>
+        <w:t>x70</w:t>
+      </w:r>
+      <w:r>
+        <w:rPr>
+          <w:rFonts w:hint="eastAsia"/>
+        </w:rPr>
+        <w:t>处，其大小为0</w:t>
+      </w:r>
+      <w:r>
+        <w:t>x80</w:t>
+      </w:r>
+      <w:r>
+        <w:rPr>
+          <w:rFonts w:hint="eastAsia"/>
+        </w:rPr>
+        <w:t>字节。包含1</w:t>
+      </w:r>
+      <w:r>
+        <w:t>6</w:t>
+      </w:r>
+      <w:r>
+        <w:rPr>
+          <w:rFonts w:hint="eastAsia"/>
+        </w:rPr>
+        <w:t>个数据项，每一项8字节，分别指向对应数据目录项的RVA和其大小。</w:t>
+      </w:r>
+      <w:r>
+        <w:rPr>
+          <w:rFonts w:hint="eastAsia"/>
+        </w:rPr>
+        <w:t>其中比较重要的有第0项导出表、第1项导入表、第</w:t>
+      </w:r>
+      <w:r>
+        <w:t>2</w:t>
+      </w:r>
+      <w:r>
+        <w:rPr>
+          <w:rFonts w:hint="eastAsia"/>
+        </w:rPr>
+        <w:t>项资源表、第4项证书表(主要用于PE校验和检测</w:t>
+      </w:r>
+      <w:r>
+        <w:t>)</w:t>
+      </w:r>
+      <w:r>
+        <w:rPr>
+          <w:rFonts w:hint="eastAsia"/>
+        </w:rPr>
+        <w:t>、第5项重定位表</w:t>
+      </w:r>
+      <w:r>
+        <w:rPr>
+          <w:rFonts w:hint="eastAsia"/>
+        </w:rPr>
+        <w:t>.</w:t>
       </w:r>
     </w:p>
     <w:p>
@@ -2534,8 +2467,6 @@
       <w:r>
         <w:t>IMAGE_EXPORT_DIRECTORY)</w:t>
       </w:r>
-      <w:bookmarkStart w:id="3" w:name="_GoBack"/>
-      <w:bookmarkEnd w:id="3"/>
     </w:p>
     <w:p>
       <w:r>
@@ -2595,9 +2526,6 @@
       <w:pPr>
         <w:pStyle w:val="a4"/>
         <w:jc w:val="center"/>
-        <w:rPr>
-          <w:rFonts w:hint="eastAsia"/>
-        </w:rPr>
       </w:pPr>
       <w:r>
         <w:t>图</w:t>
@@ -2631,11 +2559,363 @@
       </w:r>
     </w:p>
     <w:p>
+      <w:r>
+        <w:rPr>
+          <w:rFonts w:hint="eastAsia"/>
+        </w:rPr>
+        <w:t>导出表用于导出函数，导出函数供外部使用，</w:t>
+      </w:r>
+      <w:r>
+        <w:rPr>
+          <w:rFonts w:hint="eastAsia"/>
+        </w:rPr>
+        <w:t>结构</w:t>
+      </w:r>
+      <w:r>
+        <w:t>中</w:t>
+      </w:r>
+      <w:r>
+        <w:rPr>
+          <w:rFonts w:hint="eastAsia"/>
+        </w:rPr>
+        <w:t>前四个字段基本没什么用，除此之外的字段都是重要字段。</w:t>
+      </w:r>
+      <w:r>
+        <w:rPr>
+          <w:rFonts w:hint="eastAsia"/>
+        </w:rPr>
+        <w:t>可以看到一个函数的导出可以以名称或者直接以ID进行导出，于是便可看到最后三个字段分别指向导出函数地址表，导出函数名称表，导出函数序号表。</w:t>
+      </w:r>
+    </w:p>
+    <w:p>
+      <w:r>
+        <w:rPr>
+          <w:rFonts w:hint="eastAsia"/>
+        </w:rPr>
+        <w:t>Add</w:t>
+      </w:r>
+      <w:r>
+        <w:t>ressOfFunction, RVA</w:t>
+      </w:r>
+      <w:r>
+        <w:rPr>
+          <w:rFonts w:hint="eastAsia"/>
+        </w:rPr>
+        <w:t>地址，用于索引到存储导出函数地址的表。NumberOf</w:t>
+      </w:r>
+      <w:r>
+        <w:t>Functions</w:t>
+      </w:r>
+      <w:r>
+        <w:rPr>
+          <w:rFonts w:hint="eastAsia"/>
+        </w:rPr>
+        <w:t>限定表长。</w:t>
+      </w:r>
+    </w:p>
+    <w:p>
+      <w:r>
+        <w:rPr>
+          <w:rFonts w:hint="eastAsia"/>
+        </w:rPr>
+        <w:t>AddressOf</w:t>
+      </w:r>
+      <w:r>
+        <w:t>Names</w:t>
+      </w:r>
+      <w:r>
+        <w:rPr>
+          <w:rFonts w:hint="eastAsia"/>
+        </w:rPr>
+        <w:t>，RVA地址，用于索引到所有以名称导出的函数的名称表所在，表长为NumberOfNames，索引到的结构也是一个RVA地址组成的指针表。</w:t>
+      </w:r>
+    </w:p>
+    <w:p>
+      <w:r>
+        <w:rPr>
+          <w:rFonts w:hint="eastAsia"/>
+        </w:rPr>
+        <w:t>AddressOf</w:t>
+      </w:r>
+      <w:r>
+        <w:t>Ordinals</w:t>
+      </w:r>
+      <w:r>
+        <w:rPr>
+          <w:rFonts w:hint="eastAsia"/>
+        </w:rPr>
+        <w:t>，RVA地址，用于索引到序号表，该表元素为2字节的序号组成的数组，长度为NumberOf</w:t>
+      </w:r>
+      <w:r>
+        <w:t>Names.</w:t>
+      </w:r>
+    </w:p>
+    <w:p>
+      <w:pPr>
+        <w:keepNext/>
+        <w:jc w:val="center"/>
+      </w:pPr>
+      <w:r>
+        <w:rPr>
+          <w:noProof/>
+        </w:rPr>
+        <w:drawing>
+          <wp:inline distT="0" distB="0" distL="0" distR="0">
+            <wp:extent cx="5274310" cy="2771775"/>
+            <wp:effectExtent l="0" t="0" r="2540" b="9525"/>
+            <wp:docPr id="4" name="图片 4"/>
+            <wp:cNvGraphicFramePr>
+              <a:graphicFrameLocks xmlns:a="http://schemas.openxmlformats.org/drawingml/2006/main" noChangeAspect="1"/>
+            </wp:cNvGraphicFramePr>
+            <a:graphic xmlns:a="http://schemas.openxmlformats.org/drawingml/2006/main">
+              <a:graphicData uri="http://schemas.openxmlformats.org/drawingml/2006/picture">
+                <pic:pic xmlns:pic="http://schemas.openxmlformats.org/drawingml/2006/picture">
+                  <pic:nvPicPr>
+                    <pic:cNvPr id="0" name="Picture 1"/>
+                    <pic:cNvPicPr>
+                      <a:picLocks noChangeAspect="1" noChangeArrowheads="1"/>
+                    </pic:cNvPicPr>
+                  </pic:nvPicPr>
+                  <pic:blipFill>
+                    <a:blip r:embed="rId22">
+                      <a:extLst>
+                        <a:ext uri="{28A0092B-C50C-407E-A947-70E740481C1C}">
+                          <a14:useLocalDpi xmlns:a14="http://schemas.microsoft.com/office/drawing/2010/main" val="0"/>
+                        </a:ext>
+                      </a:extLst>
+                    </a:blip>
+                    <a:srcRect/>
+                    <a:stretch>
+                      <a:fillRect/>
+                    </a:stretch>
+                  </pic:blipFill>
+                  <pic:spPr bwMode="auto">
+                    <a:xfrm>
+                      <a:off x="0" y="0"/>
+                      <a:ext cx="5274310" cy="2771775"/>
+                    </a:xfrm>
+                    <a:prstGeom prst="rect">
+                      <a:avLst/>
+                    </a:prstGeom>
+                    <a:noFill/>
+                    <a:ln>
+                      <a:noFill/>
+                    </a:ln>
+                  </pic:spPr>
+                </pic:pic>
+              </a:graphicData>
+            </a:graphic>
+          </wp:inline>
+        </w:drawing>
+      </w:r>
+    </w:p>
+    <w:p>
+      <w:pPr>
+        <w:pStyle w:val="a4"/>
+        <w:jc w:val="center"/>
+        <w:rPr>
+          <w:rFonts w:hint="eastAsia"/>
+        </w:rPr>
+      </w:pPr>
+      <w:r>
+        <w:t>图</w:t>
+      </w:r>
+      <w:r>
+        <w:t xml:space="preserve"> 6 -  </w:t>
+      </w:r>
+      <w:r>
+        <w:fldChar w:fldCharType="begin"/>
+      </w:r>
+      <w:r>
+        <w:instrText xml:space="preserve"> SEQ </w:instrText>
+      </w:r>
+      <w:r>
+        <w:instrText>图</w:instrText>
+      </w:r>
+      <w:r>
+        <w:instrText xml:space="preserve">_6_-_ \* ARABIC </w:instrText>
+      </w:r>
+      <w:r>
+        <w:fldChar w:fldCharType="separate"/>
+      </w:r>
+      <w:r>
+        <w:rPr>
+          <w:noProof/>
+        </w:rPr>
+        <w:t>2</w:t>
+      </w:r>
+      <w:r>
+        <w:fldChar w:fldCharType="end"/>
+      </w:r>
+    </w:p>
+    <w:p>
+      <w:r>
+        <w:rPr>
+          <w:rFonts w:hint="eastAsia"/>
+        </w:rPr>
+        <w:t>通过导出表查找函数地址的方式：</w:t>
+      </w:r>
+    </w:p>
+    <w:p>
+      <w:pPr>
+        <w:pStyle w:val="a3"/>
+        <w:numPr>
+          <w:ilvl w:val="0"/>
+          <w:numId w:val="4"/>
+        </w:numPr>
+        <w:ind w:firstLineChars="0"/>
+      </w:pPr>
+      <w:r>
+        <w:rPr>
+          <w:rFonts w:hint="eastAsia"/>
+        </w:rPr>
+        <w:lastRenderedPageBreak/>
+        <w:t>通过函数名查找、</w:t>
+      </w:r>
+    </w:p>
+    <w:p>
+      <w:pPr>
+        <w:pStyle w:val="a3"/>
+        <w:ind w:left="360" w:firstLineChars="0" w:firstLine="0"/>
+      </w:pPr>
+      <w:r>
+        <w:rPr>
+          <w:rFonts w:hint="eastAsia"/>
+        </w:rPr>
+        <w:t>(</w:t>
+      </w:r>
+      <w:r>
+        <w:t xml:space="preserve">1). </w:t>
+      </w:r>
+      <w:r>
+        <w:rPr>
+          <w:rFonts w:hint="eastAsia"/>
+        </w:rPr>
+        <w:t>首先定位函数名称表，遍历函数名称与所查找名称比较，取得函数名称在表中的索引</w:t>
+      </w:r>
+      <w:r>
+        <w:rPr>
+          <w:rFonts w:hint="eastAsia"/>
+        </w:rPr>
+        <w:t>；</w:t>
+      </w:r>
+    </w:p>
+    <w:p>
+      <w:pPr>
+        <w:pStyle w:val="a3"/>
+        <w:ind w:left="360" w:firstLineChars="0" w:firstLine="0"/>
+      </w:pPr>
+      <w:r>
+        <w:rPr>
+          <w:rFonts w:hint="eastAsia"/>
+        </w:rPr>
+        <w:t>(</w:t>
+      </w:r>
+      <w:r>
+        <w:t xml:space="preserve">2). </w:t>
+      </w:r>
+      <w:r>
+        <w:rPr>
+          <w:rFonts w:hint="eastAsia"/>
+        </w:rPr>
+        <w:t>使用索引取得序号表中对于的序号</w:t>
+      </w:r>
+      <w:r>
+        <w:rPr>
+          <w:rFonts w:hint="eastAsia"/>
+        </w:rPr>
+        <w:t>；</w:t>
+      </w:r>
+    </w:p>
+    <w:p>
+      <w:pPr>
+        <w:pStyle w:val="a3"/>
+        <w:ind w:left="360" w:firstLineChars="0" w:firstLine="0"/>
+        <w:rPr>
+          <w:rFonts w:hint="eastAsia"/>
+        </w:rPr>
+      </w:pPr>
+      <w:r>
+        <w:rPr>
+          <w:rFonts w:hint="eastAsia"/>
+        </w:rPr>
+        <w:t>(</w:t>
+      </w:r>
+      <w:r>
+        <w:t xml:space="preserve">3). </w:t>
+      </w:r>
+      <w:r>
+        <w:rPr>
+          <w:rFonts w:hint="eastAsia"/>
+        </w:rPr>
+        <w:t>使用取得的序号作为索引在函数地址表中取得函数地址。</w:t>
+      </w:r>
+    </w:p>
+    <w:p>
+      <w:pPr>
+        <w:pStyle w:val="a3"/>
+        <w:numPr>
+          <w:ilvl w:val="0"/>
+          <w:numId w:val="4"/>
+        </w:numPr>
+        <w:ind w:firstLineChars="0"/>
+        <w:rPr>
+          <w:rFonts w:hint="eastAsia"/>
+        </w:rPr>
+      </w:pPr>
+      <w:r>
+        <w:rPr>
+          <w:rFonts w:hint="eastAsia"/>
+        </w:rPr>
+        <w:t>通过序号查找</w:t>
+      </w:r>
+    </w:p>
+    <w:p>
+      <w:pPr>
+        <w:ind w:left="360"/>
+      </w:pPr>
+      <w:r>
+        <w:rPr>
+          <w:rFonts w:hint="eastAsia"/>
+        </w:rPr>
+        <w:t>(</w:t>
+      </w:r>
+      <w:r>
+        <w:t xml:space="preserve">1). </w:t>
+      </w:r>
+      <w:r>
+        <w:rPr>
+          <w:rFonts w:hint="eastAsia"/>
+        </w:rPr>
+        <w:t>直接计算函数地址表的索引，使用待查序号-导出表base值即可</w:t>
+      </w:r>
+    </w:p>
+    <w:p>
+      <w:pPr>
+        <w:ind w:left="360"/>
+        <w:rPr>
+          <w:rFonts w:hint="eastAsia"/>
+        </w:rPr>
+      </w:pPr>
+      <w:r>
+        <w:rPr>
+          <w:rFonts w:hint="eastAsia"/>
+        </w:rPr>
+        <w:t>(</w:t>
+      </w:r>
+      <w:r>
+        <w:t xml:space="preserve">2). </w:t>
+      </w:r>
+      <w:r>
+        <w:rPr>
+          <w:rFonts w:hint="eastAsia"/>
+        </w:rPr>
+        <w:t>使用序号作为索引在函数地址表中取得函数地址。</w:t>
+      </w:r>
+    </w:p>
+    <w:p>
       <w:pPr>
         <w:pStyle w:val="3"/>
-        <w:rPr>
-          <w:rFonts w:hint="eastAsia"/>
-        </w:rPr>
       </w:pPr>
       <w:r>
         <w:rPr>
@@ -2659,9 +2939,6 @@
     <w:p>
       <w:pPr>
         <w:pStyle w:val="3"/>
-        <w:rPr>
-          <w:rFonts w:hint="eastAsia"/>
-        </w:rPr>
       </w:pPr>
       <w:r>
         <w:rPr>
@@ -2697,6 +2974,141 @@
       </w:r>
       <w:r>
         <w:t>IMAGE_BASE_RELOCATION)</w:t>
+      </w:r>
+    </w:p>
+    <w:p>
+      <w:pPr>
+        <w:rPr>
+          <w:rFonts w:hint="eastAsia"/>
+        </w:rPr>
+      </w:pPr>
+      <w:r>
+        <w:rPr>
+          <w:rFonts w:hint="eastAsia"/>
+        </w:rPr>
+        <w:t>程序加载执行时会导入多个dll文件，每个dll文件也是PE结构，也有着对于的加载基址，当多个dll加载的基址冲突时，就需要将后加载的dll文件加载到内存的其他位置，而PE文件中有一些地址是以VA地址的形式出现在文件中的，一旦该表其加载基址，这些VA地址都将失效，为了修复这些地址引入重定位表。</w:t>
+      </w:r>
+      <w:r>
+        <w:rPr>
+          <w:rFonts w:hint="eastAsia"/>
+        </w:rPr>
+        <w:t xml:space="preserve">修复的方式为：需要重定位的地址 </w:t>
+      </w:r>
+      <w:r>
+        <w:t xml:space="preserve">– </w:t>
+      </w:r>
+      <w:r>
+        <w:rPr>
+          <w:rFonts w:hint="eastAsia"/>
+        </w:rPr>
+        <w:t xml:space="preserve">PE文件中定义的基址 </w:t>
+      </w:r>
+      <w:r>
+        <w:t xml:space="preserve">+ </w:t>
+      </w:r>
+      <w:r>
+        <w:rPr>
+          <w:rFonts w:hint="eastAsia"/>
+        </w:rPr>
+        <w:t>当前加载的真实基址。</w:t>
+      </w:r>
+    </w:p>
+    <w:p>
+      <w:pPr>
+        <w:keepNext/>
+        <w:jc w:val="center"/>
+      </w:pPr>
+      <w:r>
+        <w:rPr>
+          <w:noProof/>
+        </w:rPr>
+        <w:drawing>
+          <wp:inline distT="0" distB="0" distL="0" distR="0">
+            <wp:extent cx="5274310" cy="3348990"/>
+            <wp:effectExtent l="0" t="0" r="2540" b="3810"/>
+            <wp:docPr id="5" name="图片 5"/>
+            <wp:cNvGraphicFramePr>
+              <a:graphicFrameLocks xmlns:a="http://schemas.openxmlformats.org/drawingml/2006/main" noChangeAspect="1"/>
+            </wp:cNvGraphicFramePr>
+            <a:graphic xmlns:a="http://schemas.openxmlformats.org/drawingml/2006/main">
+              <a:graphicData uri="http://schemas.openxmlformats.org/drawingml/2006/picture">
+                <pic:pic xmlns:pic="http://schemas.openxmlformats.org/drawingml/2006/picture">
+                  <pic:nvPicPr>
+                    <pic:cNvPr id="0" name="Picture 3"/>
+                    <pic:cNvPicPr>
+                      <a:picLocks noChangeAspect="1" noChangeArrowheads="1"/>
+                    </pic:cNvPicPr>
+                  </pic:nvPicPr>
+                  <pic:blipFill>
+                    <a:blip r:embed="rId23">
+                      <a:extLst>
+                        <a:ext uri="{28A0092B-C50C-407E-A947-70E740481C1C}">
+                          <a14:useLocalDpi xmlns:a14="http://schemas.microsoft.com/office/drawing/2010/main" val="0"/>
+                        </a:ext>
+                      </a:extLst>
+                    </a:blip>
+                    <a:srcRect/>
+                    <a:stretch>
+                      <a:fillRect/>
+                    </a:stretch>
+                  </pic:blipFill>
+                  <pic:spPr bwMode="auto">
+                    <a:xfrm>
+                      <a:off x="0" y="0"/>
+                      <a:ext cx="5274310" cy="3348990"/>
+                    </a:xfrm>
+                    <a:prstGeom prst="rect">
+                      <a:avLst/>
+                    </a:prstGeom>
+                    <a:noFill/>
+                    <a:ln>
+                      <a:noFill/>
+                    </a:ln>
+                  </pic:spPr>
+                </pic:pic>
+              </a:graphicData>
+            </a:graphic>
+          </wp:inline>
+        </w:drawing>
+      </w:r>
+    </w:p>
+    <w:p>
+      <w:pPr>
+        <w:pStyle w:val="a4"/>
+        <w:jc w:val="center"/>
+        <w:rPr>
+          <w:rFonts w:hint="eastAsia"/>
+        </w:rPr>
+      </w:pPr>
+      <w:r>
+        <w:t>图</w:t>
+      </w:r>
+      <w:r>
+        <w:t xml:space="preserve"> 9 -  </w:t>
+      </w:r>
+      <w:r>
+        <w:fldChar w:fldCharType="begin"/>
+      </w:r>
+      <w:r>
+        <w:instrText xml:space="preserve"> SEQ </w:instrText>
+      </w:r>
+      <w:r>
+        <w:instrText>图</w:instrText>
+      </w:r>
+      <w:r>
+        <w:instrText xml:space="preserve">_9_-_ \* ARABIC </w:instrText>
+      </w:r>
+      <w:r>
+        <w:fldChar w:fldCharType="separate"/>
+      </w:r>
+      <w:r>
+        <w:rPr>
+          <w:noProof/>
+        </w:rPr>
+        <w:t>1</w:t>
+      </w:r>
+      <w:r>
+        <w:fldChar w:fldCharType="end"/>
       </w:r>
     </w:p>
     <w:sectPr>
@@ -2710,7 +3122,7 @@
 </file>
 
 <file path=word/numbering.xml><?xml version="1.0" encoding="utf-8"?>
-<w:numbering xmlns:wpc="http://schemas.microsoft.com/office/word/2010/wordprocessingCanvas" xmlns:cx="http://schemas.microsoft.com/office/drawing/2014/chartex" xmlns:mc="http://schemas.openxmlformats.org/markup-compatibility/2006" xmlns:o="urn:schemas-microsoft-com:office:office" xmlns:r="http://schemas.openxmlformats.org/officeDocument/2006/relationships" xmlns:m="http://schemas.openxmlformats.org/officeDocument/2006/math" xmlns:v="urn:schemas-microsoft-com:vml" xmlns:wp14="http://schemas.microsoft.com/office/word/2010/wordprocessingDrawing" xmlns:wp="http://schemas.openxmlformats.org/drawingml/2006/wordprocessingDrawing" xmlns:w10="urn:schemas-microsoft-com:office:word" xmlns:w="http://schemas.openxmlformats.org/wordprocessingml/2006/main" xmlns:w14="http://schemas.microsoft.com/office/word/2010/wordml" xmlns:w15="http://schemas.microsoft.com/office/word/2012/wordml" xmlns:w16se="http://schemas.microsoft.com/office/word/2015/wordml/symex" xmlns:wpg="http://schemas.microsoft.com/office/word/2010/wordprocessingGroup" xmlns:wpi="http://schemas.microsoft.com/office/word/2010/wordprocessingInk" xmlns:wne="http://schemas.microsoft.com/office/word/2006/wordml" xmlns:wps="http://schemas.microsoft.com/office/word/2010/wordprocessingShape" mc:Ignorable="w14 w15 w16se wp14">
+<w:numbering xmlns:wpc="http://schemas.microsoft.com/office/word/2010/wordprocessingCanvas" xmlns:cx="http://schemas.microsoft.com/office/drawing/2014/chartex" xmlns:cx1="http://schemas.microsoft.com/office/drawing/2015/9/8/chartex" xmlns:cx2="http://schemas.microsoft.com/office/drawing/2015/10/21/chartex" xmlns:cx3="http://schemas.microsoft.com/office/drawing/2016/5/9/chartex" xmlns:cx4="http://schemas.microsoft.com/office/drawing/2016/5/10/chartex" xmlns:cx5="http://schemas.microsoft.com/office/drawing/2016/5/11/chartex" xmlns:cx6="http://schemas.microsoft.com/office/drawing/2016/5/12/chartex" xmlns:cx7="http://schemas.microsoft.com/office/drawing/2016/5/13/chartex" xmlns:cx8="http://schemas.microsoft.com/office/drawing/2016/5/14/chartex" xmlns:mc="http://schemas.openxmlformats.org/markup-compatibility/2006" xmlns:aink="http://schemas.microsoft.com/office/drawing/2016/ink" xmlns:am3d="http://schemas.microsoft.com/office/drawing/2017/model3d" xmlns:o="urn:schemas-microsoft-com:office:office" xmlns:r="http://schemas.openxmlformats.org/officeDocument/2006/relationships" xmlns:m="http://schemas.openxmlformats.org/officeDocument/2006/math" xmlns:v="urn:schemas-microsoft-com:vml" xmlns:wp14="http://schemas.microsoft.com/office/word/2010/wordprocessingDrawing" xmlns:wp="http://schemas.openxmlformats.org/drawingml/2006/wordprocessingDrawing" xmlns:w10="urn:schemas-microsoft-com:office:word" xmlns:w="http://schemas.openxmlformats.org/wordprocessingml/2006/main" xmlns:w14="http://schemas.microsoft.com/office/word/2010/wordml" xmlns:w15="http://schemas.microsoft.com/office/word/2012/wordml" xmlns:w16cex="http://schemas.microsoft.com/office/word/2018/wordml/cex" xmlns:w16cid="http://schemas.microsoft.com/office/word/2016/wordml/cid" xmlns:w16="http://schemas.microsoft.com/office/word/2018/wordml" xmlns:w16se="http://schemas.microsoft.com/office/word/2015/wordml/symex" xmlns:wpg="http://schemas.microsoft.com/office/word/2010/wordprocessingGroup" xmlns:wpi="http://schemas.microsoft.com/office/word/2010/wordprocessingInk" xmlns:wne="http://schemas.microsoft.com/office/word/2006/wordml" xmlns:wps="http://schemas.microsoft.com/office/word/2010/wordprocessingShape" mc:Ignorable="w14 w15 w16se w16cid w16 w16cex wp14">
   <w:abstractNum w:abstractNumId="0" w15:restartNumberingAfterBreak="0">
     <w:nsid w:val="3CA535FC"/>
     <w:multiLevelType w:val="hybridMultilevel"/>
@@ -2978,6 +3390,95 @@
       </w:pPr>
     </w:lvl>
   </w:abstractNum>
+  <w:abstractNum w:abstractNumId="3" w15:restartNumberingAfterBreak="0">
+    <w:nsid w:val="6CD74EC7"/>
+    <w:multiLevelType w:val="hybridMultilevel"/>
+    <w:tmpl w:val="FE4EBB78"/>
+    <w:lvl w:ilvl="0" w:tplc="786E99C8">
+      <w:start w:val="1"/>
+      <w:numFmt w:val="decimal"/>
+      <w:lvlText w:val="%1."/>
+      <w:lvlJc w:val="left"/>
+      <w:pPr>
+        <w:ind w:left="360" w:hanging="360"/>
+      </w:pPr>
+      <w:rPr>
+        <w:rFonts w:hint="default"/>
+      </w:rPr>
+    </w:lvl>
+    <w:lvl w:ilvl="1" w:tplc="04090019" w:tentative="1">
+      <w:start w:val="1"/>
+      <w:numFmt w:val="lowerLetter"/>
+      <w:lvlText w:val="%2)"/>
+      <w:lvlJc w:val="left"/>
+      <w:pPr>
+        <w:ind w:left="840" w:hanging="420"/>
+      </w:pPr>
+    </w:lvl>
+    <w:lvl w:ilvl="2" w:tplc="0409001B" w:tentative="1">
+      <w:start w:val="1"/>
+      <w:numFmt w:val="lowerRoman"/>
+      <w:lvlText w:val="%3."/>
+      <w:lvlJc w:val="right"/>
+      <w:pPr>
+        <w:ind w:left="1260" w:hanging="420"/>
+      </w:pPr>
+    </w:lvl>
+    <w:lvl w:ilvl="3" w:tplc="0409000F" w:tentative="1">
+      <w:start w:val="1"/>
+      <w:numFmt w:val="decimal"/>
+      <w:lvlText w:val="%4."/>
+      <w:lvlJc w:val="left"/>
+      <w:pPr>
+        <w:ind w:left="1680" w:hanging="420"/>
+      </w:pPr>
+    </w:lvl>
+    <w:lvl w:ilvl="4" w:tplc="04090019" w:tentative="1">
+      <w:start w:val="1"/>
+      <w:numFmt w:val="lowerLetter"/>
+      <w:lvlText w:val="%5)"/>
+      <w:lvlJc w:val="left"/>
+      <w:pPr>
+        <w:ind w:left="2100" w:hanging="420"/>
+      </w:pPr>
+    </w:lvl>
+    <w:lvl w:ilvl="5" w:tplc="0409001B" w:tentative="1">
+      <w:start w:val="1"/>
+      <w:numFmt w:val="lowerRoman"/>
+      <w:lvlText w:val="%6."/>
+      <w:lvlJc w:val="right"/>
+      <w:pPr>
+        <w:ind w:left="2520" w:hanging="420"/>
+      </w:pPr>
+    </w:lvl>
+    <w:lvl w:ilvl="6" w:tplc="0409000F" w:tentative="1">
+      <w:start w:val="1"/>
+      <w:numFmt w:val="decimal"/>
+      <w:lvlText w:val="%7."/>
+      <w:lvlJc w:val="left"/>
+      <w:pPr>
+        <w:ind w:left="2940" w:hanging="420"/>
+      </w:pPr>
+    </w:lvl>
+    <w:lvl w:ilvl="7" w:tplc="04090019" w:tentative="1">
+      <w:start w:val="1"/>
+      <w:numFmt w:val="lowerLetter"/>
+      <w:lvlText w:val="%8)"/>
+      <w:lvlJc w:val="left"/>
+      <w:pPr>
+        <w:ind w:left="3360" w:hanging="420"/>
+      </w:pPr>
+    </w:lvl>
+    <w:lvl w:ilvl="8" w:tplc="0409001B" w:tentative="1">
+      <w:start w:val="1"/>
+      <w:numFmt w:val="lowerRoman"/>
+      <w:lvlText w:val="%9."/>
+      <w:lvlJc w:val="right"/>
+      <w:pPr>
+        <w:ind w:left="3780" w:hanging="420"/>
+      </w:pPr>
+    </w:lvl>
+  </w:abstractNum>
   <w:num w:numId="1">
     <w:abstractNumId w:val="1"/>
   </w:num>
@@ -2987,11 +3488,14 @@
   <w:num w:numId="3">
     <w:abstractNumId w:val="2"/>
   </w:num>
+  <w:num w:numId="4">
+    <w:abstractNumId w:val="3"/>
+  </w:num>
 </w:numbering>
 </file>
 
 <file path=word/styles.xml><?xml version="1.0" encoding="utf-8"?>
-<w:styles xmlns:mc="http://schemas.openxmlformats.org/markup-compatibility/2006" xmlns:r="http://schemas.openxmlformats.org/officeDocument/2006/relationships" xmlns:w="http://schemas.openxmlformats.org/wordprocessingml/2006/main" xmlns:w14="http://schemas.microsoft.com/office/word/2010/wordml" xmlns:w15="http://schemas.microsoft.com/office/word/2012/wordml" xmlns:w16se="http://schemas.microsoft.com/office/word/2015/wordml/symex" mc:Ignorable="w14 w15 w16se">
+<w:styles xmlns:mc="http://schemas.openxmlformats.org/markup-compatibility/2006" xmlns:r="http://schemas.openxmlformats.org/officeDocument/2006/relationships" xmlns:w="http://schemas.openxmlformats.org/wordprocessingml/2006/main" xmlns:w14="http://schemas.microsoft.com/office/word/2010/wordml" xmlns:w15="http://schemas.microsoft.com/office/word/2012/wordml" xmlns:w16cex="http://schemas.microsoft.com/office/word/2018/wordml/cex" xmlns:w16cid="http://schemas.microsoft.com/office/word/2016/wordml/cid" xmlns:w16="http://schemas.microsoft.com/office/word/2018/wordml" xmlns:w16se="http://schemas.microsoft.com/office/word/2015/wordml/symex" mc:Ignorable="w14 w15 w16se w16cid w16 w16cex">
   <w:docDefaults>
     <w:rPrDefault>
       <w:rPr>
@@ -3004,7 +3508,7 @@
     </w:rPrDefault>
     <w:pPrDefault/>
   </w:docDefaults>
-  <w:latentStyles w:defLockedState="0" w:defUIPriority="99" w:defSemiHidden="0" w:defUnhideWhenUsed="0" w:defQFormat="0" w:count="371">
+  <w:latentStyles w:defLockedState="0" w:defUIPriority="99" w:defSemiHidden="0" w:defUnhideWhenUsed="0" w:defQFormat="0" w:count="376">
     <w:lsdException w:name="Normal" w:uiPriority="0" w:qFormat="1"/>
     <w:lsdException w:name="heading 1" w:uiPriority="9" w:qFormat="1"/>
     <w:lsdException w:name="heading 2" w:semiHidden="1" w:uiPriority="9" w:unhideWhenUsed="1" w:qFormat="1"/>
@@ -3110,7 +3614,6 @@
     <w:lsdException w:name="HTML Sample" w:semiHidden="1" w:unhideWhenUsed="1"/>
     <w:lsdException w:name="HTML Typewriter" w:semiHidden="1" w:unhideWhenUsed="1"/>
     <w:lsdException w:name="HTML Variable" w:semiHidden="1" w:unhideWhenUsed="1"/>
-    <w:lsdException w:name="Normal Table" w:semiHidden="1" w:unhideWhenUsed="1"/>
     <w:lsdException w:name="annotation subject" w:semiHidden="1" w:unhideWhenUsed="1"/>
     <w:lsdException w:name="No List" w:semiHidden="1" w:unhideWhenUsed="1"/>
     <w:lsdException w:name="Outline List 1" w:semiHidden="1" w:unhideWhenUsed="1"/>
@@ -3153,11 +3656,8 @@
     <w:lsdException w:name="Table Contemporary" w:semiHidden="1" w:unhideWhenUsed="1"/>
     <w:lsdException w:name="Table Elegant" w:semiHidden="1" w:unhideWhenUsed="1"/>
     <w:lsdException w:name="Table Professional" w:semiHidden="1" w:unhideWhenUsed="1"/>
-    <w:lsdException w:name="Table Subtle 1" w:semiHidden="1" w:unhideWhenUsed="1"/>
     <w:lsdException w:name="Table Subtle 2" w:semiHidden="1" w:unhideWhenUsed="1"/>
     <w:lsdException w:name="Table Web 1" w:semiHidden="1" w:unhideWhenUsed="1"/>
-    <w:lsdException w:name="Table Web 2" w:semiHidden="1" w:unhideWhenUsed="1"/>
-    <w:lsdException w:name="Table Web 3" w:semiHidden="1" w:unhideWhenUsed="1"/>
     <w:lsdException w:name="Balloon Text" w:semiHidden="1" w:unhideWhenUsed="1"/>
     <w:lsdException w:name="Table Grid" w:uiPriority="39"/>
     <w:lsdException w:name="Table Theme" w:semiHidden="1" w:unhideWhenUsed="1"/>
@@ -3376,6 +3876,11 @@
     <w:lsdException w:name="List Table 5 Dark Accent 6" w:uiPriority="50"/>
     <w:lsdException w:name="List Table 6 Colorful Accent 6" w:uiPriority="51"/>
     <w:lsdException w:name="List Table 7 Colorful Accent 6" w:uiPriority="52"/>
+    <w:lsdException w:name="Mention" w:semiHidden="1" w:unhideWhenUsed="1"/>
+    <w:lsdException w:name="Smart Hyperlink" w:semiHidden="1" w:unhideWhenUsed="1"/>
+    <w:lsdException w:name="Hashtag" w:semiHidden="1" w:unhideWhenUsed="1"/>
+    <w:lsdException w:name="Unresolved Mention" w:semiHidden="1" w:unhideWhenUsed="1"/>
+    <w:lsdException w:name="Smart Link" w:semiHidden="1" w:unhideWhenUsed="1"/>
   </w:latentStyles>
   <w:style w:type="paragraph" w:default="1" w:styleId="a">
     <w:name w:val="Normal"/>
@@ -3580,6 +4085,22 @@
       <w:sz w:val="28"/>
       <w:szCs w:val="28"/>
     </w:rPr>
+  </w:style>
+  <w:style w:type="table" w:styleId="a5">
+    <w:name w:val="Table Grid"/>
+    <w:basedOn w:val="a1"/>
+    <w:uiPriority w:val="39"/>
+    <w:rsid w:val="00683A74"/>
+    <w:tblPr>
+      <w:tblBorders>
+        <w:top w:val="single" w:sz="4" w:space="0" w:color="auto"/>
+        <w:left w:val="single" w:sz="4" w:space="0" w:color="auto"/>
+        <w:bottom w:val="single" w:sz="4" w:space="0" w:color="auto"/>
+        <w:right w:val="single" w:sz="4" w:space="0" w:color="auto"/>
+        <w:insideH w:val="single" w:sz="4" w:space="0" w:color="auto"/>
+        <w:insideV w:val="single" w:sz="4" w:space="0" w:color="auto"/>
+      </w:tblBorders>
+    </w:tblPr>
   </w:style>
 </w:styles>
 </file>

</xml_diff>

<commit_message>
finish pe parse doc
</commit_message>
<xml_diff>
--- a/PE解析器.docx
+++ b/PE解析器.docx
@@ -1,6 +1,6 @@
 
 <file path=word/document.xml><?xml version="1.0" encoding="utf-8"?>
-<w:document xmlns:wpc="http://schemas.microsoft.com/office/word/2010/wordprocessingCanvas" xmlns:cx="http://schemas.microsoft.com/office/drawing/2014/chartex" xmlns:cx1="http://schemas.microsoft.com/office/drawing/2015/9/8/chartex" xmlns:cx2="http://schemas.microsoft.com/office/drawing/2015/10/21/chartex" xmlns:cx3="http://schemas.microsoft.com/office/drawing/2016/5/9/chartex" xmlns:cx4="http://schemas.microsoft.com/office/drawing/2016/5/10/chartex" xmlns:cx5="http://schemas.microsoft.com/office/drawing/2016/5/11/chartex" xmlns:cx6="http://schemas.microsoft.com/office/drawing/2016/5/12/chartex" xmlns:cx7="http://schemas.microsoft.com/office/drawing/2016/5/13/chartex" xmlns:cx8="http://schemas.microsoft.com/office/drawing/2016/5/14/chartex" xmlns:mc="http://schemas.openxmlformats.org/markup-compatibility/2006" xmlns:aink="http://schemas.microsoft.com/office/drawing/2016/ink" xmlns:am3d="http://schemas.microsoft.com/office/drawing/2017/model3d" xmlns:o="urn:schemas-microsoft-com:office:office" xmlns:r="http://schemas.openxmlformats.org/officeDocument/2006/relationships" xmlns:m="http://schemas.openxmlformats.org/officeDocument/2006/math" xmlns:v="urn:schemas-microsoft-com:vml" xmlns:wp14="http://schemas.microsoft.com/office/word/2010/wordprocessingDrawing" xmlns:wp="http://schemas.openxmlformats.org/drawingml/2006/wordprocessingDrawing" xmlns:w10="urn:schemas-microsoft-com:office:word" xmlns:w="http://schemas.openxmlformats.org/wordprocessingml/2006/main" xmlns:w14="http://schemas.microsoft.com/office/word/2010/wordml" xmlns:w15="http://schemas.microsoft.com/office/word/2012/wordml" xmlns:w16cex="http://schemas.microsoft.com/office/word/2018/wordml/cex" xmlns:w16cid="http://schemas.microsoft.com/office/word/2016/wordml/cid" xmlns:w16="http://schemas.microsoft.com/office/word/2018/wordml" xmlns:w16se="http://schemas.microsoft.com/office/word/2015/wordml/symex" xmlns:wpg="http://schemas.microsoft.com/office/word/2010/wordprocessingGroup" xmlns:wpi="http://schemas.microsoft.com/office/word/2010/wordprocessingInk" xmlns:wne="http://schemas.microsoft.com/office/word/2006/wordml" xmlns:wps="http://schemas.microsoft.com/office/word/2010/wordprocessingShape" mc:Ignorable="w14 w15 w16se w16cid w16 w16cex wp14">
+<w:document xmlns:wpc="http://schemas.microsoft.com/office/word/2010/wordprocessingCanvas" xmlns:cx="http://schemas.microsoft.com/office/drawing/2014/chartex" xmlns:mc="http://schemas.openxmlformats.org/markup-compatibility/2006" xmlns:o="urn:schemas-microsoft-com:office:office" xmlns:r="http://schemas.openxmlformats.org/officeDocument/2006/relationships" xmlns:m="http://schemas.openxmlformats.org/officeDocument/2006/math" xmlns:v="urn:schemas-microsoft-com:vml" xmlns:wp14="http://schemas.microsoft.com/office/word/2010/wordprocessingDrawing" xmlns:wp="http://schemas.openxmlformats.org/drawingml/2006/wordprocessingDrawing" xmlns:w10="urn:schemas-microsoft-com:office:word" xmlns:w="http://schemas.openxmlformats.org/wordprocessingml/2006/main" xmlns:w14="http://schemas.microsoft.com/office/word/2010/wordml" xmlns:w15="http://schemas.microsoft.com/office/word/2012/wordml" xmlns:w16se="http://schemas.microsoft.com/office/word/2015/wordml/symex" xmlns:wpg="http://schemas.microsoft.com/office/word/2010/wordprocessingGroup" xmlns:wpi="http://schemas.microsoft.com/office/word/2010/wordprocessingInk" xmlns:wne="http://schemas.microsoft.com/office/word/2006/wordml" xmlns:wps="http://schemas.microsoft.com/office/word/2010/wordprocessingShape" mc:Ignorable="w14 w15 w16se wp14">
   <w:body>
     <w:p>
       <w:pPr>
@@ -455,7 +455,21 @@
         <w:rPr>
           <w:rFonts w:hint="eastAsia"/>
         </w:rPr>
-        <w:t>加载器在将PE文件从磁盘加载到内存中执行时，直接将IMAGE_DOS_HEADER、IMAGE_NT_HEADER、IMAGE_SECTION_HEADERS等文件头部信息拷贝到ImageBase对应的地址处，然后根据IMAGE</w:t>
+        <w:t>加载器在将PE文件从磁盘加载到内存中执行时，直接将IMAGE_DOS_HEADER、IMAGE_NT_HEADER、IMAGE_SECTION_HEADERS等文件头部信息拷贝到</w:t>
+      </w:r>
+      <w:proofErr w:type="spellStart"/>
+      <w:r>
+        <w:rPr>
+          <w:rFonts w:hint="eastAsia"/>
+        </w:rPr>
+        <w:t>ImageBase</w:t>
+      </w:r>
+      <w:proofErr w:type="spellEnd"/>
+      <w:r>
+        <w:rPr>
+          <w:rFonts w:hint="eastAsia"/>
+        </w:rPr>
+        <w:t>对应的地址处，然后根据IMAGE</w:t>
       </w:r>
       <w:r>
         <w:t>_OPTIONAL_HEADER</w:t>
@@ -464,7 +478,21 @@
         <w:rPr>
           <w:rFonts w:hint="eastAsia"/>
         </w:rPr>
-        <w:t>中定义的内存和文件对其粒度对节区对其到粒度边界。</w:t>
+        <w:t>中定义的内存和文件对其粒度</w:t>
+      </w:r>
+      <w:proofErr w:type="gramStart"/>
+      <w:r>
+        <w:rPr>
+          <w:rFonts w:hint="eastAsia"/>
+        </w:rPr>
+        <w:t>对节区对</w:t>
+      </w:r>
+      <w:proofErr w:type="gramEnd"/>
+      <w:r>
+        <w:rPr>
+          <w:rFonts w:hint="eastAsia"/>
+        </w:rPr>
+        <w:t>其到粒度边界。</w:t>
       </w:r>
       <w:r>
         <w:rPr>
@@ -638,24 +666,56 @@
       </w:r>
     </w:p>
     <w:p>
-      <w:r>
-        <w:rPr>
-          <w:rFonts w:hint="eastAsia"/>
-        </w:rPr>
-        <w:t>由于节区在加载后经过对其，要跟根据image</w:t>
+      <w:proofErr w:type="gramStart"/>
+      <w:r>
+        <w:rPr>
+          <w:rFonts w:hint="eastAsia"/>
+        </w:rPr>
+        <w:t>由于节区</w:t>
+      </w:r>
+      <w:proofErr w:type="gramEnd"/>
+      <w:r>
+        <w:rPr>
+          <w:rFonts w:hint="eastAsia"/>
+        </w:rPr>
+        <w:t>在加载后经过对其，要</w:t>
+      </w:r>
+      <w:proofErr w:type="gramStart"/>
+      <w:r>
+        <w:rPr>
+          <w:rFonts w:hint="eastAsia"/>
+        </w:rPr>
+        <w:t>跟根据</w:t>
+      </w:r>
+      <w:proofErr w:type="spellStart"/>
+      <w:proofErr w:type="gramEnd"/>
+      <w:r>
+        <w:rPr>
+          <w:rFonts w:hint="eastAsia"/>
+        </w:rPr>
+        <w:t>image</w:t>
       </w:r>
       <w:r>
         <w:t>Buffer</w:t>
       </w:r>
-      <w:r>
-        <w:rPr>
-          <w:rFonts w:hint="eastAsia"/>
-        </w:rPr>
-        <w:t>中的data地址找到file</w:t>
+      <w:proofErr w:type="spellEnd"/>
+      <w:r>
+        <w:rPr>
+          <w:rFonts w:hint="eastAsia"/>
+        </w:rPr>
+        <w:t>中的data地址找到</w:t>
+      </w:r>
+      <w:proofErr w:type="spellStart"/>
+      <w:r>
+        <w:rPr>
+          <w:rFonts w:hint="eastAsia"/>
+        </w:rPr>
+        <w:t>file</w:t>
       </w:r>
       <w:r>
         <w:t>Buffer</w:t>
       </w:r>
+      <w:proofErr w:type="spellEnd"/>
       <w:r>
         <w:rPr>
           <w:rFonts w:hint="eastAsia"/>
@@ -691,7 +751,35 @@
         <w:rPr>
           <w:rFonts w:hint="eastAsia"/>
         </w:rPr>
-        <w:t>来定位。而imageBuffer中data的地址即RVA，相对于其节区基址的地址。</w:t>
+        <w:t>来定位。而</w:t>
+      </w:r>
+      <w:proofErr w:type="spellStart"/>
+      <w:r>
+        <w:rPr>
+          <w:rFonts w:hint="eastAsia"/>
+        </w:rPr>
+        <w:t>imageBuffer</w:t>
+      </w:r>
+      <w:proofErr w:type="spellEnd"/>
+      <w:r>
+        <w:rPr>
+          <w:rFonts w:hint="eastAsia"/>
+        </w:rPr>
+        <w:t>中data的地址即RVA，相对于</w:t>
+      </w:r>
+      <w:proofErr w:type="gramStart"/>
+      <w:r>
+        <w:rPr>
+          <w:rFonts w:hint="eastAsia"/>
+        </w:rPr>
+        <w:t>其节区基址</w:t>
+      </w:r>
+      <w:proofErr w:type="gramEnd"/>
+      <w:r>
+        <w:rPr>
+          <w:rFonts w:hint="eastAsia"/>
+        </w:rPr>
+        <w:t>的地址。</w:t>
       </w:r>
     </w:p>
     <w:p>
@@ -731,7 +819,49 @@
         <w:rPr>
           <w:rFonts w:hint="eastAsia"/>
         </w:rPr>
-        <w:t>Address上述根据imageBuffer中data定位的描述即可得到fileBuffer中data的FOA地址，相对于fileBuffer的偏移</w:t>
+        <w:t>Address上述根据</w:t>
+      </w:r>
+      <w:proofErr w:type="spellStart"/>
+      <w:r>
+        <w:rPr>
+          <w:rFonts w:hint="eastAsia"/>
+        </w:rPr>
+        <w:t>imageBuffer</w:t>
+      </w:r>
+      <w:proofErr w:type="spellEnd"/>
+      <w:r>
+        <w:rPr>
+          <w:rFonts w:hint="eastAsia"/>
+        </w:rPr>
+        <w:t>中data定位的描述即可得到</w:t>
+      </w:r>
+      <w:proofErr w:type="spellStart"/>
+      <w:r>
+        <w:rPr>
+          <w:rFonts w:hint="eastAsia"/>
+        </w:rPr>
+        <w:t>fileBuffer</w:t>
+      </w:r>
+      <w:proofErr w:type="spellEnd"/>
+      <w:r>
+        <w:rPr>
+          <w:rFonts w:hint="eastAsia"/>
+        </w:rPr>
+        <w:t>中data的FOA地址，相对于</w:t>
+      </w:r>
+      <w:proofErr w:type="spellStart"/>
+      <w:r>
+        <w:rPr>
+          <w:rFonts w:hint="eastAsia"/>
+        </w:rPr>
+        <w:t>fileBuffer</w:t>
+      </w:r>
+      <w:proofErr w:type="spellEnd"/>
+      <w:r>
+        <w:rPr>
+          <w:rFonts w:hint="eastAsia"/>
+        </w:rPr>
+        <w:t>的偏移</w:t>
       </w:r>
       <w:r>
         <w:rPr>
@@ -817,7 +947,21 @@
         <w:rPr>
           <w:rFonts w:hint="eastAsia"/>
         </w:rPr>
-        <w:t>描述，已经将PE文件头部重要的字段描述出来，将文件读入fileBuffer之后，即可定位到IMAGE_</w:t>
+        <w:t>描述，已经将PE文件头部重要的字段描述出来，将文件读入</w:t>
+      </w:r>
+      <w:proofErr w:type="spellStart"/>
+      <w:r>
+        <w:rPr>
+          <w:rFonts w:hint="eastAsia"/>
+        </w:rPr>
+        <w:t>fileBuffer</w:t>
+      </w:r>
+      <w:proofErr w:type="spellEnd"/>
+      <w:r>
+        <w:rPr>
+          <w:rFonts w:hint="eastAsia"/>
+        </w:rPr>
+        <w:t>之后，即可定位到IMAGE_</w:t>
       </w:r>
       <w:r>
         <w:t>DOS_HEADER,</w:t>
@@ -835,19 +979,40 @@
         <w:rPr>
           <w:rFonts w:hint="eastAsia"/>
         </w:rPr>
-        <w:t>字节，重要的字段只有头尾两个e</w:t>
+        <w:t>字节，重要的字段只有头尾两个</w:t>
+      </w:r>
+      <w:proofErr w:type="spellStart"/>
+      <w:r>
+        <w:rPr>
+          <w:rFonts w:hint="eastAsia"/>
+        </w:rPr>
+        <w:t>e</w:t>
       </w:r>
       <w:r>
         <w:t>_magic</w:t>
       </w:r>
+      <w:proofErr w:type="spellEnd"/>
       <w:r>
         <w:rPr>
           <w:rFonts w:hint="eastAsia"/>
         </w:rPr>
         <w:t>一个两字节的魔术字，纪念PE文件格式的创建者名字的首字母</w:t>
       </w:r>
-      <w:r>
-        <w:t>”MZ”-&gt;0x4d5a,</w:t>
+      <w:proofErr w:type="gramStart"/>
+      <w:r>
+        <w:t>”</w:t>
+      </w:r>
+      <w:proofErr w:type="gramEnd"/>
+      <w:r>
+        <w:t>MZ</w:t>
+      </w:r>
+      <w:proofErr w:type="gramStart"/>
+      <w:r>
+        <w:t>”</w:t>
+      </w:r>
+      <w:proofErr w:type="gramEnd"/>
+      <w:r>
+        <w:t>-&gt;0x4d5a,</w:t>
       </w:r>
       <w:r>
         <w:rPr>
@@ -891,6 +1056,7 @@
         </w:rPr>
         <w:t>所示，最后一个四字节</w:t>
       </w:r>
+      <w:proofErr w:type="spellStart"/>
       <w:r>
         <w:rPr>
           <w:rFonts w:hint="eastAsia"/>
@@ -900,6 +1066,7 @@
       <w:r>
         <w:t>_lfanew</w:t>
       </w:r>
+      <w:proofErr w:type="spellEnd"/>
       <w:r>
         <w:rPr>
           <w:rFonts w:hint="eastAsia"/>
@@ -1362,9 +1529,11 @@
         </w:rPr>
         <w:t>中定义了PE文件编译目录平台信息Machine字段，在</w:t>
       </w:r>
+      <w:proofErr w:type="spellStart"/>
       <w:r>
         <w:t>winnt.h</w:t>
       </w:r>
+      <w:proofErr w:type="spellEnd"/>
       <w:r>
         <w:rPr>
           <w:rFonts w:hint="eastAsia"/>
@@ -1536,6 +1705,7 @@
       </w:r>
     </w:p>
     <w:p>
+      <w:proofErr w:type="spellStart"/>
       <w:r>
         <w:rPr>
           <w:rFonts w:hint="eastAsia"/>
@@ -1546,18 +1716,49 @@
       <w:r>
         <w:t>Sections</w:t>
       </w:r>
-      <w:r>
-        <w:rPr>
-          <w:rFonts w:hint="eastAsia"/>
-        </w:rPr>
-        <w:t>定义了节区的数量，也即IMAGE_SECTION_HEADER的数量，节区表和节区一一对应。</w:t>
-      </w:r>
+      <w:proofErr w:type="spellEnd"/>
+      <w:r>
+        <w:rPr>
+          <w:rFonts w:hint="eastAsia"/>
+        </w:rPr>
+        <w:t>定义</w:t>
+      </w:r>
+      <w:proofErr w:type="gramStart"/>
+      <w:r>
+        <w:rPr>
+          <w:rFonts w:hint="eastAsia"/>
+        </w:rPr>
+        <w:t>了节区的</w:t>
+      </w:r>
+      <w:proofErr w:type="gramEnd"/>
+      <w:r>
+        <w:rPr>
+          <w:rFonts w:hint="eastAsia"/>
+        </w:rPr>
+        <w:t>数量，也即IMAGE_SECTION_HEADER的数量，</w:t>
+      </w:r>
+      <w:proofErr w:type="gramStart"/>
+      <w:r>
+        <w:rPr>
+          <w:rFonts w:hint="eastAsia"/>
+        </w:rPr>
+        <w:t>节区表和节区</w:t>
+      </w:r>
+      <w:proofErr w:type="gramEnd"/>
+      <w:r>
+        <w:rPr>
+          <w:rFonts w:hint="eastAsia"/>
+        </w:rPr>
+        <w:t>一一对应。</w:t>
+      </w:r>
+      <w:proofErr w:type="spellStart"/>
       <w:r>
         <w:rPr>
           <w:rFonts w:hint="eastAsia"/>
         </w:rPr>
         <w:t>SizeOfOptionalHeader</w:t>
       </w:r>
+      <w:proofErr w:type="spellEnd"/>
       <w:r>
         <w:rPr>
           <w:rFonts w:hint="eastAsia"/>
@@ -1718,11 +1919,19 @@
         <w:rPr>
           <w:rFonts w:hint="eastAsia"/>
         </w:rPr>
-        <w:t>的AddressO</w:t>
+        <w:t>的</w:t>
+      </w:r>
+      <w:proofErr w:type="spellStart"/>
+      <w:r>
+        <w:rPr>
+          <w:rFonts w:hint="eastAsia"/>
+        </w:rPr>
+        <w:t>AddressO</w:t>
       </w:r>
       <w:r>
         <w:t>fEntryPoint</w:t>
       </w:r>
+      <w:proofErr w:type="spellEnd"/>
       <w:r>
         <w:rPr>
           <w:rFonts w:hint="eastAsia"/>
@@ -1746,29 +1955,69 @@
         <w:rPr>
           <w:rFonts w:hint="eastAsia"/>
         </w:rPr>
-        <w:t>的ImageBase，加载器会将PE文件加载此虚拟地址处，紧接着两个DWORD分别代表内存映像对齐粒度Sec</w:t>
+        <w:t>的</w:t>
+      </w:r>
+      <w:proofErr w:type="spellStart"/>
+      <w:r>
+        <w:rPr>
+          <w:rFonts w:hint="eastAsia"/>
+        </w:rPr>
+        <w:t>ImageBase</w:t>
+      </w:r>
+      <w:proofErr w:type="spellEnd"/>
+      <w:r>
+        <w:rPr>
+          <w:rFonts w:hint="eastAsia"/>
+        </w:rPr>
+        <w:t>，加载器会将PE文件加载此虚拟地址处，紧接着两个DWORD分别代表内存映像对齐粒度</w:t>
+      </w:r>
+      <w:proofErr w:type="spellStart"/>
+      <w:r>
+        <w:rPr>
+          <w:rFonts w:hint="eastAsia"/>
+        </w:rPr>
+        <w:t>Sec</w:t>
       </w:r>
       <w:r>
         <w:t>tionAlignment</w:t>
       </w:r>
-      <w:r>
-        <w:rPr>
-          <w:rFonts w:hint="eastAsia"/>
-        </w:rPr>
-        <w:t>和磁盘文件对齐粒度FileAlignment，加载过程中会根据内存对齐粒度</w:t>
-      </w:r>
+      <w:proofErr w:type="spellEnd"/>
+      <w:r>
+        <w:rPr>
+          <w:rFonts w:hint="eastAsia"/>
+        </w:rPr>
+        <w:t>和磁盘文件对齐粒度</w:t>
+      </w:r>
+      <w:proofErr w:type="spellStart"/>
+      <w:r>
+        <w:rPr>
+          <w:rFonts w:hint="eastAsia"/>
+        </w:rPr>
+        <w:t>FileAlignment</w:t>
+      </w:r>
+      <w:proofErr w:type="spellEnd"/>
+      <w:r>
+        <w:rPr>
+          <w:rFonts w:hint="eastAsia"/>
+        </w:rPr>
+        <w:t>，加载过程中会根据内存对齐粒度</w:t>
+      </w:r>
+      <w:proofErr w:type="gramStart"/>
       <w:r>
         <w:t>”</w:t>
       </w:r>
+      <w:proofErr w:type="gramEnd"/>
       <w:r>
         <w:rPr>
           <w:rFonts w:hint="eastAsia"/>
         </w:rPr>
         <w:t>拉伸</w:t>
       </w:r>
+      <w:proofErr w:type="gramStart"/>
       <w:r>
         <w:t>”</w:t>
       </w:r>
+      <w:proofErr w:type="gramEnd"/>
       <w:r>
         <w:rPr>
           <w:rFonts w:hint="eastAsia"/>
@@ -1788,7 +2037,35 @@
         <w:rPr>
           <w:rFonts w:hint="eastAsia"/>
         </w:rPr>
-        <w:t>偏移处的SizeOfImage,文件加载到内存中的大小，和SizeOfHeader，文件头部的总大小(经过文件对齐</w:t>
+        <w:t>偏移处的</w:t>
+      </w:r>
+      <w:proofErr w:type="spellStart"/>
+      <w:r>
+        <w:rPr>
+          <w:rFonts w:hint="eastAsia"/>
+        </w:rPr>
+        <w:t>SizeOfImage</w:t>
+      </w:r>
+      <w:proofErr w:type="spellEnd"/>
+      <w:r>
+        <w:rPr>
+          <w:rFonts w:hint="eastAsia"/>
+        </w:rPr>
+        <w:t>,文件加载到内存中的大小，和</w:t>
+      </w:r>
+      <w:proofErr w:type="spellStart"/>
+      <w:r>
+        <w:rPr>
+          <w:rFonts w:hint="eastAsia"/>
+        </w:rPr>
+        <w:t>SizeOfHeader</w:t>
+      </w:r>
+      <w:proofErr w:type="spellEnd"/>
+      <w:r>
+        <w:rPr>
+          <w:rFonts w:hint="eastAsia"/>
+        </w:rPr>
+        <w:t>，文件头部的总大小(经过文件对齐</w:t>
       </w:r>
       <w:r>
         <w:t>)</w:t>
@@ -1903,16 +2180,52 @@
         <w:rPr>
           <w:rFonts w:hint="eastAsia"/>
         </w:rPr>
-        <w:t>的SizeOf</w:t>
+        <w:t>的</w:t>
+      </w:r>
+      <w:proofErr w:type="spellStart"/>
+      <w:r>
+        <w:rPr>
+          <w:rFonts w:hint="eastAsia"/>
+        </w:rPr>
+        <w:t>SizeOf</w:t>
       </w:r>
       <w:r>
         <w:t>Data</w:t>
       </w:r>
-      <w:r>
-        <w:rPr>
-          <w:rFonts w:hint="eastAsia"/>
-        </w:rPr>
-        <w:t>和ImageBase合并为一个8字节的ImageBase。</w:t>
+      <w:proofErr w:type="spellEnd"/>
+      <w:r>
+        <w:rPr>
+          <w:rFonts w:hint="eastAsia"/>
+        </w:rPr>
+        <w:t>和</w:t>
+      </w:r>
+      <w:proofErr w:type="spellStart"/>
+      <w:r>
+        <w:rPr>
+          <w:rFonts w:hint="eastAsia"/>
+        </w:rPr>
+        <w:t>ImageBase</w:t>
+      </w:r>
+      <w:proofErr w:type="spellEnd"/>
+      <w:r>
+        <w:rPr>
+          <w:rFonts w:hint="eastAsia"/>
+        </w:rPr>
+        <w:t>合并为一个8字节的</w:t>
+      </w:r>
+      <w:proofErr w:type="spellStart"/>
+      <w:r>
+        <w:rPr>
+          <w:rFonts w:hint="eastAsia"/>
+        </w:rPr>
+        <w:t>ImageBase</w:t>
+      </w:r>
+      <w:proofErr w:type="spellEnd"/>
+      <w:r>
+        <w:rPr>
+          <w:rFonts w:hint="eastAsia"/>
+        </w:rPr>
+        <w:t>。</w:t>
       </w:r>
     </w:p>
     <w:p>
@@ -2009,29 +2322,83 @@
         <w:rPr>
           <w:rFonts w:hint="eastAsia"/>
         </w:rPr>
-        <w:t>后紧接着就是IMAGE_SECTION_HEADER，每一个节表对应描述一个节区的属性，如</w:t>
+        <w:t>后紧接着就是IMAGE_SECTION_HEADER，每</w:t>
+      </w:r>
+      <w:proofErr w:type="gramStart"/>
+      <w:r>
+        <w:rPr>
+          <w:rFonts w:hint="eastAsia"/>
+        </w:rPr>
+        <w:t>一个节表对应</w:t>
+      </w:r>
+      <w:proofErr w:type="gramEnd"/>
+      <w:r>
+        <w:rPr>
+          <w:rFonts w:hint="eastAsia"/>
+        </w:rPr>
+        <w:t>描述</w:t>
+      </w:r>
+      <w:proofErr w:type="gramStart"/>
+      <w:r>
+        <w:rPr>
+          <w:rFonts w:hint="eastAsia"/>
+        </w:rPr>
+        <w:t>一个节区的</w:t>
+      </w:r>
+      <w:proofErr w:type="gramEnd"/>
+      <w:r>
+        <w:rPr>
+          <w:rFonts w:hint="eastAsia"/>
+        </w:rPr>
+        <w:t>属性，如</w:t>
       </w:r>
       <w:r>
         <w:t>Name</w:t>
       </w:r>
-      <w:r>
-        <w:rPr>
-          <w:rFonts w:hint="eastAsia"/>
-        </w:rPr>
-        <w:t>指向节区的名称，以</w:t>
-      </w:r>
-      <w:r>
-        <w:t>’\0’</w:t>
-      </w:r>
-      <w:r>
-        <w:rPr>
-          <w:rFonts w:hint="eastAsia"/>
-        </w:rPr>
-        <w:t>为结束符。Virtual</w:t>
+      <w:proofErr w:type="gramStart"/>
+      <w:r>
+        <w:rPr>
+          <w:rFonts w:hint="eastAsia"/>
+        </w:rPr>
+        <w:t>指向节区的</w:t>
+      </w:r>
+      <w:proofErr w:type="gramEnd"/>
+      <w:r>
+        <w:rPr>
+          <w:rFonts w:hint="eastAsia"/>
+        </w:rPr>
+        <w:t>名称，以</w:t>
+      </w:r>
+      <w:proofErr w:type="gramStart"/>
+      <w:r>
+        <w:t>’</w:t>
+      </w:r>
+      <w:proofErr w:type="gramEnd"/>
+      <w:r>
+        <w:t>\0</w:t>
+      </w:r>
+      <w:proofErr w:type="gramStart"/>
+      <w:r>
+        <w:t>’</w:t>
+      </w:r>
+      <w:proofErr w:type="gramEnd"/>
+      <w:r>
+        <w:rPr>
+          <w:rFonts w:hint="eastAsia"/>
+        </w:rPr>
+        <w:t>为结束符。</w:t>
+      </w:r>
+      <w:proofErr w:type="spellStart"/>
+      <w:r>
+        <w:rPr>
+          <w:rFonts w:hint="eastAsia"/>
+        </w:rPr>
+        <w:t>Virtual</w:t>
       </w:r>
       <w:r>
         <w:t>Size</w:t>
       </w:r>
+      <w:proofErr w:type="spellEnd"/>
       <w:r>
         <w:rPr>
           <w:rFonts w:hint="eastAsia"/>
@@ -2041,35 +2408,73 @@
       <w:r>
         <w:t>,</w:t>
       </w:r>
-      <w:r>
-        <w:rPr>
-          <w:rFonts w:hint="eastAsia"/>
-        </w:rPr>
-        <w:t>VirtualAddress,</w:t>
+      <w:proofErr w:type="spellStart"/>
+      <w:r>
+        <w:rPr>
+          <w:rFonts w:hint="eastAsia"/>
+        </w:rPr>
+        <w:t>VirtualAddress</w:t>
+      </w:r>
+      <w:proofErr w:type="spellEnd"/>
+      <w:r>
+        <w:rPr>
+          <w:rFonts w:hint="eastAsia"/>
+        </w:rPr>
+        <w:t>,</w:t>
       </w:r>
       <w:r>
         <w:t xml:space="preserve"> </w:t>
       </w:r>
-      <w:r>
-        <w:rPr>
-          <w:rFonts w:hint="eastAsia"/>
-        </w:rPr>
-        <w:t>节区加载到</w:t>
-      </w:r>
-      <w:r>
-        <w:rPr>
-          <w:rFonts w:hint="eastAsia"/>
-        </w:rPr>
-        <w:t>内存中相对于基址的偏移。同理，Size</w:t>
+      <w:proofErr w:type="gramStart"/>
+      <w:r>
+        <w:rPr>
+          <w:rFonts w:hint="eastAsia"/>
+        </w:rPr>
+        <w:t>节区加载</w:t>
+      </w:r>
+      <w:proofErr w:type="gramEnd"/>
+      <w:r>
+        <w:rPr>
+          <w:rFonts w:hint="eastAsia"/>
+        </w:rPr>
+        <w:t>到</w:t>
+      </w:r>
+      <w:r>
+        <w:rPr>
+          <w:rFonts w:hint="eastAsia"/>
+        </w:rPr>
+        <w:t>内存中相对于基址的偏移。同理，</w:t>
+      </w:r>
+      <w:proofErr w:type="spellStart"/>
+      <w:r>
+        <w:rPr>
+          <w:rFonts w:hint="eastAsia"/>
+        </w:rPr>
+        <w:t>Size</w:t>
       </w:r>
       <w:r>
         <w:t>OfRawData</w:t>
       </w:r>
-      <w:r>
-        <w:rPr>
-          <w:rFonts w:hint="eastAsia"/>
-        </w:rPr>
-        <w:t>和PointerToRawData代表文件中对应的大小和偏移，Char</w:t>
+      <w:proofErr w:type="spellEnd"/>
+      <w:r>
+        <w:rPr>
+          <w:rFonts w:hint="eastAsia"/>
+        </w:rPr>
+        <w:t>和</w:t>
+      </w:r>
+      <w:proofErr w:type="spellStart"/>
+      <w:r>
+        <w:rPr>
+          <w:rFonts w:hint="eastAsia"/>
+        </w:rPr>
+        <w:t>PointerToRawData</w:t>
+      </w:r>
+      <w:proofErr w:type="spellEnd"/>
+      <w:r>
+        <w:rPr>
+          <w:rFonts w:hint="eastAsia"/>
+        </w:rPr>
+        <w:t>代表文件中对应的大小和偏移，Char</w:t>
       </w:r>
       <w:r>
         <w:t>acteristics</w:t>
@@ -2078,7 +2483,21 @@
         <w:rPr>
           <w:rFonts w:hint="eastAsia"/>
         </w:rPr>
-        <w:t>指示对应节区的属性，有如下预定义的特征码：</w:t>
+        <w:t>指示</w:t>
+      </w:r>
+      <w:proofErr w:type="gramStart"/>
+      <w:r>
+        <w:rPr>
+          <w:rFonts w:hint="eastAsia"/>
+        </w:rPr>
+        <w:t>对应节区的</w:t>
+      </w:r>
+      <w:proofErr w:type="gramEnd"/>
+      <w:r>
+        <w:rPr>
+          <w:rFonts w:hint="eastAsia"/>
+        </w:rPr>
+        <w:t>属性，有如下预定义的特征码：</w:t>
       </w:r>
     </w:p>
     <w:p>
@@ -2356,16 +2775,25 @@
       </w:r>
     </w:p>
     <w:p>
-      <w:pPr>
-        <w:rPr>
-          <w:rFonts w:hint="eastAsia"/>
-        </w:rPr>
-      </w:pPr>
-      <w:r>
-        <w:rPr>
-          <w:rFonts w:hint="eastAsia"/>
-        </w:rPr>
-        <w:t>数据目录结构中只有两个成员，VirtualAddress指定了数据目录的RVA，Size则表示该块的大小。</w:t>
+      <w:r>
+        <w:rPr>
+          <w:rFonts w:hint="eastAsia"/>
+        </w:rPr>
+        <w:t>数据目录结构中只有两个成员，</w:t>
+      </w:r>
+      <w:proofErr w:type="spellStart"/>
+      <w:r>
+        <w:rPr>
+          <w:rFonts w:hint="eastAsia"/>
+        </w:rPr>
+        <w:t>VirtualAddress</w:t>
+      </w:r>
+      <w:proofErr w:type="spellEnd"/>
+      <w:r>
+        <w:rPr>
+          <w:rFonts w:hint="eastAsia"/>
+        </w:rPr>
+        <w:t>指定了数据目录的RVA，Size则表示该块的大小。</w:t>
       </w:r>
       <w:r>
         <w:rPr>
@@ -2457,12 +2885,20 @@
           <w:numId w:val="1"/>
         </w:numPr>
       </w:pPr>
+      <w:proofErr w:type="gramStart"/>
       <w:r>
         <w:rPr>
           <w:rFonts w:hint="eastAsia"/>
         </w:rPr>
         <w:lastRenderedPageBreak/>
-        <w:t>导出表解析(</w:t>
+        <w:t>导出表</w:t>
+      </w:r>
+      <w:proofErr w:type="gramEnd"/>
+      <w:r>
+        <w:rPr>
+          <w:rFonts w:hint="eastAsia"/>
+        </w:rPr>
+        <w:t>解析(</w:t>
       </w:r>
       <w:r>
         <w:t>IMAGE_EXPORT_DIRECTORY)</w:t>
@@ -2559,11 +2995,19 @@
       </w:r>
     </w:p>
     <w:p>
-      <w:r>
-        <w:rPr>
-          <w:rFonts w:hint="eastAsia"/>
-        </w:rPr>
-        <w:t>导出表用于导出函数，导出函数供外部使用，</w:t>
+      <w:proofErr w:type="gramStart"/>
+      <w:r>
+        <w:rPr>
+          <w:rFonts w:hint="eastAsia"/>
+        </w:rPr>
+        <w:t>导出表</w:t>
+      </w:r>
+      <w:proofErr w:type="gramEnd"/>
+      <w:r>
+        <w:rPr>
+          <w:rFonts w:hint="eastAsia"/>
+        </w:rPr>
+        <w:t>用于导出函数，导出函数供外部使用，</w:t>
       </w:r>
       <w:r>
         <w:rPr>
@@ -2588,6 +3032,7 @@
       </w:r>
     </w:p>
     <w:p>
+      <w:proofErr w:type="spellStart"/>
       <w:r>
         <w:rPr>
           <w:rFonts w:hint="eastAsia"/>
@@ -2595,17 +3040,29 @@
         <w:t>Add</w:t>
       </w:r>
       <w:r>
-        <w:t>ressOfFunction, RVA</w:t>
-      </w:r>
-      <w:r>
-        <w:rPr>
-          <w:rFonts w:hint="eastAsia"/>
-        </w:rPr>
-        <w:t>地址，用于索引到存储导出函数地址的表。NumberOf</w:t>
+        <w:t>ressOfFunction</w:t>
+      </w:r>
+      <w:proofErr w:type="spellEnd"/>
+      <w:r>
+        <w:t>, RVA</w:t>
+      </w:r>
+      <w:r>
+        <w:rPr>
+          <w:rFonts w:hint="eastAsia"/>
+        </w:rPr>
+        <w:t>地址，用于索引到存储导出函数地址的表。</w:t>
+      </w:r>
+      <w:proofErr w:type="spellStart"/>
+      <w:r>
+        <w:rPr>
+          <w:rFonts w:hint="eastAsia"/>
+        </w:rPr>
+        <w:t>NumberOf</w:t>
       </w:r>
       <w:r>
         <w:t>Functions</w:t>
       </w:r>
+      <w:proofErr w:type="spellEnd"/>
       <w:r>
         <w:rPr>
           <w:rFonts w:hint="eastAsia"/>
@@ -2614,6 +3071,7 @@
       </w:r>
     </w:p>
     <w:p>
+      <w:proofErr w:type="spellStart"/>
       <w:r>
         <w:rPr>
           <w:rFonts w:hint="eastAsia"/>
@@ -2623,14 +3081,30 @@
       <w:r>
         <w:t>Names</w:t>
       </w:r>
-      <w:r>
-        <w:rPr>
-          <w:rFonts w:hint="eastAsia"/>
-        </w:rPr>
-        <w:t>，RVA地址，用于索引到所有以名称导出的函数的名称表所在，表长为NumberOfNames，索引到的结构也是一个RVA地址组成的指针表。</w:t>
-      </w:r>
-    </w:p>
-    <w:p>
+      <w:proofErr w:type="spellEnd"/>
+      <w:r>
+        <w:rPr>
+          <w:rFonts w:hint="eastAsia"/>
+        </w:rPr>
+        <w:t>，RVA地址，用于索引到所有以名称导出的函数的名称表所在，表长为</w:t>
+      </w:r>
+      <w:proofErr w:type="spellStart"/>
+      <w:r>
+        <w:rPr>
+          <w:rFonts w:hint="eastAsia"/>
+        </w:rPr>
+        <w:t>NumberOfNames</w:t>
+      </w:r>
+      <w:proofErr w:type="spellEnd"/>
+      <w:r>
+        <w:rPr>
+          <w:rFonts w:hint="eastAsia"/>
+        </w:rPr>
+        <w:t>，索引到的结构也是一个RVA地址组成的指针表。</w:t>
+      </w:r>
+    </w:p>
+    <w:p>
+      <w:proofErr w:type="spellStart"/>
       <w:r>
         <w:rPr>
           <w:rFonts w:hint="eastAsia"/>
@@ -2640,14 +3114,26 @@
       <w:r>
         <w:t>Ordinals</w:t>
       </w:r>
-      <w:r>
-        <w:rPr>
-          <w:rFonts w:hint="eastAsia"/>
-        </w:rPr>
-        <w:t>，RVA地址，用于索引到序号表，该表元素为2字节的序号组成的数组，长度为NumberOf</w:t>
-      </w:r>
-      <w:r>
-        <w:t>Names.</w:t>
+      <w:proofErr w:type="spellEnd"/>
+      <w:r>
+        <w:rPr>
+          <w:rFonts w:hint="eastAsia"/>
+        </w:rPr>
+        <w:t>，RVA地址，用于索引到序号表，该表元素为2字节的序号组成的数组，长度为</w:t>
+      </w:r>
+      <w:proofErr w:type="spellStart"/>
+      <w:r>
+        <w:rPr>
+          <w:rFonts w:hint="eastAsia"/>
+        </w:rPr>
+        <w:t>NumberOf</w:t>
+      </w:r>
+      <w:r>
+        <w:t>Names</w:t>
+      </w:r>
+      <w:proofErr w:type="spellEnd"/>
+      <w:r>
+        <w:t>.</w:t>
       </w:r>
     </w:p>
     <w:p>
@@ -2713,9 +3199,6 @@
       <w:pPr>
         <w:pStyle w:val="a4"/>
         <w:jc w:val="center"/>
-        <w:rPr>
-          <w:rFonts w:hint="eastAsia"/>
-        </w:rPr>
       </w:pPr>
       <w:r>
         <w:t>图</w:t>
@@ -2753,7 +3236,21 @@
         <w:rPr>
           <w:rFonts w:hint="eastAsia"/>
         </w:rPr>
-        <w:t>通过导出表查找函数地址的方式：</w:t>
+        <w:t>通过</w:t>
+      </w:r>
+      <w:proofErr w:type="gramStart"/>
+      <w:r>
+        <w:rPr>
+          <w:rFonts w:hint="eastAsia"/>
+        </w:rPr>
+        <w:t>导出表</w:t>
+      </w:r>
+      <w:proofErr w:type="gramEnd"/>
+      <w:r>
+        <w:rPr>
+          <w:rFonts w:hint="eastAsia"/>
+        </w:rPr>
+        <w:t>查找函数地址的方式：</w:t>
       </w:r>
     </w:p>
     <w:p>
@@ -2818,7 +3315,21 @@
         <w:rPr>
           <w:rFonts w:hint="eastAsia"/>
         </w:rPr>
-        <w:t>使用索引取得序号表中对于的序号</w:t>
+        <w:t>使用索引取得序号表中</w:t>
+      </w:r>
+      <w:proofErr w:type="gramStart"/>
+      <w:r>
+        <w:rPr>
+          <w:rFonts w:hint="eastAsia"/>
+        </w:rPr>
+        <w:t>对于的</w:t>
+      </w:r>
+      <w:proofErr w:type="gramEnd"/>
+      <w:r>
+        <w:rPr>
+          <w:rFonts w:hint="eastAsia"/>
+        </w:rPr>
+        <w:t>序号</w:t>
       </w:r>
       <w:r>
         <w:rPr>
@@ -2831,9 +3342,6 @@
       <w:pPr>
         <w:pStyle w:val="a3"/>
         <w:ind w:left="360" w:firstLineChars="0" w:firstLine="0"/>
-        <w:rPr>
-          <w:rFonts w:hint="eastAsia"/>
-        </w:rPr>
       </w:pPr>
       <w:r>
         <w:rPr>
@@ -2859,9 +3367,6 @@
           <w:numId w:val="4"/>
         </w:numPr>
         <w:ind w:firstLineChars="0"/>
-        <w:rPr>
-          <w:rFonts w:hint="eastAsia"/>
-        </w:rPr>
       </w:pPr>
       <w:r>
         <w:rPr>
@@ -2887,15 +3392,26 @@
         <w:rPr>
           <w:rFonts w:hint="eastAsia"/>
         </w:rPr>
-        <w:t>直接计算函数地址表的索引，使用待查序号-导出表base值即可</w:t>
+        <w:t>直接计算函数地址表的索引，使用待查序号-</w:t>
+      </w:r>
+      <w:proofErr w:type="gramStart"/>
+      <w:r>
+        <w:rPr>
+          <w:rFonts w:hint="eastAsia"/>
+        </w:rPr>
+        <w:t>导出表</w:t>
+      </w:r>
+      <w:proofErr w:type="gramEnd"/>
+      <w:r>
+        <w:rPr>
+          <w:rFonts w:hint="eastAsia"/>
+        </w:rPr>
+        <w:t>base值即可</w:t>
       </w:r>
     </w:p>
     <w:p>
       <w:pPr>
         <w:ind w:left="360"/>
-        <w:rPr>
-          <w:rFonts w:hint="eastAsia"/>
-        </w:rPr>
       </w:pPr>
       <w:r>
         <w:rPr>
@@ -2937,26 +3453,1387 @@
       </w:r>
     </w:p>
     <w:p>
+      <w:r>
+        <w:rPr>
+          <w:rFonts w:hint="eastAsia"/>
+        </w:rPr>
+        <w:t>导入表是当PE需要使用其他DLL中的函数时所需的。加载器在将PE文件装载到内存中后</w:t>
+      </w:r>
+      <w:r>
+        <w:rPr>
+          <w:rFonts w:hint="eastAsia"/>
+        </w:rPr>
+        <w:t>，根据导入表将待导入的DLL加载到相应基址后，解析导入表中导入的函数地址到IAT表。</w:t>
+      </w:r>
+    </w:p>
+    <w:p>
+      <w:pPr>
+        <w:keepNext/>
+        <w:jc w:val="center"/>
+      </w:pPr>
+      <w:r>
+        <w:rPr>
+          <w:noProof/>
+        </w:rPr>
+        <w:drawing>
+          <wp:inline distT="0" distB="0" distL="0" distR="0" wp14:anchorId="7E5CD7CD" wp14:editId="4ACFDA6B">
+            <wp:extent cx="5274310" cy="1882140"/>
+            <wp:effectExtent l="0" t="0" r="2540" b="3810"/>
+            <wp:docPr id="2" name="图片 2"/>
+            <wp:cNvGraphicFramePr>
+              <a:graphicFrameLocks xmlns:a="http://schemas.openxmlformats.org/drawingml/2006/main" noChangeAspect="1"/>
+            </wp:cNvGraphicFramePr>
+            <a:graphic xmlns:a="http://schemas.openxmlformats.org/drawingml/2006/main">
+              <a:graphicData uri="http://schemas.openxmlformats.org/drawingml/2006/picture">
+                <pic:pic xmlns:pic="http://schemas.openxmlformats.org/drawingml/2006/picture">
+                  <pic:nvPicPr>
+                    <pic:cNvPr id="1" name=""/>
+                    <pic:cNvPicPr/>
+                  </pic:nvPicPr>
+                  <pic:blipFill>
+                    <a:blip r:embed="rId23"/>
+                    <a:stretch>
+                      <a:fillRect/>
+                    </a:stretch>
+                  </pic:blipFill>
+                  <pic:spPr>
+                    <a:xfrm>
+                      <a:off x="0" y="0"/>
+                      <a:ext cx="5274310" cy="1882140"/>
+                    </a:xfrm>
+                    <a:prstGeom prst="rect">
+                      <a:avLst/>
+                    </a:prstGeom>
+                  </pic:spPr>
+                </pic:pic>
+              </a:graphicData>
+            </a:graphic>
+          </wp:inline>
+        </w:drawing>
+      </w:r>
+    </w:p>
+    <w:p>
+      <w:pPr>
+        <w:pStyle w:val="a4"/>
+        <w:jc w:val="center"/>
+      </w:pPr>
+      <w:r>
+        <w:t>图</w:t>
+      </w:r>
+      <w:r>
+        <w:t xml:space="preserve"> 7 -  </w:t>
+      </w:r>
+      <w:r>
+        <w:fldChar w:fldCharType="begin"/>
+      </w:r>
+      <w:r>
+        <w:instrText xml:space="preserve"> SEQ </w:instrText>
+      </w:r>
+      <w:r>
+        <w:instrText>图</w:instrText>
+      </w:r>
+      <w:r>
+        <w:instrText xml:space="preserve">_7_-_ \* ARABIC </w:instrText>
+      </w:r>
+      <w:r>
+        <w:fldChar w:fldCharType="separate"/>
+      </w:r>
+      <w:r>
+        <w:rPr>
+          <w:noProof/>
+        </w:rPr>
+        <w:t>1</w:t>
+      </w:r>
+      <w:r>
+        <w:fldChar w:fldCharType="end"/>
+      </w:r>
+    </w:p>
+    <w:p>
+      <w:pPr>
+        <w:rPr>
+          <w:rFonts w:ascii="新宋体" w:eastAsia="新宋体" w:cs="新宋体"/>
+          <w:color w:val="000000"/>
+          <w:kern w:val="0"/>
+          <w:szCs w:val="21"/>
+        </w:rPr>
+      </w:pPr>
+      <w:proofErr w:type="spellStart"/>
+      <w:r>
+        <w:rPr>
+          <w:rFonts w:ascii="新宋体" w:eastAsia="新宋体" w:cs="新宋体"/>
+          <w:color w:val="000000"/>
+          <w:kern w:val="0"/>
+          <w:szCs w:val="21"/>
+          <w:highlight w:val="white"/>
+        </w:rPr>
+        <w:t>OriginalFirstThunk</w:t>
+      </w:r>
+      <w:proofErr w:type="spellEnd"/>
+      <w:r>
+        <w:rPr>
+          <w:rFonts w:ascii="新宋体" w:eastAsia="新宋体" w:cs="新宋体"/>
+          <w:color w:val="000000"/>
+          <w:kern w:val="0"/>
+          <w:szCs w:val="21"/>
+        </w:rPr>
+        <w:t>, RVA</w:t>
+      </w:r>
+      <w:r>
+        <w:rPr>
+          <w:rFonts w:ascii="新宋体" w:eastAsia="新宋体" w:cs="新宋体" w:hint="eastAsia"/>
+          <w:color w:val="000000"/>
+          <w:kern w:val="0"/>
+          <w:szCs w:val="21"/>
+          <w:highlight w:val="white"/>
+        </w:rPr>
+        <w:t>地址，指向IMAGE</w:t>
+      </w:r>
+      <w:r>
+        <w:rPr>
+          <w:rFonts w:ascii="新宋体" w:eastAsia="新宋体" w:cs="新宋体"/>
+          <w:color w:val="000000"/>
+          <w:kern w:val="0"/>
+          <w:szCs w:val="21"/>
+        </w:rPr>
+        <w:t>_TRUNK_DATA</w:t>
+      </w:r>
+      <w:r>
+        <w:rPr>
+          <w:rFonts w:ascii="新宋体" w:eastAsia="新宋体" w:cs="新宋体" w:hint="eastAsia"/>
+          <w:color w:val="000000"/>
+          <w:kern w:val="0"/>
+          <w:szCs w:val="21"/>
+        </w:rPr>
+        <w:t>结构数组，数组以一个全0的元素作为结束，每一个IMAGE</w:t>
+      </w:r>
+      <w:r>
+        <w:rPr>
+          <w:rFonts w:ascii="新宋体" w:eastAsia="新宋体" w:cs="新宋体"/>
+          <w:color w:val="000000"/>
+          <w:kern w:val="0"/>
+          <w:szCs w:val="21"/>
+        </w:rPr>
+        <w:t>_TRUNK_DATA</w:t>
+      </w:r>
+      <w:r>
+        <w:rPr>
+          <w:rFonts w:ascii="新宋体" w:eastAsia="新宋体" w:cs="新宋体" w:hint="eastAsia"/>
+          <w:color w:val="000000"/>
+          <w:kern w:val="0"/>
+          <w:szCs w:val="21"/>
+        </w:rPr>
+        <w:t>元素四字节大小，若元素最高位为1，则表示待导入的函数是以序号导入。</w:t>
+      </w:r>
+      <w:proofErr w:type="gramStart"/>
+      <w:r>
+        <w:rPr>
+          <w:rFonts w:ascii="新宋体" w:eastAsia="新宋体" w:cs="新宋体" w:hint="eastAsia"/>
+          <w:color w:val="000000"/>
+          <w:kern w:val="0"/>
+          <w:szCs w:val="21"/>
+        </w:rPr>
+        <w:t>剩余位</w:t>
+      </w:r>
+      <w:proofErr w:type="gramEnd"/>
+      <w:r>
+        <w:rPr>
+          <w:rFonts w:ascii="新宋体" w:eastAsia="新宋体" w:cs="新宋体" w:hint="eastAsia"/>
+          <w:color w:val="000000"/>
+          <w:kern w:val="0"/>
+          <w:szCs w:val="21"/>
+        </w:rPr>
+        <w:t>标识序号。</w:t>
+      </w:r>
+    </w:p>
+    <w:p>
+      <w:pPr>
+        <w:keepNext/>
+        <w:jc w:val="center"/>
+      </w:pPr>
+      <w:r>
+        <w:rPr>
+          <w:noProof/>
+        </w:rPr>
+        <w:drawing>
+          <wp:inline distT="0" distB="0" distL="0" distR="0" wp14:anchorId="6903A942" wp14:editId="4C8138FE">
+            <wp:extent cx="5274310" cy="1794510"/>
+            <wp:effectExtent l="0" t="0" r="2540" b="0"/>
+            <wp:docPr id="3" name="图片 3"/>
+            <wp:cNvGraphicFramePr>
+              <a:graphicFrameLocks xmlns:a="http://schemas.openxmlformats.org/drawingml/2006/main" noChangeAspect="1"/>
+            </wp:cNvGraphicFramePr>
+            <a:graphic xmlns:a="http://schemas.openxmlformats.org/drawingml/2006/main">
+              <a:graphicData uri="http://schemas.openxmlformats.org/drawingml/2006/picture">
+                <pic:pic xmlns:pic="http://schemas.openxmlformats.org/drawingml/2006/picture">
+                  <pic:nvPicPr>
+                    <pic:cNvPr id="1" name=""/>
+                    <pic:cNvPicPr/>
+                  </pic:nvPicPr>
+                  <pic:blipFill>
+                    <a:blip r:embed="rId24"/>
+                    <a:stretch>
+                      <a:fillRect/>
+                    </a:stretch>
+                  </pic:blipFill>
+                  <pic:spPr>
+                    <a:xfrm>
+                      <a:off x="0" y="0"/>
+                      <a:ext cx="5274310" cy="1794510"/>
+                    </a:xfrm>
+                    <a:prstGeom prst="rect">
+                      <a:avLst/>
+                    </a:prstGeom>
+                  </pic:spPr>
+                </pic:pic>
+              </a:graphicData>
+            </a:graphic>
+          </wp:inline>
+        </w:drawing>
+      </w:r>
+    </w:p>
+    <w:p>
+      <w:pPr>
+        <w:pStyle w:val="a4"/>
+        <w:jc w:val="center"/>
+      </w:pPr>
+      <w:r>
+        <w:t>图</w:t>
+      </w:r>
+      <w:r>
+        <w:t xml:space="preserve"> 7 -  </w:t>
+      </w:r>
+      <w:r>
+        <w:fldChar w:fldCharType="begin"/>
+      </w:r>
+      <w:r>
+        <w:instrText xml:space="preserve"> SEQ </w:instrText>
+      </w:r>
+      <w:r>
+        <w:instrText>图</w:instrText>
+      </w:r>
+      <w:r>
+        <w:instrText xml:space="preserve">_7_-_ \* ARABIC </w:instrText>
+      </w:r>
+      <w:r>
+        <w:fldChar w:fldCharType="separate"/>
+      </w:r>
+      <w:r>
+        <w:rPr>
+          <w:noProof/>
+        </w:rPr>
+        <w:t>2</w:t>
+      </w:r>
+      <w:r>
+        <w:fldChar w:fldCharType="end"/>
+      </w:r>
+    </w:p>
+    <w:p>
+      <w:pPr>
+        <w:rPr>
+          <w:rFonts w:ascii="新宋体" w:eastAsia="新宋体" w:cs="新宋体"/>
+          <w:color w:val="000000"/>
+          <w:kern w:val="0"/>
+          <w:szCs w:val="21"/>
+        </w:rPr>
+      </w:pPr>
+      <w:r>
+        <w:rPr>
+          <w:rFonts w:ascii="新宋体" w:eastAsia="新宋体" w:cs="新宋体" w:hint="eastAsia"/>
+          <w:color w:val="000000"/>
+          <w:kern w:val="0"/>
+          <w:szCs w:val="21"/>
+        </w:rPr>
+        <w:t>若最高位不为1，则此元素是一个RVA地址，指向</w:t>
+      </w:r>
+      <w:r>
+        <w:rPr>
+          <w:rFonts w:ascii="新宋体" w:eastAsia="新宋体" w:cs="新宋体" w:hint="eastAsia"/>
+          <w:color w:val="000000"/>
+          <w:kern w:val="0"/>
+          <w:szCs w:val="21"/>
+        </w:rPr>
+        <w:t>IMAGE</w:t>
+      </w:r>
+      <w:r>
+        <w:rPr>
+          <w:rFonts w:ascii="新宋体" w:eastAsia="新宋体" w:cs="新宋体"/>
+          <w:color w:val="000000"/>
+          <w:kern w:val="0"/>
+          <w:szCs w:val="21"/>
+        </w:rPr>
+        <w:t>_IMPORT_BY_NAME</w:t>
+      </w:r>
+      <w:r>
+        <w:rPr>
+          <w:rFonts w:ascii="新宋体" w:eastAsia="新宋体" w:cs="新宋体" w:hint="eastAsia"/>
+          <w:color w:val="000000"/>
+          <w:kern w:val="0"/>
+          <w:szCs w:val="21"/>
+        </w:rPr>
+        <w:t>结构，表示以名称导入函数，结构由一个两字节的序号和名称字符串组成。</w:t>
+      </w:r>
+    </w:p>
+    <w:p>
+      <w:pPr>
+        <w:keepNext/>
+        <w:jc w:val="center"/>
+      </w:pPr>
+      <w:r>
+        <w:rPr>
+          <w:noProof/>
+        </w:rPr>
+        <w:lastRenderedPageBreak/>
+        <w:drawing>
+          <wp:inline distT="0" distB="0" distL="0" distR="0" wp14:anchorId="40C3C363" wp14:editId="312B7A4B">
+            <wp:extent cx="4876800" cy="990600"/>
+            <wp:effectExtent l="0" t="0" r="0" b="0"/>
+            <wp:docPr id="7" name="图片 7"/>
+            <wp:cNvGraphicFramePr>
+              <a:graphicFrameLocks xmlns:a="http://schemas.openxmlformats.org/drawingml/2006/main" noChangeAspect="1"/>
+            </wp:cNvGraphicFramePr>
+            <a:graphic xmlns:a="http://schemas.openxmlformats.org/drawingml/2006/main">
+              <a:graphicData uri="http://schemas.openxmlformats.org/drawingml/2006/picture">
+                <pic:pic xmlns:pic="http://schemas.openxmlformats.org/drawingml/2006/picture">
+                  <pic:nvPicPr>
+                    <pic:cNvPr id="1" name=""/>
+                    <pic:cNvPicPr/>
+                  </pic:nvPicPr>
+                  <pic:blipFill>
+                    <a:blip r:embed="rId25"/>
+                    <a:stretch>
+                      <a:fillRect/>
+                    </a:stretch>
+                  </pic:blipFill>
+                  <pic:spPr>
+                    <a:xfrm>
+                      <a:off x="0" y="0"/>
+                      <a:ext cx="4876800" cy="990600"/>
+                    </a:xfrm>
+                    <a:prstGeom prst="rect">
+                      <a:avLst/>
+                    </a:prstGeom>
+                  </pic:spPr>
+                </pic:pic>
+              </a:graphicData>
+            </a:graphic>
+          </wp:inline>
+        </w:drawing>
+      </w:r>
+    </w:p>
+    <w:p>
+      <w:pPr>
+        <w:pStyle w:val="a4"/>
+        <w:jc w:val="center"/>
+      </w:pPr>
+      <w:r>
+        <w:t>图</w:t>
+      </w:r>
+      <w:r>
+        <w:t xml:space="preserve"> 7 -  </w:t>
+      </w:r>
+      <w:r>
+        <w:fldChar w:fldCharType="begin"/>
+      </w:r>
+      <w:r>
+        <w:instrText xml:space="preserve"> SEQ </w:instrText>
+      </w:r>
+      <w:r>
+        <w:instrText>图</w:instrText>
+      </w:r>
+      <w:r>
+        <w:instrText xml:space="preserve">_7_-_ \* ARABIC </w:instrText>
+      </w:r>
+      <w:r>
+        <w:fldChar w:fldCharType="separate"/>
+      </w:r>
+      <w:r>
+        <w:rPr>
+          <w:noProof/>
+        </w:rPr>
+        <w:t>3</w:t>
+      </w:r>
+      <w:r>
+        <w:fldChar w:fldCharType="end"/>
+      </w:r>
+    </w:p>
+    <w:p>
+      <w:r>
+        <w:rPr>
+          <w:rFonts w:hint="eastAsia"/>
+        </w:rPr>
+        <w:t>Name</w:t>
+      </w:r>
+      <w:r>
+        <w:t xml:space="preserve">, </w:t>
+      </w:r>
+      <w:r>
+        <w:rPr>
+          <w:rFonts w:hint="eastAsia"/>
+        </w:rPr>
+        <w:t>RVA地址，指向待导入的文件名称字符串。</w:t>
+      </w:r>
+    </w:p>
+    <w:p>
+      <w:proofErr w:type="spellStart"/>
+      <w:r>
+        <w:rPr>
+          <w:rFonts w:hint="eastAsia"/>
+        </w:rPr>
+        <w:t>First</w:t>
+      </w:r>
+      <w:r>
+        <w:t>Trunk</w:t>
+      </w:r>
+      <w:proofErr w:type="spellEnd"/>
+      <w:r>
+        <w:t>, RVA</w:t>
+      </w:r>
+      <w:r>
+        <w:rPr>
+          <w:rFonts w:hint="eastAsia"/>
+        </w:rPr>
+        <w:t>地址，指向IAT表，即函数地址表，在加载器未解析函数地址之前，此地址指向的内容也跟</w:t>
+      </w:r>
+      <w:proofErr w:type="spellStart"/>
+      <w:r>
+        <w:rPr>
+          <w:rFonts w:hint="eastAsia"/>
+        </w:rPr>
+        <w:t>Original</w:t>
+      </w:r>
+      <w:r>
+        <w:t>FirstTrunk</w:t>
+      </w:r>
+      <w:proofErr w:type="spellEnd"/>
+      <w:r>
+        <w:rPr>
+          <w:rFonts w:hint="eastAsia"/>
+        </w:rPr>
+        <w:t>一样。</w:t>
+      </w:r>
+    </w:p>
+    <w:p>
+      <w:pPr>
+        <w:keepNext/>
+        <w:jc w:val="center"/>
+      </w:pPr>
+      <w:r>
+        <w:rPr>
+          <w:noProof/>
+        </w:rPr>
+        <w:drawing>
+          <wp:inline distT="0" distB="0" distL="0" distR="0" wp14:anchorId="4A8174F9" wp14:editId="63716320">
+            <wp:extent cx="5274310" cy="1814830"/>
+            <wp:effectExtent l="0" t="0" r="2540" b="0"/>
+            <wp:docPr id="22" name="图片 22"/>
+            <wp:cNvGraphicFramePr>
+              <a:graphicFrameLocks xmlns:a="http://schemas.openxmlformats.org/drawingml/2006/main" noChangeAspect="1"/>
+            </wp:cNvGraphicFramePr>
+            <a:graphic xmlns:a="http://schemas.openxmlformats.org/drawingml/2006/main">
+              <a:graphicData uri="http://schemas.openxmlformats.org/drawingml/2006/picture">
+                <pic:pic xmlns:pic="http://schemas.openxmlformats.org/drawingml/2006/picture">
+                  <pic:nvPicPr>
+                    <pic:cNvPr id="1" name=""/>
+                    <pic:cNvPicPr/>
+                  </pic:nvPicPr>
+                  <pic:blipFill>
+                    <a:blip r:embed="rId26"/>
+                    <a:stretch>
+                      <a:fillRect/>
+                    </a:stretch>
+                  </pic:blipFill>
+                  <pic:spPr>
+                    <a:xfrm>
+                      <a:off x="0" y="0"/>
+                      <a:ext cx="5274310" cy="1814830"/>
+                    </a:xfrm>
+                    <a:prstGeom prst="rect">
+                      <a:avLst/>
+                    </a:prstGeom>
+                  </pic:spPr>
+                </pic:pic>
+              </a:graphicData>
+            </a:graphic>
+          </wp:inline>
+        </w:drawing>
+      </w:r>
+    </w:p>
+    <w:p>
+      <w:pPr>
+        <w:pStyle w:val="a4"/>
+        <w:jc w:val="center"/>
+      </w:pPr>
+      <w:r>
+        <w:t>解析前</w:t>
+      </w:r>
+      <w:r>
+        <w:t>(</w:t>
+      </w:r>
+      <w:r>
+        <w:t>静态</w:t>
+      </w:r>
+      <w:r>
+        <w:t>)</w:t>
+      </w:r>
+    </w:p>
+    <w:p>
+      <w:r>
+        <w:rPr>
+          <w:rFonts w:hint="eastAsia"/>
+        </w:rPr>
+        <w:t>加载器解析IAT表之后会将解析到的函数地址填充到</w:t>
+      </w:r>
+      <w:proofErr w:type="spellStart"/>
+      <w:r>
+        <w:rPr>
+          <w:rFonts w:hint="eastAsia"/>
+        </w:rPr>
+        <w:t>F</w:t>
+      </w:r>
+      <w:r>
+        <w:t>irstTrunk</w:t>
+      </w:r>
+      <w:proofErr w:type="spellEnd"/>
+      <w:r>
+        <w:rPr>
+          <w:rFonts w:hint="eastAsia"/>
+        </w:rPr>
+        <w:t>指向的IAT表中。</w:t>
+      </w:r>
+    </w:p>
+    <w:p>
+      <w:pPr>
+        <w:keepNext/>
+        <w:jc w:val="center"/>
+      </w:pPr>
+      <w:r>
+        <w:rPr>
+          <w:noProof/>
+        </w:rPr>
+        <w:drawing>
+          <wp:inline distT="0" distB="0" distL="0" distR="0" wp14:anchorId="04B20CA2" wp14:editId="3D9B4AB7">
+            <wp:extent cx="5274310" cy="1798955"/>
+            <wp:effectExtent l="0" t="0" r="2540" b="0"/>
+            <wp:docPr id="23" name="图片 23"/>
+            <wp:cNvGraphicFramePr>
+              <a:graphicFrameLocks xmlns:a="http://schemas.openxmlformats.org/drawingml/2006/main" noChangeAspect="1"/>
+            </wp:cNvGraphicFramePr>
+            <a:graphic xmlns:a="http://schemas.openxmlformats.org/drawingml/2006/main">
+              <a:graphicData uri="http://schemas.openxmlformats.org/drawingml/2006/picture">
+                <pic:pic xmlns:pic="http://schemas.openxmlformats.org/drawingml/2006/picture">
+                  <pic:nvPicPr>
+                    <pic:cNvPr id="1" name=""/>
+                    <pic:cNvPicPr/>
+                  </pic:nvPicPr>
+                  <pic:blipFill>
+                    <a:blip r:embed="rId27"/>
+                    <a:stretch>
+                      <a:fillRect/>
+                    </a:stretch>
+                  </pic:blipFill>
+                  <pic:spPr>
+                    <a:xfrm>
+                      <a:off x="0" y="0"/>
+                      <a:ext cx="5274310" cy="1798955"/>
+                    </a:xfrm>
+                    <a:prstGeom prst="rect">
+                      <a:avLst/>
+                    </a:prstGeom>
+                  </pic:spPr>
+                </pic:pic>
+              </a:graphicData>
+            </a:graphic>
+          </wp:inline>
+        </w:drawing>
+      </w:r>
+    </w:p>
+    <w:p>
+      <w:pPr>
+        <w:pStyle w:val="a4"/>
+        <w:jc w:val="center"/>
+        <w:rPr>
+          <w:rFonts w:hint="eastAsia"/>
+        </w:rPr>
+      </w:pPr>
+      <w:r>
+        <w:t>解析后</w:t>
+      </w:r>
+    </w:p>
+    <w:p>
       <w:pPr>
         <w:pStyle w:val="3"/>
-      </w:pPr>
-      <w:r>
-        <w:rPr>
-          <w:rFonts w:hint="eastAsia"/>
-        </w:rPr>
-        <w:t>八</w:t>
-      </w:r>
-      <w:r>
-        <w:rPr>
-          <w:rFonts w:hint="eastAsia"/>
-        </w:rPr>
-        <w:t>．资源表解析(</w:t>
+        <w:numPr>
+          <w:ilvl w:val="0"/>
+          <w:numId w:val="5"/>
+        </w:numPr>
+      </w:pPr>
+      <w:r>
+        <w:rPr>
+          <w:rFonts w:hint="eastAsia"/>
+        </w:rPr>
+        <w:t>资源表解析(</w:t>
       </w:r>
       <w:r>
         <w:t>IMAGE_RESOURCE_DIRECTORY)</w:t>
       </w:r>
     </w:p>
     <w:p>
+      <w:r>
+        <w:rPr>
+          <w:rFonts w:hint="eastAsia"/>
+        </w:rPr>
+        <w:t>资源表的解析最为复杂，用于存储PE文件中的资源信息，包括图标、鼠标指针、字体、菜单等等。资源表的组织有三层结构组成，前两层的结构又类似。都是由IMAGE</w:t>
+      </w:r>
+      <w:r>
+        <w:t>_RESOURCE_DIRECTORY</w:t>
+      </w:r>
+      <w:r>
+        <w:rPr>
+          <w:rFonts w:hint="eastAsia"/>
+        </w:rPr>
+        <w:t>和IMAGE</w:t>
+      </w:r>
+      <w:r>
+        <w:t>_RESOURCE_DIRECTORY_ENTRY</w:t>
+      </w:r>
+      <w:r>
+        <w:rPr>
+          <w:rFonts w:hint="eastAsia"/>
+        </w:rPr>
+        <w:t>组成，</w:t>
+      </w:r>
+      <w:r>
+        <w:rPr>
+          <w:rFonts w:hint="eastAsia"/>
+        </w:rPr>
+        <w:t>IMAGE_RESOUCE_DIRECTORY定义了资源目录项的信息，结构中前几个字段不重要。</w:t>
+      </w:r>
+    </w:p>
+    <w:p>
+      <w:proofErr w:type="spellStart"/>
+      <w:r>
+        <w:rPr>
+          <w:rFonts w:hint="eastAsia"/>
+        </w:rPr>
+        <w:t>NumberOf</w:t>
+      </w:r>
+      <w:r>
+        <w:t>NameEntries</w:t>
+      </w:r>
+      <w:proofErr w:type="spellEnd"/>
+      <w:r>
+        <w:t xml:space="preserve">, </w:t>
+      </w:r>
+      <w:r>
+        <w:rPr>
+          <w:rFonts w:hint="eastAsia"/>
+        </w:rPr>
+        <w:t>表示接下来有名称的目录项数量。</w:t>
+      </w:r>
+    </w:p>
+    <w:p>
+      <w:pPr>
+        <w:rPr>
+          <w:rFonts w:hint="eastAsia"/>
+        </w:rPr>
+      </w:pPr>
+      <w:proofErr w:type="spellStart"/>
+      <w:r>
+        <w:rPr>
+          <w:rFonts w:hint="eastAsia"/>
+        </w:rPr>
+        <w:t>Number</w:t>
+      </w:r>
+      <w:r>
+        <w:t>OfIdEntries</w:t>
+      </w:r>
+      <w:proofErr w:type="spellEnd"/>
+      <w:r>
+        <w:rPr>
+          <w:rFonts w:hint="eastAsia"/>
+        </w:rPr>
+        <w:t>，表示接下来有ID的目录项数量，两者之和表示这一层目录中总共的目录项数。</w:t>
+      </w:r>
+    </w:p>
+    <w:p>
+      <w:pPr>
+        <w:keepNext/>
+        <w:jc w:val="center"/>
+      </w:pPr>
+      <w:r>
+        <w:rPr>
+          <w:noProof/>
+        </w:rPr>
+        <w:lastRenderedPageBreak/>
+        <w:drawing>
+          <wp:inline distT="0" distB="0" distL="0" distR="0" wp14:anchorId="41B30B3A" wp14:editId="0CC28DE2">
+            <wp:extent cx="5000625" cy="1933575"/>
+            <wp:effectExtent l="0" t="0" r="9525" b="9525"/>
+            <wp:docPr id="24" name="图片 24"/>
+            <wp:cNvGraphicFramePr>
+              <a:graphicFrameLocks xmlns:a="http://schemas.openxmlformats.org/drawingml/2006/main" noChangeAspect="1"/>
+            </wp:cNvGraphicFramePr>
+            <a:graphic xmlns:a="http://schemas.openxmlformats.org/drawingml/2006/main">
+              <a:graphicData uri="http://schemas.openxmlformats.org/drawingml/2006/picture">
+                <pic:pic xmlns:pic="http://schemas.openxmlformats.org/drawingml/2006/picture">
+                  <pic:nvPicPr>
+                    <pic:cNvPr id="1" name=""/>
+                    <pic:cNvPicPr/>
+                  </pic:nvPicPr>
+                  <pic:blipFill>
+                    <a:blip r:embed="rId28"/>
+                    <a:stretch>
+                      <a:fillRect/>
+                    </a:stretch>
+                  </pic:blipFill>
+                  <pic:spPr>
+                    <a:xfrm>
+                      <a:off x="0" y="0"/>
+                      <a:ext cx="5000625" cy="1933575"/>
+                    </a:xfrm>
+                    <a:prstGeom prst="rect">
+                      <a:avLst/>
+                    </a:prstGeom>
+                  </pic:spPr>
+                </pic:pic>
+              </a:graphicData>
+            </a:graphic>
+          </wp:inline>
+        </w:drawing>
+      </w:r>
+    </w:p>
+    <w:p>
+      <w:pPr>
+        <w:pStyle w:val="a4"/>
+        <w:jc w:val="center"/>
+      </w:pPr>
+      <w:r>
+        <w:t>图</w:t>
+      </w:r>
+      <w:r>
+        <w:t xml:space="preserve"> 8 -  </w:t>
+      </w:r>
+      <w:r>
+        <w:fldChar w:fldCharType="begin"/>
+      </w:r>
+      <w:r>
+        <w:instrText xml:space="preserve"> SEQ </w:instrText>
+      </w:r>
+      <w:r>
+        <w:instrText>图</w:instrText>
+      </w:r>
+      <w:r>
+        <w:instrText xml:space="preserve">_8_-_ \* ARABIC </w:instrText>
+      </w:r>
+      <w:r>
+        <w:fldChar w:fldCharType="separate"/>
+      </w:r>
+      <w:r>
+        <w:rPr>
+          <w:noProof/>
+        </w:rPr>
+        <w:t>1</w:t>
+      </w:r>
+      <w:r>
+        <w:fldChar w:fldCharType="end"/>
+      </w:r>
+    </w:p>
+    <w:p>
+      <w:pPr>
+        <w:rPr>
+          <w:rFonts w:hint="eastAsia"/>
+        </w:rPr>
+      </w:pPr>
+      <w:r>
+        <w:rPr>
+          <w:rFonts w:hint="eastAsia"/>
+        </w:rPr>
+        <w:t>紧接在IMAGE_RESOURCE_DIRECTORY目录后面的是目录</w:t>
+      </w:r>
+      <w:proofErr w:type="gramStart"/>
+      <w:r>
+        <w:rPr>
+          <w:rFonts w:hint="eastAsia"/>
+        </w:rPr>
+        <w:t>项结构</w:t>
+      </w:r>
+      <w:proofErr w:type="gramEnd"/>
+      <w:r>
+        <w:rPr>
+          <w:rFonts w:hint="eastAsia"/>
+        </w:rPr>
+        <w:t>IMAGE_RESOURCE_DIRECTORY_ENTRY</w:t>
+      </w:r>
+      <w:r>
+        <w:t>,</w:t>
+      </w:r>
+      <w:r>
+        <w:rPr>
+          <w:rFonts w:hint="eastAsia"/>
+        </w:rPr>
+        <w:t>整个结构由两个union组成，前一个DWORD用于指示资源是以名称还是ID存储的，若最高位置位，则剩余3</w:t>
+      </w:r>
+      <w:r>
+        <w:t>1</w:t>
+      </w:r>
+      <w:r>
+        <w:rPr>
+          <w:rFonts w:hint="eastAsia"/>
+        </w:rPr>
+        <w:t>位，作为偏移</w:t>
+      </w:r>
+      <w:r>
+        <w:rPr>
+          <w:rFonts w:hint="eastAsia"/>
+          <w:color w:val="FF0000"/>
+        </w:rPr>
+        <w:t>（</w:t>
+      </w:r>
+      <w:r>
+        <w:rPr>
+          <w:rFonts w:hint="eastAsia"/>
+          <w:color w:val="FF0000"/>
+        </w:rPr>
+        <w:t>注意，</w:t>
+      </w:r>
+      <w:r>
+        <w:rPr>
+          <w:rFonts w:hint="eastAsia"/>
+          <w:color w:val="FF0000"/>
+        </w:rPr>
+        <w:t>整个</w:t>
+      </w:r>
+      <w:r>
+        <w:rPr>
+          <w:rFonts w:hint="eastAsia"/>
+          <w:color w:val="FF0000"/>
+        </w:rPr>
+        <w:t>资源表中的</w:t>
+      </w:r>
+      <w:proofErr w:type="gramStart"/>
+      <w:r>
+        <w:rPr>
+          <w:rFonts w:hint="eastAsia"/>
+          <w:color w:val="FF0000"/>
+        </w:rPr>
+        <w:t>偏移既</w:t>
+      </w:r>
+      <w:proofErr w:type="gramEnd"/>
+      <w:r>
+        <w:rPr>
+          <w:rFonts w:hint="eastAsia"/>
+          <w:color w:val="FF0000"/>
+        </w:rPr>
+        <w:t>不是RVA也不是FOA，而是相对于资源表基址的偏移，即第一层目录的基址。</w:t>
+      </w:r>
+      <w:r>
+        <w:rPr>
+          <w:rFonts w:hint="eastAsia"/>
+          <w:color w:val="FF0000"/>
+        </w:rPr>
+        <w:t>）</w:t>
+      </w:r>
+    </w:p>
+    <w:p>
+      <w:pPr>
+        <w:keepNext/>
+        <w:jc w:val="center"/>
+      </w:pPr>
+      <w:r>
+        <w:rPr>
+          <w:noProof/>
+        </w:rPr>
+        <w:drawing>
+          <wp:inline distT="0" distB="0" distL="0" distR="0" wp14:anchorId="4A3FE0DE" wp14:editId="0FA283A9">
+            <wp:extent cx="5274310" cy="3031490"/>
+            <wp:effectExtent l="0" t="0" r="2540" b="0"/>
+            <wp:docPr id="25" name="图片 25"/>
+            <wp:cNvGraphicFramePr>
+              <a:graphicFrameLocks xmlns:a="http://schemas.openxmlformats.org/drawingml/2006/main" noChangeAspect="1"/>
+            </wp:cNvGraphicFramePr>
+            <a:graphic xmlns:a="http://schemas.openxmlformats.org/drawingml/2006/main">
+              <a:graphicData uri="http://schemas.openxmlformats.org/drawingml/2006/picture">
+                <pic:pic xmlns:pic="http://schemas.openxmlformats.org/drawingml/2006/picture">
+                  <pic:nvPicPr>
+                    <pic:cNvPr id="1" name=""/>
+                    <pic:cNvPicPr/>
+                  </pic:nvPicPr>
+                  <pic:blipFill>
+                    <a:blip r:embed="rId29"/>
+                    <a:stretch>
+                      <a:fillRect/>
+                    </a:stretch>
+                  </pic:blipFill>
+                  <pic:spPr>
+                    <a:xfrm>
+                      <a:off x="0" y="0"/>
+                      <a:ext cx="5274310" cy="3031490"/>
+                    </a:xfrm>
+                    <a:prstGeom prst="rect">
+                      <a:avLst/>
+                    </a:prstGeom>
+                  </pic:spPr>
+                </pic:pic>
+              </a:graphicData>
+            </a:graphic>
+          </wp:inline>
+        </w:drawing>
+      </w:r>
+    </w:p>
+    <w:p>
+      <w:pPr>
+        <w:pStyle w:val="a4"/>
+        <w:jc w:val="center"/>
+      </w:pPr>
+      <w:r>
+        <w:t>图</w:t>
+      </w:r>
+      <w:r>
+        <w:t xml:space="preserve"> 8 -  </w:t>
+      </w:r>
+      <w:r>
+        <w:fldChar w:fldCharType="begin"/>
+      </w:r>
+      <w:r>
+        <w:instrText xml:space="preserve"> SEQ </w:instrText>
+      </w:r>
+      <w:r>
+        <w:instrText>图</w:instrText>
+      </w:r>
+      <w:r>
+        <w:instrText xml:space="preserve">_8_-_ \* ARABIC </w:instrText>
+      </w:r>
+      <w:r>
+        <w:fldChar w:fldCharType="separate"/>
+      </w:r>
+      <w:r>
+        <w:rPr>
+          <w:noProof/>
+        </w:rPr>
+        <w:t>2</w:t>
+      </w:r>
+      <w:r>
+        <w:fldChar w:fldCharType="end"/>
+      </w:r>
+    </w:p>
+    <w:p>
+      <w:pPr>
+        <w:rPr>
+          <w:rFonts w:hint="eastAsia"/>
+        </w:rPr>
+      </w:pPr>
+      <w:r>
+        <w:rPr>
+          <w:rFonts w:hint="eastAsia"/>
+        </w:rPr>
+        <w:t>索引到</w:t>
+      </w:r>
+      <w:r>
+        <w:rPr>
+          <w:rFonts w:hint="eastAsia"/>
+        </w:rPr>
+        <w:t>IMAGE_RESOURCE_DIR_STRING_U结构，</w:t>
+      </w:r>
+      <w:r>
+        <w:rPr>
+          <w:rFonts w:hint="eastAsia"/>
+        </w:rPr>
+        <w:t>指示名称</w:t>
+      </w:r>
+      <w:r>
+        <w:rPr>
+          <w:rFonts w:hint="eastAsia"/>
+        </w:rPr>
+        <w:t>字符串的长度Length和基址</w:t>
+      </w:r>
+      <w:proofErr w:type="spellStart"/>
+      <w:r>
+        <w:rPr>
+          <w:rFonts w:hint="eastAsia"/>
+        </w:rPr>
+        <w:t>N</w:t>
+      </w:r>
+      <w:r>
+        <w:t>ameString</w:t>
+      </w:r>
+      <w:proofErr w:type="spellEnd"/>
+      <w:r>
+        <w:rPr>
+          <w:rFonts w:hint="eastAsia"/>
+        </w:rPr>
+        <w:t>，此处为</w:t>
+      </w:r>
+      <w:proofErr w:type="spellStart"/>
+      <w:r>
+        <w:rPr>
+          <w:rFonts w:hint="eastAsia"/>
+        </w:rPr>
+        <w:t>u</w:t>
+      </w:r>
+      <w:r>
+        <w:t>nicode</w:t>
+      </w:r>
+      <w:proofErr w:type="spellEnd"/>
+      <w:r>
+        <w:rPr>
+          <w:rFonts w:hint="eastAsia"/>
+        </w:rPr>
+        <w:t>编码字符。</w:t>
+      </w:r>
+    </w:p>
+    <w:p>
+      <w:r>
+        <w:rPr>
+          <w:noProof/>
+        </w:rPr>
+        <w:drawing>
+          <wp:inline distT="0" distB="0" distL="0" distR="0" wp14:anchorId="0B74B917" wp14:editId="20AF599E">
+            <wp:extent cx="5274310" cy="909955"/>
+            <wp:effectExtent l="0" t="0" r="2540" b="4445"/>
+            <wp:docPr id="26" name="图片 26"/>
+            <wp:cNvGraphicFramePr>
+              <a:graphicFrameLocks xmlns:a="http://schemas.openxmlformats.org/drawingml/2006/main" noChangeAspect="1"/>
+            </wp:cNvGraphicFramePr>
+            <a:graphic xmlns:a="http://schemas.openxmlformats.org/drawingml/2006/main">
+              <a:graphicData uri="http://schemas.openxmlformats.org/drawingml/2006/picture">
+                <pic:pic xmlns:pic="http://schemas.openxmlformats.org/drawingml/2006/picture">
+                  <pic:nvPicPr>
+                    <pic:cNvPr id="1" name=""/>
+                    <pic:cNvPicPr/>
+                  </pic:nvPicPr>
+                  <pic:blipFill>
+                    <a:blip r:embed="rId30"/>
+                    <a:stretch>
+                      <a:fillRect/>
+                    </a:stretch>
+                  </pic:blipFill>
+                  <pic:spPr>
+                    <a:xfrm>
+                      <a:off x="0" y="0"/>
+                      <a:ext cx="5274310" cy="909955"/>
+                    </a:xfrm>
+                    <a:prstGeom prst="rect">
+                      <a:avLst/>
+                    </a:prstGeom>
+                  </pic:spPr>
+                </pic:pic>
+              </a:graphicData>
+            </a:graphic>
+          </wp:inline>
+        </w:drawing>
+      </w:r>
+    </w:p>
+    <w:p>
+      <w:r>
+        <w:rPr>
+          <w:rFonts w:hint="eastAsia"/>
+        </w:rPr>
+        <w:t>否则，低WORD表示资源的ID，</w:t>
+      </w:r>
+      <w:r>
+        <w:rPr>
+          <w:rFonts w:hint="eastAsia"/>
+        </w:rPr>
+        <w:t>Windows</w:t>
+      </w:r>
+      <w:r>
+        <w:rPr>
+          <w:rFonts w:hint="eastAsia"/>
+        </w:rPr>
+        <w:t>为一级目录</w:t>
+      </w:r>
+      <w:r>
+        <w:rPr>
+          <w:rFonts w:hint="eastAsia"/>
+        </w:rPr>
+        <w:t>预定义了</w:t>
+      </w:r>
+      <w:r>
+        <w:t>14</w:t>
+      </w:r>
+      <w:r>
+        <w:rPr>
+          <w:rFonts w:hint="eastAsia"/>
+        </w:rPr>
+        <w:t>种资源特征码。</w:t>
+      </w:r>
+    </w:p>
+    <w:p>
+      <w:pPr>
+        <w:keepNext/>
+        <w:jc w:val="center"/>
+      </w:pPr>
+      <w:r>
+        <w:rPr>
+          <w:noProof/>
+        </w:rPr>
+        <w:lastRenderedPageBreak/>
+        <w:drawing>
+          <wp:inline distT="0" distB="0" distL="0" distR="0" wp14:anchorId="0269B613" wp14:editId="2C7A9FD1">
+            <wp:extent cx="5181600" cy="2724150"/>
+            <wp:effectExtent l="0" t="0" r="0" b="0"/>
+            <wp:docPr id="27" name="图片 27"/>
+            <wp:cNvGraphicFramePr>
+              <a:graphicFrameLocks xmlns:a="http://schemas.openxmlformats.org/drawingml/2006/main" noChangeAspect="1"/>
+            </wp:cNvGraphicFramePr>
+            <a:graphic xmlns:a="http://schemas.openxmlformats.org/drawingml/2006/main">
+              <a:graphicData uri="http://schemas.openxmlformats.org/drawingml/2006/picture">
+                <pic:pic xmlns:pic="http://schemas.openxmlformats.org/drawingml/2006/picture">
+                  <pic:nvPicPr>
+                    <pic:cNvPr id="1" name=""/>
+                    <pic:cNvPicPr/>
+                  </pic:nvPicPr>
+                  <pic:blipFill>
+                    <a:blip r:embed="rId31"/>
+                    <a:stretch>
+                      <a:fillRect/>
+                    </a:stretch>
+                  </pic:blipFill>
+                  <pic:spPr>
+                    <a:xfrm>
+                      <a:off x="0" y="0"/>
+                      <a:ext cx="5181600" cy="2724150"/>
+                    </a:xfrm>
+                    <a:prstGeom prst="rect">
+                      <a:avLst/>
+                    </a:prstGeom>
+                  </pic:spPr>
+                </pic:pic>
+              </a:graphicData>
+            </a:graphic>
+          </wp:inline>
+        </w:drawing>
+      </w:r>
+    </w:p>
+    <w:p>
+      <w:pPr>
+        <w:pStyle w:val="a4"/>
+        <w:jc w:val="center"/>
+      </w:pPr>
+      <w:r>
+        <w:t>图</w:t>
+      </w:r>
+      <w:r>
+        <w:t xml:space="preserve"> 8 -  </w:t>
+      </w:r>
+      <w:r>
+        <w:fldChar w:fldCharType="begin"/>
+      </w:r>
+      <w:r>
+        <w:instrText xml:space="preserve"> SEQ </w:instrText>
+      </w:r>
+      <w:r>
+        <w:instrText>图</w:instrText>
+      </w:r>
+      <w:r>
+        <w:instrText xml:space="preserve">_8_-_ \* ARABIC </w:instrText>
+      </w:r>
+      <w:r>
+        <w:fldChar w:fldCharType="separate"/>
+      </w:r>
+      <w:r>
+        <w:rPr>
+          <w:noProof/>
+        </w:rPr>
+        <w:t>3</w:t>
+      </w:r>
+      <w:r>
+        <w:fldChar w:fldCharType="end"/>
+      </w:r>
+    </w:p>
+    <w:p>
+      <w:r>
+        <w:rPr>
+          <w:rFonts w:hint="eastAsia"/>
+        </w:rPr>
+        <w:t>后一个DWORD同理，若最高位置位，则表示此目录项指向一个数据项，并根据低位的数据偏移索引到</w:t>
+      </w:r>
+      <w:r>
+        <w:rPr>
+          <w:rFonts w:hint="eastAsia"/>
+        </w:rPr>
+        <w:t>数据项对应结构IMAGE_RESOURCE_DATA_ENTRY。</w:t>
+      </w:r>
+    </w:p>
+    <w:p>
+      <w:pPr>
+        <w:keepNext/>
+        <w:jc w:val="center"/>
+      </w:pPr>
+      <w:r>
+        <w:rPr>
+          <w:noProof/>
+        </w:rPr>
+        <w:drawing>
+          <wp:inline distT="0" distB="0" distL="0" distR="0" wp14:anchorId="4EFBFC00" wp14:editId="33FF792C">
+            <wp:extent cx="5248275" cy="1314450"/>
+            <wp:effectExtent l="0" t="0" r="9525" b="0"/>
+            <wp:docPr id="28" name="图片 28"/>
+            <wp:cNvGraphicFramePr>
+              <a:graphicFrameLocks xmlns:a="http://schemas.openxmlformats.org/drawingml/2006/main" noChangeAspect="1"/>
+            </wp:cNvGraphicFramePr>
+            <a:graphic xmlns:a="http://schemas.openxmlformats.org/drawingml/2006/main">
+              <a:graphicData uri="http://schemas.openxmlformats.org/drawingml/2006/picture">
+                <pic:pic xmlns:pic="http://schemas.openxmlformats.org/drawingml/2006/picture">
+                  <pic:nvPicPr>
+                    <pic:cNvPr id="1" name=""/>
+                    <pic:cNvPicPr/>
+                  </pic:nvPicPr>
+                  <pic:blipFill>
+                    <a:blip r:embed="rId32"/>
+                    <a:stretch>
+                      <a:fillRect/>
+                    </a:stretch>
+                  </pic:blipFill>
+                  <pic:spPr>
+                    <a:xfrm>
+                      <a:off x="0" y="0"/>
+                      <a:ext cx="5248275" cy="1314450"/>
+                    </a:xfrm>
+                    <a:prstGeom prst="rect">
+                      <a:avLst/>
+                    </a:prstGeom>
+                  </pic:spPr>
+                </pic:pic>
+              </a:graphicData>
+            </a:graphic>
+          </wp:inline>
+        </w:drawing>
+      </w:r>
+    </w:p>
+    <w:p>
+      <w:pPr>
+        <w:pStyle w:val="a4"/>
+        <w:jc w:val="center"/>
+        <w:rPr>
+          <w:rFonts w:hint="eastAsia"/>
+        </w:rPr>
+      </w:pPr>
+      <w:r>
+        <w:t>图</w:t>
+      </w:r>
+      <w:r>
+        <w:t xml:space="preserve"> 8 -  </w:t>
+      </w:r>
+      <w:r>
+        <w:fldChar w:fldCharType="begin"/>
+      </w:r>
+      <w:r>
+        <w:instrText xml:space="preserve"> SEQ </w:instrText>
+      </w:r>
+      <w:r>
+        <w:instrText>图</w:instrText>
+      </w:r>
+      <w:r>
+        <w:instrText xml:space="preserve">_8_-_ \* ARABIC </w:instrText>
+      </w:r>
+      <w:r>
+        <w:fldChar w:fldCharType="separate"/>
+      </w:r>
+      <w:r>
+        <w:rPr>
+          <w:noProof/>
+        </w:rPr>
+        <w:t>4</w:t>
+      </w:r>
+      <w:r>
+        <w:fldChar w:fldCharType="end"/>
+      </w:r>
+    </w:p>
+    <w:p>
+      <w:r>
+        <w:rPr>
+          <w:rFonts w:hint="eastAsia"/>
+        </w:rPr>
+        <w:t>整个资源表的组织框图如下：</w:t>
+      </w:r>
+    </w:p>
+    <w:p>
+      <w:pPr>
+        <w:keepNext/>
+        <w:jc w:val="center"/>
+      </w:pPr>
+      <w:r>
+        <w:rPr>
+          <w:noProof/>
+        </w:rPr>
+        <w:drawing>
+          <wp:inline distT="0" distB="0" distL="0" distR="0" wp14:anchorId="45E699AE" wp14:editId="3AA291C9">
+            <wp:extent cx="5274310" cy="2865120"/>
+            <wp:effectExtent l="0" t="0" r="2540" b="0"/>
+            <wp:docPr id="29" name="图片 29"/>
+            <wp:cNvGraphicFramePr>
+              <a:graphicFrameLocks xmlns:a="http://schemas.openxmlformats.org/drawingml/2006/main" noChangeAspect="1"/>
+            </wp:cNvGraphicFramePr>
+            <a:graphic xmlns:a="http://schemas.openxmlformats.org/drawingml/2006/main">
+              <a:graphicData uri="http://schemas.openxmlformats.org/drawingml/2006/picture">
+                <pic:pic xmlns:pic="http://schemas.openxmlformats.org/drawingml/2006/picture">
+                  <pic:nvPicPr>
+                    <pic:cNvPr id="1" name=""/>
+                    <pic:cNvPicPr/>
+                  </pic:nvPicPr>
+                  <pic:blipFill>
+                    <a:blip r:embed="rId33"/>
+                    <a:stretch>
+                      <a:fillRect/>
+                    </a:stretch>
+                  </pic:blipFill>
+                  <pic:spPr>
+                    <a:xfrm>
+                      <a:off x="0" y="0"/>
+                      <a:ext cx="5274310" cy="2865120"/>
+                    </a:xfrm>
+                    <a:prstGeom prst="rect">
+                      <a:avLst/>
+                    </a:prstGeom>
+                  </pic:spPr>
+                </pic:pic>
+              </a:graphicData>
+            </a:graphic>
+          </wp:inline>
+        </w:drawing>
+      </w:r>
+    </w:p>
+    <w:p>
+      <w:pPr>
+        <w:pStyle w:val="a4"/>
+        <w:jc w:val="center"/>
+        <w:rPr>
+          <w:rFonts w:hint="eastAsia"/>
+        </w:rPr>
+      </w:pPr>
+      <w:r>
+        <w:t>图</w:t>
+      </w:r>
+      <w:r>
+        <w:t xml:space="preserve"> 8 -  </w:t>
+      </w:r>
+      <w:r>
+        <w:fldChar w:fldCharType="begin"/>
+      </w:r>
+      <w:r>
+        <w:instrText xml:space="preserve"> SEQ </w:instrText>
+      </w:r>
+      <w:r>
+        <w:instrText>图</w:instrText>
+      </w:r>
+      <w:r>
+        <w:instrText xml:space="preserve">_8_-_ \* ARABIC </w:instrText>
+      </w:r>
+      <w:r>
+        <w:fldChar w:fldCharType="separate"/>
+      </w:r>
+      <w:r>
+        <w:rPr>
+          <w:noProof/>
+        </w:rPr>
+        <w:t>5</w:t>
+      </w:r>
+      <w:r>
+        <w:fldChar w:fldCharType="end"/>
+      </w:r>
+    </w:p>
+    <w:p>
       <w:pPr>
         <w:pStyle w:val="3"/>
       </w:pPr>
@@ -2964,6 +4841,7 @@
         <w:rPr>
           <w:rFonts w:hint="eastAsia"/>
         </w:rPr>
+        <w:lastRenderedPageBreak/>
         <w:t>九</w:t>
       </w:r>
       <w:r>
@@ -2977,16 +4855,81 @@
       </w:r>
     </w:p>
     <w:p>
-      <w:pPr>
-        <w:rPr>
-          <w:rFonts w:hint="eastAsia"/>
-        </w:rPr>
-      </w:pPr>
-      <w:r>
-        <w:rPr>
-          <w:rFonts w:hint="eastAsia"/>
-        </w:rPr>
-        <w:t>程序加载执行时会导入多个dll文件，每个dll文件也是PE结构，也有着对于的加载基址，当多个dll加载的基址冲突时，就需要将后加载的dll文件加载到内存的其他位置，而PE文件中有一些地址是以VA地址的形式出现在文件中的，一旦该表其加载基址，这些VA地址都将失效，为了修复这些地址引入重定位表。</w:t>
+      <w:r>
+        <w:rPr>
+          <w:rFonts w:hint="eastAsia"/>
+        </w:rPr>
+        <w:t>程序加载执行时会导入多个</w:t>
+      </w:r>
+      <w:proofErr w:type="spellStart"/>
+      <w:r>
+        <w:rPr>
+          <w:rFonts w:hint="eastAsia"/>
+        </w:rPr>
+        <w:t>dll</w:t>
+      </w:r>
+      <w:proofErr w:type="spellEnd"/>
+      <w:r>
+        <w:rPr>
+          <w:rFonts w:hint="eastAsia"/>
+        </w:rPr>
+        <w:t>文件，每个</w:t>
+      </w:r>
+      <w:proofErr w:type="spellStart"/>
+      <w:r>
+        <w:rPr>
+          <w:rFonts w:hint="eastAsia"/>
+        </w:rPr>
+        <w:t>dll</w:t>
+      </w:r>
+      <w:proofErr w:type="spellEnd"/>
+      <w:r>
+        <w:rPr>
+          <w:rFonts w:hint="eastAsia"/>
+        </w:rPr>
+        <w:t>文件也是PE结构，也有着</w:t>
+      </w:r>
+      <w:proofErr w:type="gramStart"/>
+      <w:r>
+        <w:rPr>
+          <w:rFonts w:hint="eastAsia"/>
+        </w:rPr>
+        <w:t>对于的</w:t>
+      </w:r>
+      <w:proofErr w:type="gramEnd"/>
+      <w:r>
+        <w:rPr>
+          <w:rFonts w:hint="eastAsia"/>
+        </w:rPr>
+        <w:t>加载基址，当多个</w:t>
+      </w:r>
+      <w:proofErr w:type="spellStart"/>
+      <w:r>
+        <w:rPr>
+          <w:rFonts w:hint="eastAsia"/>
+        </w:rPr>
+        <w:t>dll</w:t>
+      </w:r>
+      <w:proofErr w:type="spellEnd"/>
+      <w:r>
+        <w:rPr>
+          <w:rFonts w:hint="eastAsia"/>
+        </w:rPr>
+        <w:t>加载的基址冲突时，就需要将后加载的</w:t>
+      </w:r>
+      <w:proofErr w:type="spellStart"/>
+      <w:r>
+        <w:rPr>
+          <w:rFonts w:hint="eastAsia"/>
+        </w:rPr>
+        <w:t>dll</w:t>
+      </w:r>
+      <w:proofErr w:type="spellEnd"/>
+      <w:r>
+        <w:rPr>
+          <w:rFonts w:hint="eastAsia"/>
+        </w:rPr>
+        <w:t>文件加载到内存的其他位置，而PE文件中有一些地址是以VA地址的形式出现在文件中的，一旦该表其加载基址，这些VA地址都将失效，为了修复这些地址引入重定位表。</w:t>
       </w:r>
       <w:r>
         <w:rPr>
@@ -3011,6 +4954,19 @@
           <w:rFonts w:hint="eastAsia"/>
         </w:rPr>
         <w:t>当前加载的真实基址。</w:t>
+      </w:r>
+    </w:p>
+    <w:p>
+      <w:pPr>
+        <w:rPr>
+          <w:rFonts w:hint="eastAsia"/>
+        </w:rPr>
+      </w:pPr>
+      <w:r>
+        <w:rPr>
+          <w:rFonts w:hint="eastAsia"/>
+        </w:rPr>
+        <w:t>重定位表结构如下所示：</w:t>
       </w:r>
     </w:p>
     <w:p>
@@ -3040,7 +4996,7 @@
                     </pic:cNvPicPr>
                   </pic:nvPicPr>
                   <pic:blipFill>
-                    <a:blip r:embed="rId23">
+                    <a:blip r:embed="rId34">
                       <a:extLst>
                         <a:ext uri="{28A0092B-C50C-407E-A947-70E740481C1C}">
                           <a14:useLocalDpi xmlns:a14="http://schemas.microsoft.com/office/drawing/2010/main" val="0"/>
@@ -3076,9 +5032,6 @@
       <w:pPr>
         <w:pStyle w:val="a4"/>
         <w:jc w:val="center"/>
-        <w:rPr>
-          <w:rFonts w:hint="eastAsia"/>
-        </w:rPr>
       </w:pPr>
       <w:r>
         <w:t>图</w:t>
@@ -3110,6 +5063,124 @@
       <w:r>
         <w:fldChar w:fldCharType="end"/>
       </w:r>
+    </w:p>
+    <w:p>
+      <w:r>
+        <w:rPr>
+          <w:rFonts w:hint="eastAsia"/>
+        </w:rPr>
+        <w:t>数据区以高4位作为属性位，低1</w:t>
+      </w:r>
+      <w:r>
+        <w:t>2</w:t>
+      </w:r>
+      <w:r>
+        <w:rPr>
+          <w:rFonts w:hint="eastAsia"/>
+        </w:rPr>
+        <w:t>位作为有效数据位，此数据加上</w:t>
+      </w:r>
+      <w:proofErr w:type="spellStart"/>
+      <w:r>
+        <w:rPr>
+          <w:rFonts w:hint="eastAsia"/>
+        </w:rPr>
+        <w:t>VirtualAddress</w:t>
+      </w:r>
+      <w:proofErr w:type="spellEnd"/>
+      <w:r>
+        <w:rPr>
+          <w:rFonts w:hint="eastAsia"/>
+        </w:rPr>
+        <w:t>才是真正的待重定位数据的RVA地址，转换FOA之后即可定位到对应的重定位数据。</w:t>
+      </w:r>
+    </w:p>
+    <w:p>
+      <w:pPr>
+        <w:keepNext/>
+        <w:jc w:val="center"/>
+      </w:pPr>
+      <w:r>
+        <w:rPr>
+          <w:noProof/>
+        </w:rPr>
+        <w:drawing>
+          <wp:inline distT="0" distB="0" distL="0" distR="0" wp14:anchorId="136C5D02" wp14:editId="3F38D438">
+            <wp:extent cx="4762500" cy="2400300"/>
+            <wp:effectExtent l="0" t="0" r="0" b="0"/>
+            <wp:docPr id="30" name="图片 30"/>
+            <wp:cNvGraphicFramePr>
+              <a:graphicFrameLocks xmlns:a="http://schemas.openxmlformats.org/drawingml/2006/main" noChangeAspect="1"/>
+            </wp:cNvGraphicFramePr>
+            <a:graphic xmlns:a="http://schemas.openxmlformats.org/drawingml/2006/main">
+              <a:graphicData uri="http://schemas.openxmlformats.org/drawingml/2006/picture">
+                <pic:pic xmlns:pic="http://schemas.openxmlformats.org/drawingml/2006/picture">
+                  <pic:nvPicPr>
+                    <pic:cNvPr id="1" name=""/>
+                    <pic:cNvPicPr/>
+                  </pic:nvPicPr>
+                  <pic:blipFill>
+                    <a:blip r:embed="rId35"/>
+                    <a:stretch>
+                      <a:fillRect/>
+                    </a:stretch>
+                  </pic:blipFill>
+                  <pic:spPr>
+                    <a:xfrm>
+                      <a:off x="0" y="0"/>
+                      <a:ext cx="4762500" cy="2400300"/>
+                    </a:xfrm>
+                    <a:prstGeom prst="rect">
+                      <a:avLst/>
+                    </a:prstGeom>
+                  </pic:spPr>
+                </pic:pic>
+              </a:graphicData>
+            </a:graphic>
+          </wp:inline>
+        </w:drawing>
+      </w:r>
+    </w:p>
+    <w:p>
+      <w:pPr>
+        <w:pStyle w:val="a4"/>
+        <w:jc w:val="center"/>
+        <w:rPr>
+          <w:rFonts w:hint="eastAsia"/>
+        </w:rPr>
+      </w:pPr>
+      <w:r>
+        <w:t>图</w:t>
+      </w:r>
+      <w:r>
+        <w:t xml:space="preserve"> 9 -  </w:t>
+      </w:r>
+      <w:r>
+        <w:fldChar w:fldCharType="begin"/>
+      </w:r>
+      <w:r>
+        <w:instrText xml:space="preserve"> SEQ </w:instrText>
+      </w:r>
+      <w:r>
+        <w:instrText>图</w:instrText>
+      </w:r>
+      <w:r>
+        <w:instrText xml:space="preserve">_9_-_ \* ARABIC </w:instrText>
+      </w:r>
+      <w:r>
+        <w:fldChar w:fldCharType="separate"/>
+      </w:r>
+      <w:r>
+        <w:rPr>
+          <w:noProof/>
+        </w:rPr>
+        <w:t>2</w:t>
+      </w:r>
+      <w:r>
+        <w:fldChar w:fldCharType="end"/>
+      </w:r>
+      <w:bookmarkStart w:id="3" w:name="_GoBack"/>
+      <w:bookmarkEnd w:id="3"/>
     </w:p>
     <w:sectPr>
       <w:pgSz w:w="11906" w:h="16838"/>
@@ -3122,7 +5193,7 @@
 </file>
 
 <file path=word/numbering.xml><?xml version="1.0" encoding="utf-8"?>
-<w:numbering xmlns:wpc="http://schemas.microsoft.com/office/word/2010/wordprocessingCanvas" xmlns:cx="http://schemas.microsoft.com/office/drawing/2014/chartex" xmlns:cx1="http://schemas.microsoft.com/office/drawing/2015/9/8/chartex" xmlns:cx2="http://schemas.microsoft.com/office/drawing/2015/10/21/chartex" xmlns:cx3="http://schemas.microsoft.com/office/drawing/2016/5/9/chartex" xmlns:cx4="http://schemas.microsoft.com/office/drawing/2016/5/10/chartex" xmlns:cx5="http://schemas.microsoft.com/office/drawing/2016/5/11/chartex" xmlns:cx6="http://schemas.microsoft.com/office/drawing/2016/5/12/chartex" xmlns:cx7="http://schemas.microsoft.com/office/drawing/2016/5/13/chartex" xmlns:cx8="http://schemas.microsoft.com/office/drawing/2016/5/14/chartex" xmlns:mc="http://schemas.openxmlformats.org/markup-compatibility/2006" xmlns:aink="http://schemas.microsoft.com/office/drawing/2016/ink" xmlns:am3d="http://schemas.microsoft.com/office/drawing/2017/model3d" xmlns:o="urn:schemas-microsoft-com:office:office" xmlns:r="http://schemas.openxmlformats.org/officeDocument/2006/relationships" xmlns:m="http://schemas.openxmlformats.org/officeDocument/2006/math" xmlns:v="urn:schemas-microsoft-com:vml" xmlns:wp14="http://schemas.microsoft.com/office/word/2010/wordprocessingDrawing" xmlns:wp="http://schemas.openxmlformats.org/drawingml/2006/wordprocessingDrawing" xmlns:w10="urn:schemas-microsoft-com:office:word" xmlns:w="http://schemas.openxmlformats.org/wordprocessingml/2006/main" xmlns:w14="http://schemas.microsoft.com/office/word/2010/wordml" xmlns:w15="http://schemas.microsoft.com/office/word/2012/wordml" xmlns:w16cex="http://schemas.microsoft.com/office/word/2018/wordml/cex" xmlns:w16cid="http://schemas.microsoft.com/office/word/2016/wordml/cid" xmlns:w16="http://schemas.microsoft.com/office/word/2018/wordml" xmlns:w16se="http://schemas.microsoft.com/office/word/2015/wordml/symex" xmlns:wpg="http://schemas.microsoft.com/office/word/2010/wordprocessingGroup" xmlns:wpi="http://schemas.microsoft.com/office/word/2010/wordprocessingInk" xmlns:wne="http://schemas.microsoft.com/office/word/2006/wordml" xmlns:wps="http://schemas.microsoft.com/office/word/2010/wordprocessingShape" mc:Ignorable="w14 w15 w16se w16cid w16 w16cex wp14">
+<w:numbering xmlns:wpc="http://schemas.microsoft.com/office/word/2010/wordprocessingCanvas" xmlns:cx="http://schemas.microsoft.com/office/drawing/2014/chartex" xmlns:mc="http://schemas.openxmlformats.org/markup-compatibility/2006" xmlns:o="urn:schemas-microsoft-com:office:office" xmlns:r="http://schemas.openxmlformats.org/officeDocument/2006/relationships" xmlns:m="http://schemas.openxmlformats.org/officeDocument/2006/math" xmlns:v="urn:schemas-microsoft-com:vml" xmlns:wp14="http://schemas.microsoft.com/office/word/2010/wordprocessingDrawing" xmlns:wp="http://schemas.openxmlformats.org/drawingml/2006/wordprocessingDrawing" xmlns:w10="urn:schemas-microsoft-com:office:word" xmlns:w="http://schemas.openxmlformats.org/wordprocessingml/2006/main" xmlns:w14="http://schemas.microsoft.com/office/word/2010/wordml" xmlns:w15="http://schemas.microsoft.com/office/word/2012/wordml" xmlns:w16se="http://schemas.microsoft.com/office/word/2015/wordml/symex" xmlns:wpg="http://schemas.microsoft.com/office/word/2010/wordprocessingGroup" xmlns:wpi="http://schemas.microsoft.com/office/word/2010/wordprocessingInk" xmlns:wne="http://schemas.microsoft.com/office/word/2006/wordml" xmlns:wps="http://schemas.microsoft.com/office/word/2010/wordprocessingShape" mc:Ignorable="w14 w15 w16se wp14">
   <w:abstractNum w:abstractNumId="0" w15:restartNumberingAfterBreak="0">
     <w:nsid w:val="3CA535FC"/>
     <w:multiLevelType w:val="hybridMultilevel"/>
@@ -3391,6 +5462,95 @@
     </w:lvl>
   </w:abstractNum>
   <w:abstractNum w:abstractNumId="3" w15:restartNumberingAfterBreak="0">
+    <w:nsid w:val="6AD708EA"/>
+    <w:multiLevelType w:val="hybridMultilevel"/>
+    <w:tmpl w:val="EA7ACCB6"/>
+    <w:lvl w:ilvl="0" w:tplc="881C1AD6">
+      <w:start w:val="8"/>
+      <w:numFmt w:val="japaneseCounting"/>
+      <w:lvlText w:val="%1．"/>
+      <w:lvlJc w:val="left"/>
+      <w:pPr>
+        <w:ind w:left="720" w:hanging="720"/>
+      </w:pPr>
+      <w:rPr>
+        <w:rFonts w:hint="default"/>
+      </w:rPr>
+    </w:lvl>
+    <w:lvl w:ilvl="1" w:tplc="04090019" w:tentative="1">
+      <w:start w:val="1"/>
+      <w:numFmt w:val="lowerLetter"/>
+      <w:lvlText w:val="%2)"/>
+      <w:lvlJc w:val="left"/>
+      <w:pPr>
+        <w:ind w:left="840" w:hanging="420"/>
+      </w:pPr>
+    </w:lvl>
+    <w:lvl w:ilvl="2" w:tplc="0409001B" w:tentative="1">
+      <w:start w:val="1"/>
+      <w:numFmt w:val="lowerRoman"/>
+      <w:lvlText w:val="%3."/>
+      <w:lvlJc w:val="right"/>
+      <w:pPr>
+        <w:ind w:left="1260" w:hanging="420"/>
+      </w:pPr>
+    </w:lvl>
+    <w:lvl w:ilvl="3" w:tplc="0409000F" w:tentative="1">
+      <w:start w:val="1"/>
+      <w:numFmt w:val="decimal"/>
+      <w:lvlText w:val="%4."/>
+      <w:lvlJc w:val="left"/>
+      <w:pPr>
+        <w:ind w:left="1680" w:hanging="420"/>
+      </w:pPr>
+    </w:lvl>
+    <w:lvl w:ilvl="4" w:tplc="04090019" w:tentative="1">
+      <w:start w:val="1"/>
+      <w:numFmt w:val="lowerLetter"/>
+      <w:lvlText w:val="%5)"/>
+      <w:lvlJc w:val="left"/>
+      <w:pPr>
+        <w:ind w:left="2100" w:hanging="420"/>
+      </w:pPr>
+    </w:lvl>
+    <w:lvl w:ilvl="5" w:tplc="0409001B" w:tentative="1">
+      <w:start w:val="1"/>
+      <w:numFmt w:val="lowerRoman"/>
+      <w:lvlText w:val="%6."/>
+      <w:lvlJc w:val="right"/>
+      <w:pPr>
+        <w:ind w:left="2520" w:hanging="420"/>
+      </w:pPr>
+    </w:lvl>
+    <w:lvl w:ilvl="6" w:tplc="0409000F" w:tentative="1">
+      <w:start w:val="1"/>
+      <w:numFmt w:val="decimal"/>
+      <w:lvlText w:val="%7."/>
+      <w:lvlJc w:val="left"/>
+      <w:pPr>
+        <w:ind w:left="2940" w:hanging="420"/>
+      </w:pPr>
+    </w:lvl>
+    <w:lvl w:ilvl="7" w:tplc="04090019" w:tentative="1">
+      <w:start w:val="1"/>
+      <w:numFmt w:val="lowerLetter"/>
+      <w:lvlText w:val="%8)"/>
+      <w:lvlJc w:val="left"/>
+      <w:pPr>
+        <w:ind w:left="3360" w:hanging="420"/>
+      </w:pPr>
+    </w:lvl>
+    <w:lvl w:ilvl="8" w:tplc="0409001B" w:tentative="1">
+      <w:start w:val="1"/>
+      <w:numFmt w:val="lowerRoman"/>
+      <w:lvlText w:val="%9."/>
+      <w:lvlJc w:val="right"/>
+      <w:pPr>
+        <w:ind w:left="3780" w:hanging="420"/>
+      </w:pPr>
+    </w:lvl>
+  </w:abstractNum>
+  <w:abstractNum w:abstractNumId="4" w15:restartNumberingAfterBreak="0">
     <w:nsid w:val="6CD74EC7"/>
     <w:multiLevelType w:val="hybridMultilevel"/>
     <w:tmpl w:val="FE4EBB78"/>
@@ -3489,13 +5649,16 @@
     <w:abstractNumId w:val="2"/>
   </w:num>
   <w:num w:numId="4">
+    <w:abstractNumId w:val="4"/>
+  </w:num>
+  <w:num w:numId="5">
     <w:abstractNumId w:val="3"/>
   </w:num>
 </w:numbering>
 </file>
 
 <file path=word/styles.xml><?xml version="1.0" encoding="utf-8"?>
-<w:styles xmlns:mc="http://schemas.openxmlformats.org/markup-compatibility/2006" xmlns:r="http://schemas.openxmlformats.org/officeDocument/2006/relationships" xmlns:w="http://schemas.openxmlformats.org/wordprocessingml/2006/main" xmlns:w14="http://schemas.microsoft.com/office/word/2010/wordml" xmlns:w15="http://schemas.microsoft.com/office/word/2012/wordml" xmlns:w16cex="http://schemas.microsoft.com/office/word/2018/wordml/cex" xmlns:w16cid="http://schemas.microsoft.com/office/word/2016/wordml/cid" xmlns:w16="http://schemas.microsoft.com/office/word/2018/wordml" xmlns:w16se="http://schemas.microsoft.com/office/word/2015/wordml/symex" mc:Ignorable="w14 w15 w16se w16cid w16 w16cex">
+<w:styles xmlns:mc="http://schemas.openxmlformats.org/markup-compatibility/2006" xmlns:r="http://schemas.openxmlformats.org/officeDocument/2006/relationships" xmlns:w="http://schemas.openxmlformats.org/wordprocessingml/2006/main" xmlns:w14="http://schemas.microsoft.com/office/word/2010/wordml" xmlns:w15="http://schemas.microsoft.com/office/word/2012/wordml" xmlns:w16se="http://schemas.microsoft.com/office/word/2015/wordml/symex" mc:Ignorable="w14 w15 w16se">
   <w:docDefaults>
     <w:rPrDefault>
       <w:rPr>
@@ -3508,7 +5671,7 @@
     </w:rPrDefault>
     <w:pPrDefault/>
   </w:docDefaults>
-  <w:latentStyles w:defLockedState="0" w:defUIPriority="99" w:defSemiHidden="0" w:defUnhideWhenUsed="0" w:defQFormat="0" w:count="376">
+  <w:latentStyles w:defLockedState="0" w:defUIPriority="99" w:defSemiHidden="0" w:defUnhideWhenUsed="0" w:defQFormat="0" w:count="371">
     <w:lsdException w:name="Normal" w:uiPriority="0" w:qFormat="1"/>
     <w:lsdException w:name="heading 1" w:uiPriority="9" w:qFormat="1"/>
     <w:lsdException w:name="heading 2" w:semiHidden="1" w:uiPriority="9" w:unhideWhenUsed="1" w:qFormat="1"/>
@@ -3614,6 +5777,7 @@
     <w:lsdException w:name="HTML Sample" w:semiHidden="1" w:unhideWhenUsed="1"/>
     <w:lsdException w:name="HTML Typewriter" w:semiHidden="1" w:unhideWhenUsed="1"/>
     <w:lsdException w:name="HTML Variable" w:semiHidden="1" w:unhideWhenUsed="1"/>
+    <w:lsdException w:name="Normal Table" w:semiHidden="1" w:unhideWhenUsed="1"/>
     <w:lsdException w:name="annotation subject" w:semiHidden="1" w:unhideWhenUsed="1"/>
     <w:lsdException w:name="No List" w:semiHidden="1" w:unhideWhenUsed="1"/>
     <w:lsdException w:name="Outline List 1" w:semiHidden="1" w:unhideWhenUsed="1"/>
@@ -3656,8 +5820,11 @@
     <w:lsdException w:name="Table Contemporary" w:semiHidden="1" w:unhideWhenUsed="1"/>
     <w:lsdException w:name="Table Elegant" w:semiHidden="1" w:unhideWhenUsed="1"/>
     <w:lsdException w:name="Table Professional" w:semiHidden="1" w:unhideWhenUsed="1"/>
+    <w:lsdException w:name="Table Subtle 1" w:semiHidden="1" w:unhideWhenUsed="1"/>
     <w:lsdException w:name="Table Subtle 2" w:semiHidden="1" w:unhideWhenUsed="1"/>
     <w:lsdException w:name="Table Web 1" w:semiHidden="1" w:unhideWhenUsed="1"/>
+    <w:lsdException w:name="Table Web 2" w:semiHidden="1" w:unhideWhenUsed="1"/>
+    <w:lsdException w:name="Table Web 3" w:semiHidden="1" w:unhideWhenUsed="1"/>
     <w:lsdException w:name="Balloon Text" w:semiHidden="1" w:unhideWhenUsed="1"/>
     <w:lsdException w:name="Table Grid" w:uiPriority="39"/>
     <w:lsdException w:name="Table Theme" w:semiHidden="1" w:unhideWhenUsed="1"/>
@@ -3876,11 +6043,6 @@
     <w:lsdException w:name="List Table 5 Dark Accent 6" w:uiPriority="50"/>
     <w:lsdException w:name="List Table 6 Colorful Accent 6" w:uiPriority="51"/>
     <w:lsdException w:name="List Table 7 Colorful Accent 6" w:uiPriority="52"/>
-    <w:lsdException w:name="Mention" w:semiHidden="1" w:unhideWhenUsed="1"/>
-    <w:lsdException w:name="Smart Hyperlink" w:semiHidden="1" w:unhideWhenUsed="1"/>
-    <w:lsdException w:name="Hashtag" w:semiHidden="1" w:unhideWhenUsed="1"/>
-    <w:lsdException w:name="Unresolved Mention" w:semiHidden="1" w:unhideWhenUsed="1"/>
-    <w:lsdException w:name="Smart Link" w:semiHidden="1" w:unhideWhenUsed="1"/>
   </w:latentStyles>
   <w:style w:type="paragraph" w:default="1" w:styleId="a">
     <w:name w:val="Normal"/>
@@ -4405,7 +6567,7 @@
 </file>
 
 <file path=customXml/itemProps1.xml><?xml version="1.0" encoding="utf-8"?>
-<ds:datastoreItem xmlns:ds="http://schemas.openxmlformats.org/officeDocument/2006/customXml" ds:itemID="{6773F3EC-4A19-4F84-B377-5E6E687D048D}">
+<ds:datastoreItem xmlns:ds="http://schemas.openxmlformats.org/officeDocument/2006/customXml" ds:itemID="{64083525-F715-4ECF-A2EC-D2627EE2087A}">
   <ds:schemaRefs>
     <ds:schemaRef ds:uri="http://schemas.openxmlformats.org/officeDocument/2006/bibliography"/>
   </ds:schemaRefs>

</xml_diff>

<commit_message>
add PE/ELF parse doc
</commit_message>
<xml_diff>
--- a/PE解析器.docx
+++ b/PE解析器.docx
@@ -3743,16 +3743,7 @@
           <w:kern w:val="0"/>
           <w:szCs w:val="21"/>
         </w:rPr>
-        <w:t>若最高位不为1，则此元素是一个RVA地址，指向</w:t>
-      </w:r>
-      <w:r>
-        <w:rPr>
-          <w:rFonts w:ascii="新宋体" w:eastAsia="新宋体" w:cs="新宋体" w:hint="eastAsia"/>
-          <w:color w:val="000000"/>
-          <w:kern w:val="0"/>
-          <w:szCs w:val="21"/>
-        </w:rPr>
-        <w:t>IMAGE</w:t>
+        <w:t>若最高位不为1，则此元素是一个RVA地址，指向IMAGE</w:t>
       </w:r>
       <w:r>
         <w:rPr>
@@ -4051,9 +4042,6 @@
       <w:pPr>
         <w:pStyle w:val="a4"/>
         <w:jc w:val="center"/>
-        <w:rPr>
-          <w:rFonts w:hint="eastAsia"/>
-        </w:rPr>
       </w:pPr>
       <w:r>
         <w:t>解析后</w:t>
@@ -4132,11 +4120,6 @@
       </w:r>
     </w:p>
     <w:p>
-      <w:pPr>
-        <w:rPr>
-          <w:rFonts w:hint="eastAsia"/>
-        </w:rPr>
-      </w:pPr>
       <w:proofErr w:type="spellStart"/>
       <w:r>
         <w:rPr>
@@ -4239,11 +4222,6 @@
       </w:r>
     </w:p>
     <w:p>
-      <w:pPr>
-        <w:rPr>
-          <w:rFonts w:hint="eastAsia"/>
-        </w:rPr>
-      </w:pPr>
       <w:r>
         <w:rPr>
           <w:rFonts w:hint="eastAsia"/>
@@ -4417,11 +4395,6 @@
       </w:r>
     </w:p>
     <w:p>
-      <w:pPr>
-        <w:rPr>
-          <w:rFonts w:hint="eastAsia"/>
-        </w:rPr>
-      </w:pPr>
       <w:r>
         <w:rPr>
           <w:rFonts w:hint="eastAsia"/>
@@ -4432,13 +4405,7 @@
         <w:rPr>
           <w:rFonts w:hint="eastAsia"/>
         </w:rPr>
-        <w:t>IMAGE_RESOURCE_DIR_STRING_U结构，</w:t>
-      </w:r>
-      <w:r>
-        <w:rPr>
-          <w:rFonts w:hint="eastAsia"/>
-        </w:rPr>
-        <w:t>指示名称</w:t>
+        <w:t>IMAGE_RESOURCE_DIR_STRING_U结构，指示名称</w:t>
       </w:r>
       <w:r>
         <w:rPr>
@@ -4528,25 +4495,7 @@
         <w:rPr>
           <w:rFonts w:hint="eastAsia"/>
         </w:rPr>
-        <w:t>否则，低WORD表示资源的ID，</w:t>
-      </w:r>
-      <w:r>
-        <w:rPr>
-          <w:rFonts w:hint="eastAsia"/>
-        </w:rPr>
-        <w:t>Windows</w:t>
-      </w:r>
-      <w:r>
-        <w:rPr>
-          <w:rFonts w:hint="eastAsia"/>
-        </w:rPr>
-        <w:t>为一级目录</w:t>
-      </w:r>
-      <w:r>
-        <w:rPr>
-          <w:rFonts w:hint="eastAsia"/>
-        </w:rPr>
-        <w:t>预定义了</w:t>
+        <w:t>否则，低WORD表示资源的ID，Windows为一级目录预定义了</w:t>
       </w:r>
       <w:r>
         <w:t>14</w:t>
@@ -4705,9 +4654,6 @@
       <w:pPr>
         <w:pStyle w:val="a4"/>
         <w:jc w:val="center"/>
-        <w:rPr>
-          <w:rFonts w:hint="eastAsia"/>
-        </w:rPr>
       </w:pPr>
       <w:r>
         <w:t>图</w:t>
@@ -4798,9 +4744,6 @@
       <w:pPr>
         <w:pStyle w:val="a4"/>
         <w:jc w:val="center"/>
-        <w:rPr>
-          <w:rFonts w:hint="eastAsia"/>
-        </w:rPr>
       </w:pPr>
       <w:r>
         <w:t>图</w:t>
@@ -4957,11 +4900,6 @@
       </w:r>
     </w:p>
     <w:p>
-      <w:pPr>
-        <w:rPr>
-          <w:rFonts w:hint="eastAsia"/>
-        </w:rPr>
-      </w:pPr>
       <w:r>
         <w:rPr>
           <w:rFonts w:hint="eastAsia"/>
@@ -5145,9 +5083,6 @@
       <w:pPr>
         <w:pStyle w:val="a4"/>
         <w:jc w:val="center"/>
-        <w:rPr>
-          <w:rFonts w:hint="eastAsia"/>
-        </w:rPr>
       </w:pPr>
       <w:r>
         <w:t>图</w:t>
@@ -5178,9 +5113,2654 @@
       </w:r>
       <w:r>
         <w:fldChar w:fldCharType="end"/>
+      </w:r>
+    </w:p>
+    <w:p>
+      <w:pPr>
+        <w:pStyle w:val="3"/>
+        <w:numPr>
+          <w:ilvl w:val="0"/>
+          <w:numId w:val="6"/>
+        </w:numPr>
+        <w:rPr>
+          <w:rFonts w:hint="eastAsia"/>
+        </w:rPr>
+      </w:pPr>
+      <w:r>
+        <w:rPr>
+          <w:rFonts w:hint="eastAsia"/>
+        </w:rPr>
+        <w:lastRenderedPageBreak/>
+        <w:t>二进制分析</w:t>
+      </w:r>
+    </w:p>
+    <w:p>
+      <w:pPr>
+        <w:pStyle w:val="4"/>
+      </w:pPr>
+      <w:r>
+        <w:t xml:space="preserve">10.1 </w:t>
+      </w:r>
+      <w:proofErr w:type="spellStart"/>
+      <w:r>
+        <w:t>CRTMainStartUp</w:t>
+      </w:r>
+      <w:proofErr w:type="spellEnd"/>
+      <w:r>
+        <w:rPr>
+          <w:rFonts w:hint="eastAsia"/>
+        </w:rPr>
+        <w:t>入口</w:t>
+      </w:r>
+    </w:p>
+    <w:p>
+      <w:r>
+        <w:rPr>
+          <w:noProof/>
+        </w:rPr>
+        <w:drawing>
+          <wp:inline distT="0" distB="0" distL="0" distR="0" wp14:anchorId="44A0F1B4" wp14:editId="0AF1C1B2">
+            <wp:extent cx="5274310" cy="509905"/>
+            <wp:effectExtent l="0" t="0" r="2540" b="4445"/>
+            <wp:docPr id="31" name="图片 31"/>
+            <wp:cNvGraphicFramePr>
+              <a:graphicFrameLocks xmlns:a="http://schemas.openxmlformats.org/drawingml/2006/main" noChangeAspect="1"/>
+            </wp:cNvGraphicFramePr>
+            <a:graphic xmlns:a="http://schemas.openxmlformats.org/drawingml/2006/main">
+              <a:graphicData uri="http://schemas.openxmlformats.org/drawingml/2006/picture">
+                <pic:pic xmlns:pic="http://schemas.openxmlformats.org/drawingml/2006/picture">
+                  <pic:nvPicPr>
+                    <pic:cNvPr id="1" name=""/>
+                    <pic:cNvPicPr/>
+                  </pic:nvPicPr>
+                  <pic:blipFill>
+                    <a:blip r:embed="rId36"/>
+                    <a:stretch>
+                      <a:fillRect/>
+                    </a:stretch>
+                  </pic:blipFill>
+                  <pic:spPr>
+                    <a:xfrm>
+                      <a:off x="0" y="0"/>
+                      <a:ext cx="5274310" cy="509905"/>
+                    </a:xfrm>
+                    <a:prstGeom prst="rect">
+                      <a:avLst/>
+                    </a:prstGeom>
+                  </pic:spPr>
+                </pic:pic>
+              </a:graphicData>
+            </a:graphic>
+          </wp:inline>
+        </w:drawing>
+      </w:r>
+    </w:p>
+    <w:p>
+      <w:r>
+        <w:rPr>
+          <w:rFonts w:hint="eastAsia"/>
+        </w:rPr>
+        <w:t>进入</w:t>
+      </w:r>
+      <w:proofErr w:type="spellStart"/>
+      <w:r>
+        <w:rPr>
+          <w:rFonts w:hint="eastAsia"/>
+        </w:rPr>
+        <w:t>crt</w:t>
+      </w:r>
+      <w:proofErr w:type="spellEnd"/>
+      <w:r>
+        <w:rPr>
+          <w:rFonts w:hint="eastAsia"/>
+        </w:rPr>
+        <w:t>入口后只有两个call，由于编译时开启了GS检查，首先在第一个call中获取cookie的值。跟入查看cookie计算方法。</w:t>
+      </w:r>
+    </w:p>
+    <w:p>
+      <w:r>
+        <w:rPr>
+          <w:noProof/>
+        </w:rPr>
+        <w:drawing>
+          <wp:inline distT="0" distB="0" distL="0" distR="0" wp14:anchorId="1CB1C87A" wp14:editId="50ED110E">
+            <wp:extent cx="5274310" cy="3208020"/>
+            <wp:effectExtent l="0" t="0" r="2540" b="0"/>
+            <wp:docPr id="32" name="图片 32"/>
+            <wp:cNvGraphicFramePr>
+              <a:graphicFrameLocks xmlns:a="http://schemas.openxmlformats.org/drawingml/2006/main" noChangeAspect="1"/>
+            </wp:cNvGraphicFramePr>
+            <a:graphic xmlns:a="http://schemas.openxmlformats.org/drawingml/2006/main">
+              <a:graphicData uri="http://schemas.openxmlformats.org/drawingml/2006/picture">
+                <pic:pic xmlns:pic="http://schemas.openxmlformats.org/drawingml/2006/picture">
+                  <pic:nvPicPr>
+                    <pic:cNvPr id="1" name=""/>
+                    <pic:cNvPicPr/>
+                  </pic:nvPicPr>
+                  <pic:blipFill>
+                    <a:blip r:embed="rId37"/>
+                    <a:stretch>
+                      <a:fillRect/>
+                    </a:stretch>
+                  </pic:blipFill>
+                  <pic:spPr>
+                    <a:xfrm>
+                      <a:off x="0" y="0"/>
+                      <a:ext cx="5274310" cy="3208020"/>
+                    </a:xfrm>
+                    <a:prstGeom prst="rect">
+                      <a:avLst/>
+                    </a:prstGeom>
+                  </pic:spPr>
+                </pic:pic>
+              </a:graphicData>
+            </a:graphic>
+          </wp:inline>
+        </w:drawing>
+      </w:r>
+    </w:p>
+    <w:p>
+      <w:r>
+        <w:rPr>
+          <w:noProof/>
+        </w:rPr>
+        <w:lastRenderedPageBreak/>
+        <w:drawing>
+          <wp:inline distT="0" distB="0" distL="0" distR="0" wp14:anchorId="22266612" wp14:editId="09EC63D9">
+            <wp:extent cx="5274310" cy="4099560"/>
+            <wp:effectExtent l="0" t="0" r="2540" b="0"/>
+            <wp:docPr id="33" name="图片 33"/>
+            <wp:cNvGraphicFramePr>
+              <a:graphicFrameLocks xmlns:a="http://schemas.openxmlformats.org/drawingml/2006/main" noChangeAspect="1"/>
+            </wp:cNvGraphicFramePr>
+            <a:graphic xmlns:a="http://schemas.openxmlformats.org/drawingml/2006/main">
+              <a:graphicData uri="http://schemas.openxmlformats.org/drawingml/2006/picture">
+                <pic:pic xmlns:pic="http://schemas.openxmlformats.org/drawingml/2006/picture">
+                  <pic:nvPicPr>
+                    <pic:cNvPr id="1" name=""/>
+                    <pic:cNvPicPr/>
+                  </pic:nvPicPr>
+                  <pic:blipFill>
+                    <a:blip r:embed="rId38"/>
+                    <a:stretch>
+                      <a:fillRect/>
+                    </a:stretch>
+                  </pic:blipFill>
+                  <pic:spPr>
+                    <a:xfrm>
+                      <a:off x="0" y="0"/>
+                      <a:ext cx="5274310" cy="4099560"/>
+                    </a:xfrm>
+                    <a:prstGeom prst="rect">
+                      <a:avLst/>
+                    </a:prstGeom>
+                  </pic:spPr>
+                </pic:pic>
+              </a:graphicData>
+            </a:graphic>
+          </wp:inline>
+        </w:drawing>
+      </w:r>
+      <w:r>
+        <w:rPr>
+          <w:rFonts w:hint="eastAsia"/>
+        </w:rPr>
+        <w:t>根据右边分析注释，获取cookie主要有三个分支组成，</w:t>
+      </w:r>
+      <w:r>
+        <w:rPr>
+          <w:rFonts w:hint="eastAsia"/>
+        </w:rPr>
+        <w:t>首先与一个特征值比较，若相等，则跳到标签3，逐次执行图中注释操作后，再次与特征值比较，若不等，则进一步</w:t>
+      </w:r>
+      <w:proofErr w:type="gramStart"/>
+      <w:r>
+        <w:rPr>
+          <w:rFonts w:hint="eastAsia"/>
+        </w:rPr>
+        <w:t>判断高</w:t>
+      </w:r>
+      <w:proofErr w:type="gramEnd"/>
+      <w:r>
+        <w:rPr>
+          <w:rFonts w:hint="eastAsia"/>
+        </w:rPr>
+        <w:t>两个字节是否为0；最后函数出口结果如图中标有[</w:t>
+      </w:r>
+      <w:r>
+        <w:t>ret]</w:t>
+      </w:r>
+      <w:r>
+        <w:rPr>
+          <w:rFonts w:hint="eastAsia"/>
+        </w:rPr>
+        <w:t>的注释给处：</w:t>
+      </w:r>
+    </w:p>
+    <w:p>
+      <w:pPr>
+        <w:pStyle w:val="a3"/>
+        <w:numPr>
+          <w:ilvl w:val="0"/>
+          <w:numId w:val="7"/>
+        </w:numPr>
+        <w:ind w:firstLineChars="0"/>
+      </w:pPr>
+      <w:r>
+        <w:rPr>
+          <w:rFonts w:hint="eastAsia"/>
+        </w:rPr>
+        <w:t>在cookie不等于特征值和高两</w:t>
+      </w:r>
+      <w:proofErr w:type="gramStart"/>
+      <w:r>
+        <w:rPr>
+          <w:rFonts w:hint="eastAsia"/>
+        </w:rPr>
+        <w:t>个</w:t>
+      </w:r>
+      <w:proofErr w:type="gramEnd"/>
+      <w:r>
+        <w:rPr>
+          <w:rFonts w:hint="eastAsia"/>
+        </w:rPr>
+        <w:t>字节不为0的情况下，直接</w:t>
+      </w:r>
+      <w:proofErr w:type="gramStart"/>
+      <w:r>
+        <w:rPr>
+          <w:rFonts w:hint="eastAsia"/>
+        </w:rPr>
+        <w:t>取反并返回</w:t>
+      </w:r>
+      <w:proofErr w:type="gramEnd"/>
+      <w:r>
+        <w:rPr>
+          <w:rFonts w:hint="eastAsia"/>
+        </w:rPr>
+        <w:t>；</w:t>
+      </w:r>
+    </w:p>
+    <w:p>
+      <w:pPr>
+        <w:pStyle w:val="a3"/>
+        <w:numPr>
+          <w:ilvl w:val="0"/>
+          <w:numId w:val="7"/>
+        </w:numPr>
+        <w:ind w:firstLineChars="0"/>
+      </w:pPr>
+      <w:r>
+        <w:rPr>
+          <w:rFonts w:hint="eastAsia"/>
+        </w:rPr>
+        <w:t>在1不满足的情况下，逐次计算中间过程，再次与特征值比较，若相等，则cookie赋值为特征值，并取反返回。</w:t>
+      </w:r>
+    </w:p>
+    <w:p>
+      <w:pPr>
+        <w:pStyle w:val="a3"/>
+        <w:numPr>
+          <w:ilvl w:val="0"/>
+          <w:numId w:val="7"/>
+        </w:numPr>
+        <w:ind w:firstLineChars="0"/>
+      </w:pPr>
+      <w:r>
+        <w:rPr>
+          <w:rFonts w:hint="eastAsia"/>
+        </w:rPr>
+        <w:t>若2中与特征值比较不相等，则再判断高两</w:t>
+      </w:r>
+      <w:proofErr w:type="gramStart"/>
+      <w:r>
+        <w:rPr>
+          <w:rFonts w:hint="eastAsia"/>
+        </w:rPr>
+        <w:t>个</w:t>
+      </w:r>
+      <w:proofErr w:type="gramEnd"/>
+      <w:r>
+        <w:rPr>
+          <w:rFonts w:hint="eastAsia"/>
+        </w:rPr>
+        <w:t>字节是否为0，若不为0，则cookie取反存入</w:t>
+      </w:r>
+      <w:r>
+        <w:t>[__</w:t>
+      </w:r>
+      <w:proofErr w:type="spellStart"/>
+      <w:r>
+        <w:t>security_cookie_complement</w:t>
+      </w:r>
+      <w:proofErr w:type="spellEnd"/>
+      <w:r>
+        <w:t>]</w:t>
+      </w:r>
+      <w:r>
+        <w:t>,</w:t>
+      </w:r>
+      <w:r>
+        <w:rPr>
+          <w:rFonts w:hint="eastAsia"/>
+        </w:rPr>
+        <w:t>返回</w:t>
+      </w:r>
+    </w:p>
+    <w:p>
+      <w:pPr>
+        <w:pStyle w:val="a3"/>
+        <w:numPr>
+          <w:ilvl w:val="0"/>
+          <w:numId w:val="7"/>
+        </w:numPr>
+        <w:ind w:firstLineChars="0"/>
+      </w:pPr>
+      <w:r>
+        <w:rPr>
+          <w:rFonts w:hint="eastAsia"/>
+        </w:rPr>
+        <w:t>若3</w:t>
+      </w:r>
+      <w:r>
+        <w:rPr>
+          <w:rFonts w:hint="eastAsia"/>
+        </w:rPr>
+        <w:t>中判断成立，则取出cookie临时值，经过最后一个</w:t>
+      </w:r>
+      <w:r>
+        <w:t>[ret]</w:t>
+      </w:r>
+      <w:r>
+        <w:rPr>
+          <w:rFonts w:hint="eastAsia"/>
+        </w:rPr>
+        <w:t>后续操作后，取反，返回。</w:t>
+      </w:r>
+    </w:p>
+    <w:p>
+      <w:r>
+        <w:rPr>
+          <w:noProof/>
+        </w:rPr>
+        <w:drawing>
+          <wp:inline distT="0" distB="0" distL="0" distR="0" wp14:anchorId="0229A5DB" wp14:editId="33EFD1EC">
+            <wp:extent cx="2581275" cy="895350"/>
+            <wp:effectExtent l="0" t="0" r="9525" b="0"/>
+            <wp:docPr id="34" name="图片 34"/>
+            <wp:cNvGraphicFramePr>
+              <a:graphicFrameLocks xmlns:a="http://schemas.openxmlformats.org/drawingml/2006/main" noChangeAspect="1"/>
+            </wp:cNvGraphicFramePr>
+            <a:graphic xmlns:a="http://schemas.openxmlformats.org/drawingml/2006/main">
+              <a:graphicData uri="http://schemas.openxmlformats.org/drawingml/2006/picture">
+                <pic:pic xmlns:pic="http://schemas.openxmlformats.org/drawingml/2006/picture">
+                  <pic:nvPicPr>
+                    <pic:cNvPr id="1" name=""/>
+                    <pic:cNvPicPr/>
+                  </pic:nvPicPr>
+                  <pic:blipFill>
+                    <a:blip r:embed="rId39"/>
+                    <a:stretch>
+                      <a:fillRect/>
+                    </a:stretch>
+                  </pic:blipFill>
+                  <pic:spPr>
+                    <a:xfrm>
+                      <a:off x="0" y="0"/>
+                      <a:ext cx="2581275" cy="895350"/>
+                    </a:xfrm>
+                    <a:prstGeom prst="rect">
+                      <a:avLst/>
+                    </a:prstGeom>
+                  </pic:spPr>
+                </pic:pic>
+              </a:graphicData>
+            </a:graphic>
+          </wp:inline>
+        </w:drawing>
+      </w:r>
+    </w:p>
+    <w:p>
+      <w:pPr>
+        <w:rPr>
+          <w:rFonts w:hint="eastAsia"/>
+        </w:rPr>
+      </w:pPr>
+    </w:p>
+    <w:p>
+      <w:pPr>
+        <w:pStyle w:val="4"/>
+      </w:pPr>
+      <w:r>
+        <w:rPr>
+          <w:rFonts w:hint="eastAsia"/>
+        </w:rPr>
+        <w:t>1</w:t>
+      </w:r>
+      <w:r>
+        <w:t xml:space="preserve">0.2 </w:t>
+      </w:r>
+      <w:r>
+        <w:rPr>
+          <w:rFonts w:hint="eastAsia"/>
+        </w:rPr>
+        <w:t>main函数</w:t>
+      </w:r>
+    </w:p>
+    <w:p>
+      <w:r>
+        <w:rPr>
+          <w:rFonts w:hint="eastAsia"/>
+        </w:rPr>
+        <w:t>继续跟踪，根据main函数入口标记的三个参数，可定位到main函数：</w:t>
+      </w:r>
+    </w:p>
+    <w:p>
+      <w:r>
+        <w:rPr>
+          <w:noProof/>
+        </w:rPr>
+        <w:lastRenderedPageBreak/>
+        <w:drawing>
+          <wp:inline distT="0" distB="0" distL="0" distR="0" wp14:anchorId="35CEFF5D" wp14:editId="401C2D61">
+            <wp:extent cx="5274310" cy="1370965"/>
+            <wp:effectExtent l="0" t="0" r="2540" b="635"/>
+            <wp:docPr id="35" name="图片 35"/>
+            <wp:cNvGraphicFramePr>
+              <a:graphicFrameLocks xmlns:a="http://schemas.openxmlformats.org/drawingml/2006/main" noChangeAspect="1"/>
+            </wp:cNvGraphicFramePr>
+            <a:graphic xmlns:a="http://schemas.openxmlformats.org/drawingml/2006/main">
+              <a:graphicData uri="http://schemas.openxmlformats.org/drawingml/2006/picture">
+                <pic:pic xmlns:pic="http://schemas.openxmlformats.org/drawingml/2006/picture">
+                  <pic:nvPicPr>
+                    <pic:cNvPr id="1" name=""/>
+                    <pic:cNvPicPr/>
+                  </pic:nvPicPr>
+                  <pic:blipFill>
+                    <a:blip r:embed="rId40"/>
+                    <a:stretch>
+                      <a:fillRect/>
+                    </a:stretch>
+                  </pic:blipFill>
+                  <pic:spPr>
+                    <a:xfrm>
+                      <a:off x="0" y="0"/>
+                      <a:ext cx="5274310" cy="1370965"/>
+                    </a:xfrm>
+                    <a:prstGeom prst="rect">
+                      <a:avLst/>
+                    </a:prstGeom>
+                  </pic:spPr>
+                </pic:pic>
+              </a:graphicData>
+            </a:graphic>
+          </wp:inline>
+        </w:drawing>
+      </w:r>
+    </w:p>
+    <w:p>
+      <w:r>
+        <w:rPr>
+          <w:rFonts w:hint="eastAsia"/>
+        </w:rPr>
+        <w:t>跟入main函数，可看到</w:t>
+      </w:r>
+      <w:r>
+        <w:rPr>
+          <w:rFonts w:hint="eastAsia"/>
+        </w:rPr>
+        <w:t>函数逻辑如下注释</w:t>
+      </w:r>
+    </w:p>
+    <w:p>
+      <w:r>
+        <w:rPr>
+          <w:noProof/>
+        </w:rPr>
+        <w:drawing>
+          <wp:inline distT="0" distB="0" distL="0" distR="0" wp14:anchorId="2CBADA8A" wp14:editId="66DFB814">
+            <wp:extent cx="5274310" cy="2922905"/>
+            <wp:effectExtent l="0" t="0" r="2540" b="0"/>
+            <wp:docPr id="36" name="图片 36"/>
+            <wp:cNvGraphicFramePr>
+              <a:graphicFrameLocks xmlns:a="http://schemas.openxmlformats.org/drawingml/2006/main" noChangeAspect="1"/>
+            </wp:cNvGraphicFramePr>
+            <a:graphic xmlns:a="http://schemas.openxmlformats.org/drawingml/2006/main">
+              <a:graphicData uri="http://schemas.openxmlformats.org/drawingml/2006/picture">
+                <pic:pic xmlns:pic="http://schemas.openxmlformats.org/drawingml/2006/picture">
+                  <pic:nvPicPr>
+                    <pic:cNvPr id="1" name=""/>
+                    <pic:cNvPicPr/>
+                  </pic:nvPicPr>
+                  <pic:blipFill>
+                    <a:blip r:embed="rId41"/>
+                    <a:stretch>
+                      <a:fillRect/>
+                    </a:stretch>
+                  </pic:blipFill>
+                  <pic:spPr>
+                    <a:xfrm>
+                      <a:off x="0" y="0"/>
+                      <a:ext cx="5274310" cy="2922905"/>
+                    </a:xfrm>
+                    <a:prstGeom prst="rect">
+                      <a:avLst/>
+                    </a:prstGeom>
+                  </pic:spPr>
+                </pic:pic>
+              </a:graphicData>
+            </a:graphic>
+          </wp:inline>
+        </w:drawing>
+      </w:r>
+    </w:p>
+    <w:p>
+      <w:r>
+        <w:rPr>
+          <w:rFonts w:hint="eastAsia"/>
+        </w:rPr>
+        <w:t>首先根据之前获取的cookie，再</w:t>
+      </w:r>
+      <w:proofErr w:type="gramStart"/>
+      <w:r>
+        <w:rPr>
+          <w:rFonts w:hint="eastAsia"/>
+        </w:rPr>
+        <w:t>栈</w:t>
+      </w:r>
+      <w:proofErr w:type="gramEnd"/>
+      <w:r>
+        <w:rPr>
+          <w:rFonts w:hint="eastAsia"/>
+        </w:rPr>
+        <w:t>帧底部存入cookie，便于返回时校验，之后便初始化相应的局部变量：</w:t>
+      </w:r>
+      <w:proofErr w:type="spellStart"/>
+      <w:r>
+        <w:rPr>
+          <w:rFonts w:hint="eastAsia"/>
+        </w:rPr>
+        <w:t>file</w:t>
+      </w:r>
+      <w:r>
+        <w:t>path</w:t>
+      </w:r>
+      <w:proofErr w:type="spellEnd"/>
+      <w:r>
+        <w:rPr>
+          <w:rFonts w:hint="eastAsia"/>
+        </w:rPr>
+        <w:t>路径名地址-</w:t>
+      </w:r>
+      <w:r>
+        <w:t>&gt;(ebp-0x407)</w:t>
+      </w:r>
+      <w:r>
+        <w:rPr>
+          <w:rFonts w:hint="eastAsia"/>
+        </w:rPr>
+        <w:t>、</w:t>
+      </w:r>
+      <w:proofErr w:type="spellStart"/>
+      <w:r>
+        <w:rPr>
+          <w:rFonts w:hint="eastAsia"/>
+        </w:rPr>
+        <w:t>pfile_address</w:t>
+      </w:r>
+      <w:proofErr w:type="spellEnd"/>
+      <w:r>
+        <w:rPr>
+          <w:rFonts w:hint="eastAsia"/>
+        </w:rPr>
+        <w:t>地址-</w:t>
+      </w:r>
+      <w:r>
+        <w:t>&gt;(ebp-0x414)</w:t>
+      </w:r>
+      <w:r>
+        <w:rPr>
+          <w:rFonts w:hint="eastAsia"/>
+        </w:rPr>
+        <w:t>、ret地址-</w:t>
+      </w:r>
+      <w:r>
+        <w:t>&gt;(ebp-0x420)</w:t>
+      </w:r>
+      <w:r>
+        <w:rPr>
+          <w:rFonts w:hint="eastAsia"/>
+        </w:rPr>
+        <w:t>，完成初始化后，等待用户输入文件路径。之后就调用</w:t>
+      </w:r>
+      <w:proofErr w:type="spellStart"/>
+      <w:r>
+        <w:rPr>
+          <w:rFonts w:hint="eastAsia"/>
+        </w:rPr>
+        <w:t>readfile</w:t>
+      </w:r>
+      <w:proofErr w:type="spellEnd"/>
+      <w:r>
+        <w:rPr>
+          <w:rFonts w:hint="eastAsia"/>
+        </w:rPr>
+        <w:t>读入文件到内存</w:t>
+      </w:r>
+      <w:proofErr w:type="spellStart"/>
+      <w:r>
+        <w:rPr>
+          <w:rFonts w:hint="eastAsia"/>
+        </w:rPr>
+        <w:t>pfile</w:t>
+      </w:r>
+      <w:r>
+        <w:t>_address</w:t>
+      </w:r>
+      <w:proofErr w:type="spellEnd"/>
+      <w:r>
+        <w:rPr>
+          <w:rFonts w:hint="eastAsia"/>
+        </w:rPr>
+        <w:t>处，进入文件格式判断。</w:t>
+      </w:r>
+    </w:p>
+    <w:p>
+      <w:r>
+        <w:rPr>
+          <w:noProof/>
+        </w:rPr>
+        <w:drawing>
+          <wp:inline distT="0" distB="0" distL="0" distR="0" wp14:anchorId="009343E3" wp14:editId="5E40D34D">
+            <wp:extent cx="5274310" cy="2544445"/>
+            <wp:effectExtent l="0" t="0" r="2540" b="8255"/>
+            <wp:docPr id="37" name="图片 37"/>
+            <wp:cNvGraphicFramePr>
+              <a:graphicFrameLocks xmlns:a="http://schemas.openxmlformats.org/drawingml/2006/main" noChangeAspect="1"/>
+            </wp:cNvGraphicFramePr>
+            <a:graphic xmlns:a="http://schemas.openxmlformats.org/drawingml/2006/main">
+              <a:graphicData uri="http://schemas.openxmlformats.org/drawingml/2006/picture">
+                <pic:pic xmlns:pic="http://schemas.openxmlformats.org/drawingml/2006/picture">
+                  <pic:nvPicPr>
+                    <pic:cNvPr id="1" name=""/>
+                    <pic:cNvPicPr/>
+                  </pic:nvPicPr>
+                  <pic:blipFill>
+                    <a:blip r:embed="rId42"/>
+                    <a:stretch>
+                      <a:fillRect/>
+                    </a:stretch>
+                  </pic:blipFill>
+                  <pic:spPr>
+                    <a:xfrm>
+                      <a:off x="0" y="0"/>
+                      <a:ext cx="5274310" cy="2544445"/>
+                    </a:xfrm>
+                    <a:prstGeom prst="rect">
+                      <a:avLst/>
+                    </a:prstGeom>
+                  </pic:spPr>
+                </pic:pic>
+              </a:graphicData>
+            </a:graphic>
+          </wp:inline>
+        </w:drawing>
+      </w:r>
+    </w:p>
+    <w:p>
+      <w:r>
+        <w:rPr>
+          <w:rFonts w:hint="eastAsia"/>
+        </w:rPr>
+        <w:t>首先取出</w:t>
+      </w:r>
+      <w:proofErr w:type="spellStart"/>
+      <w:r>
+        <w:rPr>
+          <w:rFonts w:hint="eastAsia"/>
+        </w:rPr>
+        <w:t>pfile</w:t>
+      </w:r>
+      <w:r>
+        <w:t>_address</w:t>
+      </w:r>
+      <w:proofErr w:type="spellEnd"/>
+      <w:r>
+        <w:rPr>
+          <w:rFonts w:hint="eastAsia"/>
+        </w:rPr>
+        <w:t>处的两字节与</w:t>
+      </w:r>
+      <w:r>
+        <w:t>MZ</w:t>
+      </w:r>
+      <w:r>
+        <w:rPr>
+          <w:rFonts w:hint="eastAsia"/>
+        </w:rPr>
+        <w:t>标记比较，相等则进入PE标记判断。</w:t>
+      </w:r>
+    </w:p>
+    <w:p>
+      <w:r>
+        <w:rPr>
+          <w:noProof/>
+        </w:rPr>
+        <w:lastRenderedPageBreak/>
+        <w:drawing>
+          <wp:inline distT="0" distB="0" distL="0" distR="0" wp14:anchorId="6033E0FF" wp14:editId="341AF04F">
+            <wp:extent cx="5274310" cy="2058670"/>
+            <wp:effectExtent l="0" t="0" r="2540" b="0"/>
+            <wp:docPr id="38" name="图片 38"/>
+            <wp:cNvGraphicFramePr>
+              <a:graphicFrameLocks xmlns:a="http://schemas.openxmlformats.org/drawingml/2006/main" noChangeAspect="1"/>
+            </wp:cNvGraphicFramePr>
+            <a:graphic xmlns:a="http://schemas.openxmlformats.org/drawingml/2006/main">
+              <a:graphicData uri="http://schemas.openxmlformats.org/drawingml/2006/picture">
+                <pic:pic xmlns:pic="http://schemas.openxmlformats.org/drawingml/2006/picture">
+                  <pic:nvPicPr>
+                    <pic:cNvPr id="1" name=""/>
+                    <pic:cNvPicPr/>
+                  </pic:nvPicPr>
+                  <pic:blipFill>
+                    <a:blip r:embed="rId43"/>
+                    <a:stretch>
+                      <a:fillRect/>
+                    </a:stretch>
+                  </pic:blipFill>
+                  <pic:spPr>
+                    <a:xfrm>
+                      <a:off x="0" y="0"/>
+                      <a:ext cx="5274310" cy="2058670"/>
+                    </a:xfrm>
+                    <a:prstGeom prst="rect">
+                      <a:avLst/>
+                    </a:prstGeom>
+                  </pic:spPr>
+                </pic:pic>
+              </a:graphicData>
+            </a:graphic>
+          </wp:inline>
+        </w:drawing>
+      </w:r>
+    </w:p>
+    <w:p>
+      <w:r>
+        <w:rPr>
+          <w:rFonts w:hint="eastAsia"/>
+        </w:rPr>
+        <w:t>首先取出[</w:t>
+      </w:r>
+      <w:r>
+        <w:t>ebp+0x8]</w:t>
+      </w:r>
+      <w:r>
+        <w:rPr>
+          <w:rFonts w:hint="eastAsia"/>
+        </w:rPr>
+        <w:t>处的参数即</w:t>
+      </w:r>
+      <w:proofErr w:type="spellStart"/>
+      <w:r>
+        <w:rPr>
+          <w:rFonts w:hint="eastAsia"/>
+        </w:rPr>
+        <w:t>p</w:t>
+      </w:r>
+      <w:r>
+        <w:t>file_address</w:t>
+      </w:r>
+      <w:proofErr w:type="spellEnd"/>
+      <w:r>
+        <w:rPr>
+          <w:rFonts w:hint="eastAsia"/>
+        </w:rPr>
+        <w:t>，然后根据DOS</w:t>
+      </w:r>
+      <w:proofErr w:type="gramStart"/>
+      <w:r>
+        <w:rPr>
+          <w:rFonts w:hint="eastAsia"/>
+        </w:rPr>
+        <w:t>头最后</w:t>
+      </w:r>
+      <w:proofErr w:type="gramEnd"/>
+      <w:r>
+        <w:rPr>
+          <w:rFonts w:hint="eastAsia"/>
+        </w:rPr>
+        <w:t>一个DWORD指向NT头偏移索引到NT头结构，之后判断NT头标记，若相等则进入后续流程，否则调用exit</w:t>
+      </w:r>
+      <w:r>
+        <w:t>(-1)</w:t>
+      </w:r>
+      <w:r>
+        <w:rPr>
+          <w:rFonts w:hint="eastAsia"/>
+        </w:rPr>
+        <w:t>跳出main函数。</w:t>
+      </w:r>
+    </w:p>
+    <w:p>
+      <w:r>
+        <w:rPr>
+          <w:noProof/>
+        </w:rPr>
+        <w:drawing>
+          <wp:inline distT="0" distB="0" distL="0" distR="0" wp14:anchorId="554AECAC" wp14:editId="06AC2B03">
+            <wp:extent cx="5274310" cy="2197735"/>
+            <wp:effectExtent l="0" t="0" r="2540" b="0"/>
+            <wp:docPr id="39" name="图片 39"/>
+            <wp:cNvGraphicFramePr>
+              <a:graphicFrameLocks xmlns:a="http://schemas.openxmlformats.org/drawingml/2006/main" noChangeAspect="1"/>
+            </wp:cNvGraphicFramePr>
+            <a:graphic xmlns:a="http://schemas.openxmlformats.org/drawingml/2006/main">
+              <a:graphicData uri="http://schemas.openxmlformats.org/drawingml/2006/picture">
+                <pic:pic xmlns:pic="http://schemas.openxmlformats.org/drawingml/2006/picture">
+                  <pic:nvPicPr>
+                    <pic:cNvPr id="1" name=""/>
+                    <pic:cNvPicPr/>
+                  </pic:nvPicPr>
+                  <pic:blipFill>
+                    <a:blip r:embed="rId44"/>
+                    <a:stretch>
+                      <a:fillRect/>
+                    </a:stretch>
+                  </pic:blipFill>
+                  <pic:spPr>
+                    <a:xfrm>
+                      <a:off x="0" y="0"/>
+                      <a:ext cx="5274310" cy="2197735"/>
+                    </a:xfrm>
+                    <a:prstGeom prst="rect">
+                      <a:avLst/>
+                    </a:prstGeom>
+                  </pic:spPr>
+                </pic:pic>
+              </a:graphicData>
+            </a:graphic>
+          </wp:inline>
+        </w:drawing>
+      </w:r>
+    </w:p>
+    <w:p>
+      <w:r>
+        <w:rPr>
+          <w:rFonts w:hint="eastAsia"/>
+        </w:rPr>
+        <w:t>首先解析开头使用的switch语法的case项为连续</w:t>
+      </w:r>
+      <w:r>
+        <w:rPr>
+          <w:rFonts w:hint="eastAsia"/>
+        </w:rPr>
+        <w:t>标识，经过编译器优化后形成跳转表，每一个表项存储对应case项的起始地址，如下图所示：</w:t>
+      </w:r>
+    </w:p>
+    <w:p>
+      <w:r>
+        <w:rPr>
+          <w:noProof/>
+        </w:rPr>
+        <w:drawing>
+          <wp:inline distT="0" distB="0" distL="0" distR="0" wp14:anchorId="216E54B3" wp14:editId="35BBEBC5">
+            <wp:extent cx="3962400" cy="476250"/>
+            <wp:effectExtent l="0" t="0" r="0" b="0"/>
+            <wp:docPr id="40" name="图片 40"/>
+            <wp:cNvGraphicFramePr>
+              <a:graphicFrameLocks xmlns:a="http://schemas.openxmlformats.org/drawingml/2006/main" noChangeAspect="1"/>
+            </wp:cNvGraphicFramePr>
+            <a:graphic xmlns:a="http://schemas.openxmlformats.org/drawingml/2006/main">
+              <a:graphicData uri="http://schemas.openxmlformats.org/drawingml/2006/picture">
+                <pic:pic xmlns:pic="http://schemas.openxmlformats.org/drawingml/2006/picture">
+                  <pic:nvPicPr>
+                    <pic:cNvPr id="1" name=""/>
+                    <pic:cNvPicPr/>
+                  </pic:nvPicPr>
+                  <pic:blipFill>
+                    <a:blip r:embed="rId45"/>
+                    <a:stretch>
+                      <a:fillRect/>
+                    </a:stretch>
+                  </pic:blipFill>
+                  <pic:spPr>
+                    <a:xfrm>
+                      <a:off x="0" y="0"/>
+                      <a:ext cx="3962400" cy="476250"/>
+                    </a:xfrm>
+                    <a:prstGeom prst="rect">
+                      <a:avLst/>
+                    </a:prstGeom>
+                  </pic:spPr>
+                </pic:pic>
+              </a:graphicData>
+            </a:graphic>
+          </wp:inline>
+        </w:drawing>
+      </w:r>
+    </w:p>
+    <w:p>
+      <w:pPr>
+        <w:rPr>
+          <w:rFonts w:hint="eastAsia"/>
+        </w:rPr>
+      </w:pPr>
+      <w:r>
+        <w:rPr>
+          <w:rFonts w:hint="eastAsia"/>
+        </w:rPr>
+        <w:t>经过switch跳转表之后便进入到对应的解析函数</w:t>
+      </w:r>
+      <w:r>
+        <w:rPr>
+          <w:rFonts w:hint="eastAsia"/>
+        </w:rPr>
+        <w:t>中。</w:t>
+      </w:r>
+    </w:p>
+    <w:p>
+      <w:pPr>
+        <w:pStyle w:val="4"/>
+      </w:pPr>
+      <w:r>
+        <w:rPr>
+          <w:rFonts w:hint="eastAsia"/>
+        </w:rPr>
+        <w:lastRenderedPageBreak/>
+        <w:t>1</w:t>
+      </w:r>
+      <w:r>
+        <w:t xml:space="preserve">0.3 </w:t>
+      </w:r>
+      <w:r>
+        <w:rPr>
+          <w:rFonts w:hint="eastAsia"/>
+        </w:rPr>
+        <w:t>文件头部分</w:t>
+      </w:r>
+    </w:p>
+    <w:p>
+      <w:r>
+        <w:rPr>
+          <w:noProof/>
+        </w:rPr>
+        <w:drawing>
+          <wp:inline distT="0" distB="0" distL="0" distR="0" wp14:anchorId="2CEAF5E9" wp14:editId="77AEAA0F">
+            <wp:extent cx="5274310" cy="2887345"/>
+            <wp:effectExtent l="0" t="0" r="2540" b="8255"/>
+            <wp:docPr id="41" name="图片 41"/>
+            <wp:cNvGraphicFramePr>
+              <a:graphicFrameLocks xmlns:a="http://schemas.openxmlformats.org/drawingml/2006/main" noChangeAspect="1"/>
+            </wp:cNvGraphicFramePr>
+            <a:graphic xmlns:a="http://schemas.openxmlformats.org/drawingml/2006/main">
+              <a:graphicData uri="http://schemas.openxmlformats.org/drawingml/2006/picture">
+                <pic:pic xmlns:pic="http://schemas.openxmlformats.org/drawingml/2006/picture">
+                  <pic:nvPicPr>
+                    <pic:cNvPr id="1" name=""/>
+                    <pic:cNvPicPr/>
+                  </pic:nvPicPr>
+                  <pic:blipFill>
+                    <a:blip r:embed="rId46"/>
+                    <a:stretch>
+                      <a:fillRect/>
+                    </a:stretch>
+                  </pic:blipFill>
+                  <pic:spPr>
+                    <a:xfrm>
+                      <a:off x="0" y="0"/>
+                      <a:ext cx="5274310" cy="2887345"/>
+                    </a:xfrm>
+                    <a:prstGeom prst="rect">
+                      <a:avLst/>
+                    </a:prstGeom>
+                  </pic:spPr>
+                </pic:pic>
+              </a:graphicData>
+            </a:graphic>
+          </wp:inline>
+        </w:drawing>
+      </w:r>
+    </w:p>
+    <w:p>
+      <w:r>
+        <w:rPr>
+          <w:rFonts w:hint="eastAsia"/>
+        </w:rPr>
+        <w:t>如图中右边注释所示，函数开头先初始化相应局部变量：如</w:t>
+      </w:r>
+      <w:proofErr w:type="spellStart"/>
+      <w:r>
+        <w:rPr>
+          <w:rFonts w:hint="eastAsia"/>
+        </w:rPr>
+        <w:t>s</w:t>
+      </w:r>
+      <w:r>
+        <w:t>tr_machine</w:t>
+      </w:r>
+      <w:proofErr w:type="spellEnd"/>
+      <w:r>
+        <w:rPr>
+          <w:rFonts w:hint="eastAsia"/>
+        </w:rPr>
+        <w:t>字符数组地址</w:t>
+      </w:r>
+      <w:r>
+        <w:t>(ebp-0x113)</w:t>
+      </w:r>
+      <w:r>
+        <w:rPr>
+          <w:rFonts w:hint="eastAsia"/>
+        </w:rPr>
+        <w:t>、</w:t>
+      </w:r>
+      <w:proofErr w:type="spellStart"/>
+      <w:r>
+        <w:t>popt_header</w:t>
+      </w:r>
+      <w:proofErr w:type="spellEnd"/>
+      <w:r>
+        <w:rPr>
+          <w:rFonts w:hint="eastAsia"/>
+        </w:rPr>
+        <w:t>地址</w:t>
+      </w:r>
+      <w:r>
+        <w:t>(ebp-0x240)</w:t>
+      </w:r>
+      <w:r>
+        <w:rPr>
+          <w:rFonts w:hint="eastAsia"/>
+        </w:rPr>
+        <w:t>、</w:t>
+      </w:r>
+      <w:proofErr w:type="spellStart"/>
+      <w:r>
+        <w:t>pfile_address</w:t>
+      </w:r>
+      <w:proofErr w:type="spellEnd"/>
+      <w:r>
+        <w:rPr>
+          <w:rFonts w:hint="eastAsia"/>
+        </w:rPr>
+        <w:t>地址[</w:t>
+      </w:r>
+      <w:r>
+        <w:t>ebp+0x8]</w:t>
+      </w:r>
+      <w:r>
+        <w:rPr>
+          <w:rFonts w:hint="eastAsia"/>
+        </w:rPr>
+        <w:t>等等。根据结构偏移获取到各个头部结构后就是打印字段偏移处的字段了。</w:t>
+      </w:r>
+    </w:p>
+    <w:p>
+      <w:pPr>
+        <w:rPr>
+          <w:rFonts w:hint="eastAsia"/>
+        </w:rPr>
+      </w:pPr>
+      <w:r>
+        <w:rPr>
+          <w:noProof/>
+        </w:rPr>
+        <w:drawing>
+          <wp:inline distT="0" distB="0" distL="0" distR="0" wp14:anchorId="5A71B148" wp14:editId="739C4444">
+            <wp:extent cx="5274310" cy="4164965"/>
+            <wp:effectExtent l="0" t="0" r="2540" b="6985"/>
+            <wp:docPr id="42" name="图片 42"/>
+            <wp:cNvGraphicFramePr>
+              <a:graphicFrameLocks xmlns:a="http://schemas.openxmlformats.org/drawingml/2006/main" noChangeAspect="1"/>
+            </wp:cNvGraphicFramePr>
+            <a:graphic xmlns:a="http://schemas.openxmlformats.org/drawingml/2006/main">
+              <a:graphicData uri="http://schemas.openxmlformats.org/drawingml/2006/picture">
+                <pic:pic xmlns:pic="http://schemas.openxmlformats.org/drawingml/2006/picture">
+                  <pic:nvPicPr>
+                    <pic:cNvPr id="1" name=""/>
+                    <pic:cNvPicPr/>
+                  </pic:nvPicPr>
+                  <pic:blipFill>
+                    <a:blip r:embed="rId47"/>
+                    <a:stretch>
+                      <a:fillRect/>
+                    </a:stretch>
+                  </pic:blipFill>
+                  <pic:spPr>
+                    <a:xfrm>
+                      <a:off x="0" y="0"/>
+                      <a:ext cx="5274310" cy="4164965"/>
+                    </a:xfrm>
+                    <a:prstGeom prst="rect">
+                      <a:avLst/>
+                    </a:prstGeom>
+                  </pic:spPr>
+                </pic:pic>
+              </a:graphicData>
+            </a:graphic>
+          </wp:inline>
+        </w:drawing>
+      </w:r>
+    </w:p>
+    <w:p>
+      <w:pPr>
+        <w:pStyle w:val="4"/>
+      </w:pPr>
+      <w:r>
+        <w:rPr>
+          <w:rFonts w:hint="eastAsia"/>
+        </w:rPr>
+        <w:lastRenderedPageBreak/>
+        <w:t>1</w:t>
+      </w:r>
+      <w:r>
+        <w:t xml:space="preserve">0.4 </w:t>
+      </w:r>
+      <w:proofErr w:type="gramStart"/>
+      <w:r>
+        <w:rPr>
+          <w:rFonts w:hint="eastAsia"/>
+        </w:rPr>
+        <w:t>导出表</w:t>
+      </w:r>
+      <w:proofErr w:type="gramEnd"/>
+      <w:r>
+        <w:rPr>
+          <w:rFonts w:hint="eastAsia"/>
+        </w:rPr>
+        <w:t>部分</w:t>
+      </w:r>
+    </w:p>
+    <w:p>
+      <w:r>
+        <w:rPr>
+          <w:rFonts w:hint="eastAsia"/>
+        </w:rPr>
+        <w:t>根据数据目录表索引到</w:t>
+      </w:r>
+      <w:proofErr w:type="gramStart"/>
+      <w:r>
+        <w:rPr>
+          <w:rFonts w:hint="eastAsia"/>
+        </w:rPr>
+        <w:t>导出表</w:t>
+      </w:r>
+      <w:proofErr w:type="gramEnd"/>
+      <w:r>
+        <w:rPr>
+          <w:rFonts w:hint="eastAsia"/>
+        </w:rPr>
+        <w:t>开始结构</w:t>
+      </w:r>
+    </w:p>
+    <w:p>
+      <w:pPr>
+        <w:rPr>
+          <w:rFonts w:hint="eastAsia"/>
+        </w:rPr>
+      </w:pPr>
+      <w:r>
+        <w:rPr>
+          <w:noProof/>
+        </w:rPr>
+        <w:drawing>
+          <wp:inline distT="0" distB="0" distL="0" distR="0" wp14:anchorId="259373B3" wp14:editId="264F90DB">
+            <wp:extent cx="5274310" cy="2164715"/>
+            <wp:effectExtent l="0" t="0" r="2540" b="6985"/>
+            <wp:docPr id="58" name="图片 58"/>
+            <wp:cNvGraphicFramePr>
+              <a:graphicFrameLocks xmlns:a="http://schemas.openxmlformats.org/drawingml/2006/main" noChangeAspect="1"/>
+            </wp:cNvGraphicFramePr>
+            <a:graphic xmlns:a="http://schemas.openxmlformats.org/drawingml/2006/main">
+              <a:graphicData uri="http://schemas.openxmlformats.org/drawingml/2006/picture">
+                <pic:pic xmlns:pic="http://schemas.openxmlformats.org/drawingml/2006/picture">
+                  <pic:nvPicPr>
+                    <pic:cNvPr id="1" name=""/>
+                    <pic:cNvPicPr/>
+                  </pic:nvPicPr>
+                  <pic:blipFill>
+                    <a:blip r:embed="rId48"/>
+                    <a:stretch>
+                      <a:fillRect/>
+                    </a:stretch>
+                  </pic:blipFill>
+                  <pic:spPr>
+                    <a:xfrm>
+                      <a:off x="0" y="0"/>
+                      <a:ext cx="5274310" cy="2164715"/>
+                    </a:xfrm>
+                    <a:prstGeom prst="rect">
+                      <a:avLst/>
+                    </a:prstGeom>
+                  </pic:spPr>
+                </pic:pic>
+              </a:graphicData>
+            </a:graphic>
+          </wp:inline>
+        </w:drawing>
+      </w:r>
+    </w:p>
+    <w:p>
+      <w:pPr>
+        <w:rPr>
+          <w:rFonts w:hint="eastAsia"/>
+        </w:rPr>
+      </w:pPr>
+      <w:r>
+        <w:rPr>
+          <w:rFonts w:hint="eastAsia"/>
+        </w:rPr>
+        <w:t>查看对应内存数据</w:t>
+      </w:r>
+    </w:p>
+    <w:p>
+      <w:r>
+        <w:rPr>
+          <w:noProof/>
+        </w:rPr>
+        <w:drawing>
+          <wp:inline distT="0" distB="0" distL="0" distR="0" wp14:anchorId="7BC33FC3" wp14:editId="404F23B7">
+            <wp:extent cx="5057775" cy="771525"/>
+            <wp:effectExtent l="0" t="0" r="9525" b="9525"/>
+            <wp:docPr id="57" name="图片 57"/>
+            <wp:cNvGraphicFramePr>
+              <a:graphicFrameLocks xmlns:a="http://schemas.openxmlformats.org/drawingml/2006/main" noChangeAspect="1"/>
+            </wp:cNvGraphicFramePr>
+            <a:graphic xmlns:a="http://schemas.openxmlformats.org/drawingml/2006/main">
+              <a:graphicData uri="http://schemas.openxmlformats.org/drawingml/2006/picture">
+                <pic:pic xmlns:pic="http://schemas.openxmlformats.org/drawingml/2006/picture">
+                  <pic:nvPicPr>
+                    <pic:cNvPr id="1" name=""/>
+                    <pic:cNvPicPr/>
+                  </pic:nvPicPr>
+                  <pic:blipFill>
+                    <a:blip r:embed="rId49"/>
+                    <a:stretch>
+                      <a:fillRect/>
+                    </a:stretch>
+                  </pic:blipFill>
+                  <pic:spPr>
+                    <a:xfrm>
+                      <a:off x="0" y="0"/>
+                      <a:ext cx="5057775" cy="771525"/>
+                    </a:xfrm>
+                    <a:prstGeom prst="rect">
+                      <a:avLst/>
+                    </a:prstGeom>
+                  </pic:spPr>
+                </pic:pic>
+              </a:graphicData>
+            </a:graphic>
+          </wp:inline>
+        </w:drawing>
+      </w:r>
+    </w:p>
+    <w:p>
+      <w:r>
+        <w:rPr>
+          <w:rFonts w:hint="eastAsia"/>
+        </w:rPr>
+        <w:t>如图看到对应的结构如阴影区域，导出</w:t>
+      </w:r>
+      <w:proofErr w:type="spellStart"/>
+      <w:r>
+        <w:rPr>
+          <w:rFonts w:hint="eastAsia"/>
+        </w:rPr>
+        <w:t>dll</w:t>
+      </w:r>
+      <w:proofErr w:type="spellEnd"/>
+      <w:r>
+        <w:rPr>
+          <w:rFonts w:hint="eastAsia"/>
+        </w:rPr>
+        <w:t>名称RVA</w:t>
+      </w:r>
+      <w:r>
+        <w:t>(0x09A272)</w:t>
+      </w:r>
+      <w:r>
+        <w:rPr>
+          <w:rFonts w:hint="eastAsia"/>
+        </w:rPr>
+        <w:t>，索引到该地址</w:t>
+      </w:r>
+    </w:p>
+    <w:p>
+      <w:r>
+        <w:rPr>
+          <w:noProof/>
+        </w:rPr>
+        <w:drawing>
+          <wp:inline distT="0" distB="0" distL="0" distR="0" wp14:anchorId="53CEDDBC" wp14:editId="0438956A">
+            <wp:extent cx="5248275" cy="561975"/>
+            <wp:effectExtent l="0" t="0" r="9525" b="9525"/>
+            <wp:docPr id="59" name="图片 59"/>
+            <wp:cNvGraphicFramePr>
+              <a:graphicFrameLocks xmlns:a="http://schemas.openxmlformats.org/drawingml/2006/main" noChangeAspect="1"/>
+            </wp:cNvGraphicFramePr>
+            <a:graphic xmlns:a="http://schemas.openxmlformats.org/drawingml/2006/main">
+              <a:graphicData uri="http://schemas.openxmlformats.org/drawingml/2006/picture">
+                <pic:pic xmlns:pic="http://schemas.openxmlformats.org/drawingml/2006/picture">
+                  <pic:nvPicPr>
+                    <pic:cNvPr id="1" name=""/>
+                    <pic:cNvPicPr/>
+                  </pic:nvPicPr>
+                  <pic:blipFill>
+                    <a:blip r:embed="rId50"/>
+                    <a:stretch>
+                      <a:fillRect/>
+                    </a:stretch>
+                  </pic:blipFill>
+                  <pic:spPr>
+                    <a:xfrm>
+                      <a:off x="0" y="0"/>
+                      <a:ext cx="5248275" cy="561975"/>
+                    </a:xfrm>
+                    <a:prstGeom prst="rect">
+                      <a:avLst/>
+                    </a:prstGeom>
+                  </pic:spPr>
+                </pic:pic>
+              </a:graphicData>
+            </a:graphic>
+          </wp:inline>
+        </w:drawing>
+      </w:r>
+    </w:p>
+    <w:p>
+      <w:r>
+        <w:rPr>
+          <w:rFonts w:hint="eastAsia"/>
+        </w:rPr>
+        <w:t>看到导出</w:t>
+      </w:r>
+      <w:proofErr w:type="spellStart"/>
+      <w:r>
+        <w:rPr>
+          <w:rFonts w:hint="eastAsia"/>
+        </w:rPr>
+        <w:t>dll</w:t>
+      </w:r>
+      <w:proofErr w:type="spellEnd"/>
+      <w:r>
+        <w:rPr>
+          <w:rFonts w:hint="eastAsia"/>
+        </w:rPr>
+        <w:t>名称为user</w:t>
+      </w:r>
+      <w:r>
+        <w:t>32.dll</w:t>
+      </w:r>
+    </w:p>
+    <w:p>
+      <w:r>
+        <w:rPr>
+          <w:rFonts w:hint="eastAsia"/>
+        </w:rPr>
+        <w:t>其他结构如导出名称表：</w:t>
+      </w:r>
+    </w:p>
+    <w:p>
+      <w:pPr>
+        <w:rPr>
+          <w:rFonts w:hint="eastAsia"/>
+        </w:rPr>
+      </w:pPr>
+      <w:r>
+        <w:rPr>
+          <w:noProof/>
+        </w:rPr>
+        <w:drawing>
+          <wp:inline distT="0" distB="0" distL="0" distR="0" wp14:anchorId="108F8CDA" wp14:editId="4C2560E6">
+            <wp:extent cx="5257800" cy="3362325"/>
+            <wp:effectExtent l="0" t="0" r="0" b="9525"/>
+            <wp:docPr id="61" name="图片 61"/>
+            <wp:cNvGraphicFramePr>
+              <a:graphicFrameLocks xmlns:a="http://schemas.openxmlformats.org/drawingml/2006/main" noChangeAspect="1"/>
+            </wp:cNvGraphicFramePr>
+            <a:graphic xmlns:a="http://schemas.openxmlformats.org/drawingml/2006/main">
+              <a:graphicData uri="http://schemas.openxmlformats.org/drawingml/2006/picture">
+                <pic:pic xmlns:pic="http://schemas.openxmlformats.org/drawingml/2006/picture">
+                  <pic:nvPicPr>
+                    <pic:cNvPr id="1" name=""/>
+                    <pic:cNvPicPr/>
+                  </pic:nvPicPr>
+                  <pic:blipFill>
+                    <a:blip r:embed="rId51"/>
+                    <a:stretch>
+                      <a:fillRect/>
+                    </a:stretch>
+                  </pic:blipFill>
+                  <pic:spPr>
+                    <a:xfrm>
+                      <a:off x="0" y="0"/>
+                      <a:ext cx="5257800" cy="3362325"/>
+                    </a:xfrm>
+                    <a:prstGeom prst="rect">
+                      <a:avLst/>
+                    </a:prstGeom>
+                  </pic:spPr>
+                </pic:pic>
+              </a:graphicData>
+            </a:graphic>
+          </wp:inline>
+        </w:drawing>
+      </w:r>
+    </w:p>
+    <w:p>
+      <w:r>
+        <w:rPr>
+          <w:noProof/>
+        </w:rPr>
+        <w:lastRenderedPageBreak/>
+        <w:drawing>
+          <wp:inline distT="0" distB="0" distL="0" distR="0" wp14:anchorId="021B9E74" wp14:editId="10733284">
+            <wp:extent cx="5229225" cy="647700"/>
+            <wp:effectExtent l="0" t="0" r="9525" b="0"/>
+            <wp:docPr id="60" name="图片 60"/>
+            <wp:cNvGraphicFramePr>
+              <a:graphicFrameLocks xmlns:a="http://schemas.openxmlformats.org/drawingml/2006/main" noChangeAspect="1"/>
+            </wp:cNvGraphicFramePr>
+            <a:graphic xmlns:a="http://schemas.openxmlformats.org/drawingml/2006/main">
+              <a:graphicData uri="http://schemas.openxmlformats.org/drawingml/2006/picture">
+                <pic:pic xmlns:pic="http://schemas.openxmlformats.org/drawingml/2006/picture">
+                  <pic:nvPicPr>
+                    <pic:cNvPr id="1" name=""/>
+                    <pic:cNvPicPr/>
+                  </pic:nvPicPr>
+                  <pic:blipFill>
+                    <a:blip r:embed="rId52"/>
+                    <a:stretch>
+                      <a:fillRect/>
+                    </a:stretch>
+                  </pic:blipFill>
+                  <pic:spPr>
+                    <a:xfrm>
+                      <a:off x="0" y="0"/>
+                      <a:ext cx="5229225" cy="647700"/>
+                    </a:xfrm>
+                    <a:prstGeom prst="rect">
+                      <a:avLst/>
+                    </a:prstGeom>
+                  </pic:spPr>
+                </pic:pic>
+              </a:graphicData>
+            </a:graphic>
+          </wp:inline>
+        </w:drawing>
+      </w:r>
+    </w:p>
+    <w:p>
+      <w:r>
+        <w:rPr>
+          <w:rFonts w:hint="eastAsia"/>
+        </w:rPr>
+        <w:t>导出地址表：</w:t>
+      </w:r>
+    </w:p>
+    <w:p>
+      <w:pPr>
+        <w:rPr>
+          <w:rFonts w:hint="eastAsia"/>
+        </w:rPr>
+      </w:pPr>
+      <w:r>
+        <w:rPr>
+          <w:noProof/>
+        </w:rPr>
+        <w:drawing>
+          <wp:inline distT="0" distB="0" distL="0" distR="0" wp14:anchorId="73294BFE" wp14:editId="4B29B84B">
+            <wp:extent cx="5274310" cy="3095625"/>
+            <wp:effectExtent l="0" t="0" r="2540" b="9525"/>
+            <wp:docPr id="62" name="图片 62"/>
+            <wp:cNvGraphicFramePr>
+              <a:graphicFrameLocks xmlns:a="http://schemas.openxmlformats.org/drawingml/2006/main" noChangeAspect="1"/>
+            </wp:cNvGraphicFramePr>
+            <a:graphic xmlns:a="http://schemas.openxmlformats.org/drawingml/2006/main">
+              <a:graphicData uri="http://schemas.openxmlformats.org/drawingml/2006/picture">
+                <pic:pic xmlns:pic="http://schemas.openxmlformats.org/drawingml/2006/picture">
+                  <pic:nvPicPr>
+                    <pic:cNvPr id="1" name=""/>
+                    <pic:cNvPicPr/>
+                  </pic:nvPicPr>
+                  <pic:blipFill>
+                    <a:blip r:embed="rId53"/>
+                    <a:stretch>
+                      <a:fillRect/>
+                    </a:stretch>
+                  </pic:blipFill>
+                  <pic:spPr>
+                    <a:xfrm>
+                      <a:off x="0" y="0"/>
+                      <a:ext cx="5274310" cy="3095625"/>
+                    </a:xfrm>
+                    <a:prstGeom prst="rect">
+                      <a:avLst/>
+                    </a:prstGeom>
+                  </pic:spPr>
+                </pic:pic>
+              </a:graphicData>
+            </a:graphic>
+          </wp:inline>
+        </w:drawing>
+      </w:r>
+    </w:p>
+    <w:p>
+      <w:r>
+        <w:rPr>
+          <w:rFonts w:hint="eastAsia"/>
+        </w:rPr>
+        <w:t>导出序号表：</w:t>
+      </w:r>
+    </w:p>
+    <w:p>
+      <w:pPr>
+        <w:rPr>
+          <w:rFonts w:hint="eastAsia"/>
+        </w:rPr>
+      </w:pPr>
+      <w:r>
+        <w:rPr>
+          <w:noProof/>
+        </w:rPr>
+        <w:drawing>
+          <wp:inline distT="0" distB="0" distL="0" distR="0" wp14:anchorId="6F2A001D" wp14:editId="6CBB994A">
+            <wp:extent cx="5274310" cy="3157220"/>
+            <wp:effectExtent l="0" t="0" r="2540" b="5080"/>
+            <wp:docPr id="63" name="图片 63"/>
+            <wp:cNvGraphicFramePr>
+              <a:graphicFrameLocks xmlns:a="http://schemas.openxmlformats.org/drawingml/2006/main" noChangeAspect="1"/>
+            </wp:cNvGraphicFramePr>
+            <a:graphic xmlns:a="http://schemas.openxmlformats.org/drawingml/2006/main">
+              <a:graphicData uri="http://schemas.openxmlformats.org/drawingml/2006/picture">
+                <pic:pic xmlns:pic="http://schemas.openxmlformats.org/drawingml/2006/picture">
+                  <pic:nvPicPr>
+                    <pic:cNvPr id="1" name=""/>
+                    <pic:cNvPicPr/>
+                  </pic:nvPicPr>
+                  <pic:blipFill>
+                    <a:blip r:embed="rId54"/>
+                    <a:stretch>
+                      <a:fillRect/>
+                    </a:stretch>
+                  </pic:blipFill>
+                  <pic:spPr>
+                    <a:xfrm>
+                      <a:off x="0" y="0"/>
+                      <a:ext cx="5274310" cy="3157220"/>
+                    </a:xfrm>
+                    <a:prstGeom prst="rect">
+                      <a:avLst/>
+                    </a:prstGeom>
+                  </pic:spPr>
+                </pic:pic>
+              </a:graphicData>
+            </a:graphic>
+          </wp:inline>
+        </w:drawing>
+      </w:r>
+    </w:p>
+    <w:p>
+      <w:pPr>
+        <w:pStyle w:val="4"/>
+      </w:pPr>
+      <w:r>
+        <w:rPr>
+          <w:rFonts w:hint="eastAsia"/>
+        </w:rPr>
+        <w:t>1</w:t>
+      </w:r>
+      <w:r>
+        <w:t xml:space="preserve">0.5 </w:t>
+      </w:r>
+      <w:r>
+        <w:rPr>
+          <w:rFonts w:hint="eastAsia"/>
+        </w:rPr>
+        <w:t>导入表部分</w:t>
+      </w:r>
+    </w:p>
+    <w:p>
+      <w:r>
+        <w:rPr>
+          <w:rFonts w:hint="eastAsia"/>
+        </w:rPr>
+        <w:t>根据数据目录表索引到导入表开始结构</w:t>
+      </w:r>
+    </w:p>
+    <w:p>
+      <w:r>
+        <w:rPr>
+          <w:noProof/>
+        </w:rPr>
+        <w:lastRenderedPageBreak/>
+        <w:drawing>
+          <wp:inline distT="0" distB="0" distL="0" distR="0" wp14:anchorId="779A47F8" wp14:editId="760B502D">
+            <wp:extent cx="5274310" cy="2759710"/>
+            <wp:effectExtent l="0" t="0" r="2540" b="2540"/>
+            <wp:docPr id="44" name="图片 44"/>
+            <wp:cNvGraphicFramePr>
+              <a:graphicFrameLocks xmlns:a="http://schemas.openxmlformats.org/drawingml/2006/main" noChangeAspect="1"/>
+            </wp:cNvGraphicFramePr>
+            <a:graphic xmlns:a="http://schemas.openxmlformats.org/drawingml/2006/main">
+              <a:graphicData uri="http://schemas.openxmlformats.org/drawingml/2006/picture">
+                <pic:pic xmlns:pic="http://schemas.openxmlformats.org/drawingml/2006/picture">
+                  <pic:nvPicPr>
+                    <pic:cNvPr id="1" name=""/>
+                    <pic:cNvPicPr/>
+                  </pic:nvPicPr>
+                  <pic:blipFill>
+                    <a:blip r:embed="rId55"/>
+                    <a:stretch>
+                      <a:fillRect/>
+                    </a:stretch>
+                  </pic:blipFill>
+                  <pic:spPr>
+                    <a:xfrm>
+                      <a:off x="0" y="0"/>
+                      <a:ext cx="5274310" cy="2759710"/>
+                    </a:xfrm>
+                    <a:prstGeom prst="rect">
+                      <a:avLst/>
+                    </a:prstGeom>
+                  </pic:spPr>
+                </pic:pic>
+              </a:graphicData>
+            </a:graphic>
+          </wp:inline>
+        </w:drawing>
+      </w:r>
+    </w:p>
+    <w:p>
+      <w:pPr>
+        <w:rPr>
+          <w:rFonts w:hint="eastAsia"/>
+        </w:rPr>
+      </w:pPr>
+      <w:r>
+        <w:rPr>
+          <w:rFonts w:hint="eastAsia"/>
+        </w:rPr>
+        <w:t>查看对应地址</w:t>
+      </w:r>
+      <w:proofErr w:type="gramStart"/>
+      <w:r>
+        <w:rPr>
+          <w:rFonts w:hint="eastAsia"/>
+        </w:rPr>
+        <w:t>处结构</w:t>
+      </w:r>
+      <w:proofErr w:type="gramEnd"/>
+      <w:r>
+        <w:rPr>
+          <w:rFonts w:hint="eastAsia"/>
+        </w:rPr>
+        <w:t>如下：</w:t>
+      </w:r>
+    </w:p>
+    <w:p>
+      <w:pPr>
+        <w:rPr>
+          <w:b/>
+        </w:rPr>
+      </w:pPr>
+      <w:r>
+        <w:rPr>
+          <w:noProof/>
+        </w:rPr>
+        <w:drawing>
+          <wp:inline distT="0" distB="0" distL="0" distR="0" wp14:anchorId="1C651DF0" wp14:editId="44F0F8FB">
+            <wp:extent cx="5095875" cy="1743075"/>
+            <wp:effectExtent l="0" t="0" r="9525" b="9525"/>
+            <wp:docPr id="43" name="图片 43"/>
+            <wp:cNvGraphicFramePr>
+              <a:graphicFrameLocks xmlns:a="http://schemas.openxmlformats.org/drawingml/2006/main" noChangeAspect="1"/>
+            </wp:cNvGraphicFramePr>
+            <a:graphic xmlns:a="http://schemas.openxmlformats.org/drawingml/2006/main">
+              <a:graphicData uri="http://schemas.openxmlformats.org/drawingml/2006/picture">
+                <pic:pic xmlns:pic="http://schemas.openxmlformats.org/drawingml/2006/picture">
+                  <pic:nvPicPr>
+                    <pic:cNvPr id="1" name=""/>
+                    <pic:cNvPicPr/>
+                  </pic:nvPicPr>
+                  <pic:blipFill>
+                    <a:blip r:embed="rId56"/>
+                    <a:stretch>
+                      <a:fillRect/>
+                    </a:stretch>
+                  </pic:blipFill>
+                  <pic:spPr>
+                    <a:xfrm>
+                      <a:off x="0" y="0"/>
+                      <a:ext cx="5095875" cy="1743075"/>
+                    </a:xfrm>
+                    <a:prstGeom prst="rect">
+                      <a:avLst/>
+                    </a:prstGeom>
+                  </pic:spPr>
+                </pic:pic>
+              </a:graphicData>
+            </a:graphic>
+          </wp:inline>
+        </w:drawing>
+      </w:r>
+    </w:p>
+    <w:p>
+      <w:r>
+        <w:rPr>
+          <w:rFonts w:hint="eastAsia"/>
+        </w:rPr>
+        <w:t>导入表结构是一个0x</w:t>
+      </w:r>
+      <w:r>
+        <w:t>14</w:t>
+      </w:r>
+      <w:r>
+        <w:rPr>
+          <w:rFonts w:hint="eastAsia"/>
+        </w:rPr>
+        <w:t>字节的结构，如阴影区域即第一个导入表结构，整个结构以全0结束。</w:t>
+      </w:r>
+    </w:p>
+    <w:p>
+      <w:r>
+        <w:rPr>
+          <w:rFonts w:hint="eastAsia"/>
+        </w:rPr>
+        <w:t>INT结构区域：便利上述导入表头数组，第一个字段指向</w:t>
+      </w:r>
+      <w:proofErr w:type="spellStart"/>
+      <w:r>
+        <w:rPr>
+          <w:rFonts w:hint="eastAsia"/>
+        </w:rPr>
+        <w:t>tr</w:t>
+      </w:r>
+      <w:r>
+        <w:t>unk_data</w:t>
+      </w:r>
+      <w:proofErr w:type="spellEnd"/>
+      <w:r>
+        <w:rPr>
+          <w:rFonts w:hint="eastAsia"/>
+        </w:rPr>
+        <w:t>结构，转换RVA地址后可索引到对应的结构</w:t>
+      </w:r>
+    </w:p>
+    <w:p>
+      <w:r>
+        <w:rPr>
+          <w:noProof/>
+        </w:rPr>
+        <w:drawing>
+          <wp:inline distT="0" distB="0" distL="0" distR="0" wp14:anchorId="159113BE" wp14:editId="6D7BB338">
+            <wp:extent cx="5274310" cy="2806700"/>
+            <wp:effectExtent l="0" t="0" r="2540" b="0"/>
+            <wp:docPr id="45" name="图片 45"/>
+            <wp:cNvGraphicFramePr>
+              <a:graphicFrameLocks xmlns:a="http://schemas.openxmlformats.org/drawingml/2006/main" noChangeAspect="1"/>
+            </wp:cNvGraphicFramePr>
+            <a:graphic xmlns:a="http://schemas.openxmlformats.org/drawingml/2006/main">
+              <a:graphicData uri="http://schemas.openxmlformats.org/drawingml/2006/picture">
+                <pic:pic xmlns:pic="http://schemas.openxmlformats.org/drawingml/2006/picture">
+                  <pic:nvPicPr>
+                    <pic:cNvPr id="1" name=""/>
+                    <pic:cNvPicPr/>
+                  </pic:nvPicPr>
+                  <pic:blipFill>
+                    <a:blip r:embed="rId57"/>
+                    <a:stretch>
+                      <a:fillRect/>
+                    </a:stretch>
+                  </pic:blipFill>
+                  <pic:spPr>
+                    <a:xfrm>
+                      <a:off x="0" y="0"/>
+                      <a:ext cx="5274310" cy="2806700"/>
+                    </a:xfrm>
+                    <a:prstGeom prst="rect">
+                      <a:avLst/>
+                    </a:prstGeom>
+                  </pic:spPr>
+                </pic:pic>
+              </a:graphicData>
+            </a:graphic>
+          </wp:inline>
+        </w:drawing>
+      </w:r>
+    </w:p>
+    <w:p>
+      <w:r>
+        <w:rPr>
+          <w:rFonts w:hint="eastAsia"/>
+        </w:rPr>
+        <w:t>查看地址处内存：</w:t>
+      </w:r>
+    </w:p>
+    <w:p>
+      <w:r>
+        <w:rPr>
+          <w:noProof/>
+        </w:rPr>
+        <w:lastRenderedPageBreak/>
+        <w:drawing>
+          <wp:inline distT="0" distB="0" distL="0" distR="0" wp14:anchorId="77AE47AF" wp14:editId="09964E64">
+            <wp:extent cx="5105400" cy="962025"/>
+            <wp:effectExtent l="0" t="0" r="0" b="9525"/>
+            <wp:docPr id="46" name="图片 46"/>
+            <wp:cNvGraphicFramePr>
+              <a:graphicFrameLocks xmlns:a="http://schemas.openxmlformats.org/drawingml/2006/main" noChangeAspect="1"/>
+            </wp:cNvGraphicFramePr>
+            <a:graphic xmlns:a="http://schemas.openxmlformats.org/drawingml/2006/main">
+              <a:graphicData uri="http://schemas.openxmlformats.org/drawingml/2006/picture">
+                <pic:pic xmlns:pic="http://schemas.openxmlformats.org/drawingml/2006/picture">
+                  <pic:nvPicPr>
+                    <pic:cNvPr id="1" name=""/>
+                    <pic:cNvPicPr/>
+                  </pic:nvPicPr>
+                  <pic:blipFill>
+                    <a:blip r:embed="rId58"/>
+                    <a:stretch>
+                      <a:fillRect/>
+                    </a:stretch>
+                  </pic:blipFill>
+                  <pic:spPr>
+                    <a:xfrm>
+                      <a:off x="0" y="0"/>
+                      <a:ext cx="5105400" cy="962025"/>
+                    </a:xfrm>
+                    <a:prstGeom prst="rect">
+                      <a:avLst/>
+                    </a:prstGeom>
+                  </pic:spPr>
+                </pic:pic>
+              </a:graphicData>
+            </a:graphic>
+          </wp:inline>
+        </w:drawing>
+      </w:r>
+    </w:p>
+    <w:p>
+      <w:r>
+        <w:rPr>
+          <w:rFonts w:hint="eastAsia"/>
+        </w:rPr>
+        <w:t>可看到一共导入了八个符号，其中最高位为1的表示以序号导入，转换这些</w:t>
+      </w:r>
+      <w:proofErr w:type="spellStart"/>
+      <w:r>
+        <w:rPr>
+          <w:rFonts w:hint="eastAsia"/>
+        </w:rPr>
+        <w:t>rva</w:t>
+      </w:r>
+      <w:proofErr w:type="spellEnd"/>
+      <w:r>
+        <w:rPr>
+          <w:rFonts w:hint="eastAsia"/>
+        </w:rPr>
+        <w:t>地址即可索引到最终导入的符号名称和序号值。</w:t>
+      </w:r>
+    </w:p>
+    <w:p>
+      <w:r>
+        <w:rPr>
+          <w:noProof/>
+        </w:rPr>
+        <w:drawing>
+          <wp:inline distT="0" distB="0" distL="0" distR="0" wp14:anchorId="45FD93EC" wp14:editId="68B7F638">
+            <wp:extent cx="5274310" cy="2580640"/>
+            <wp:effectExtent l="0" t="0" r="2540" b="0"/>
+            <wp:docPr id="47" name="图片 47"/>
+            <wp:cNvGraphicFramePr>
+              <a:graphicFrameLocks xmlns:a="http://schemas.openxmlformats.org/drawingml/2006/main" noChangeAspect="1"/>
+            </wp:cNvGraphicFramePr>
+            <a:graphic xmlns:a="http://schemas.openxmlformats.org/drawingml/2006/main">
+              <a:graphicData uri="http://schemas.openxmlformats.org/drawingml/2006/picture">
+                <pic:pic xmlns:pic="http://schemas.openxmlformats.org/drawingml/2006/picture">
+                  <pic:nvPicPr>
+                    <pic:cNvPr id="1" name=""/>
+                    <pic:cNvPicPr/>
+                  </pic:nvPicPr>
+                  <pic:blipFill>
+                    <a:blip r:embed="rId59"/>
+                    <a:stretch>
+                      <a:fillRect/>
+                    </a:stretch>
+                  </pic:blipFill>
+                  <pic:spPr>
+                    <a:xfrm>
+                      <a:off x="0" y="0"/>
+                      <a:ext cx="5274310" cy="2580640"/>
+                    </a:xfrm>
+                    <a:prstGeom prst="rect">
+                      <a:avLst/>
+                    </a:prstGeom>
+                  </pic:spPr>
+                </pic:pic>
+              </a:graphicData>
+            </a:graphic>
+          </wp:inline>
+        </w:drawing>
+      </w:r>
+    </w:p>
+    <w:p>
+      <w:r>
+        <w:rPr>
+          <w:rFonts w:hint="eastAsia"/>
+        </w:rPr>
+        <w:t>查看内存处地址：</w:t>
+      </w:r>
+    </w:p>
+    <w:p>
+      <w:r>
+        <w:rPr>
+          <w:noProof/>
+        </w:rPr>
+        <w:drawing>
+          <wp:inline distT="0" distB="0" distL="0" distR="0" wp14:anchorId="1E2565A5" wp14:editId="2AD31DE3">
+            <wp:extent cx="5124450" cy="838200"/>
+            <wp:effectExtent l="0" t="0" r="0" b="0"/>
+            <wp:docPr id="48" name="图片 48"/>
+            <wp:cNvGraphicFramePr>
+              <a:graphicFrameLocks xmlns:a="http://schemas.openxmlformats.org/drawingml/2006/main" noChangeAspect="1"/>
+            </wp:cNvGraphicFramePr>
+            <a:graphic xmlns:a="http://schemas.openxmlformats.org/drawingml/2006/main">
+              <a:graphicData uri="http://schemas.openxmlformats.org/drawingml/2006/picture">
+                <pic:pic xmlns:pic="http://schemas.openxmlformats.org/drawingml/2006/picture">
+                  <pic:nvPicPr>
+                    <pic:cNvPr id="1" name=""/>
+                    <pic:cNvPicPr/>
+                  </pic:nvPicPr>
+                  <pic:blipFill>
+                    <a:blip r:embed="rId60"/>
+                    <a:stretch>
+                      <a:fillRect/>
+                    </a:stretch>
+                  </pic:blipFill>
+                  <pic:spPr>
+                    <a:xfrm>
+                      <a:off x="0" y="0"/>
+                      <a:ext cx="5124450" cy="838200"/>
+                    </a:xfrm>
+                    <a:prstGeom prst="rect">
+                      <a:avLst/>
+                    </a:prstGeom>
+                  </pic:spPr>
+                </pic:pic>
+              </a:graphicData>
+            </a:graphic>
+          </wp:inline>
+        </w:drawing>
+      </w:r>
+    </w:p>
+    <w:p>
+      <w:r>
+        <w:rPr>
+          <w:rFonts w:hint="eastAsia"/>
+        </w:rPr>
+        <w:t>即看到导入一个序号</w:t>
+      </w:r>
+      <w:r>
+        <w:rPr>
+          <w:rFonts w:hint="eastAsia"/>
+        </w:rPr>
+        <w:t>0x</w:t>
+      </w:r>
+      <w:r>
+        <w:rPr>
+          <w:rFonts w:hint="eastAsia"/>
+        </w:rPr>
+        <w:t>3</w:t>
+      </w:r>
+      <w:r>
+        <w:t>1</w:t>
+      </w:r>
+      <w:r>
+        <w:rPr>
+          <w:rFonts w:hint="eastAsia"/>
+        </w:rPr>
+        <w:t>的_</w:t>
+      </w:r>
+      <w:r>
+        <w:t>_</w:t>
+      </w:r>
+      <w:proofErr w:type="spellStart"/>
+      <w:r>
+        <w:t>vcrt_LoadLibraryExw</w:t>
+      </w:r>
+      <w:proofErr w:type="spellEnd"/>
+      <w:r>
+        <w:rPr>
+          <w:rFonts w:hint="eastAsia"/>
+        </w:rPr>
+        <w:t>符号。</w:t>
+      </w:r>
+      <w:r>
+        <w:rPr>
+          <w:rFonts w:hint="eastAsia"/>
+        </w:rPr>
+        <w:t>其他的符号索引类似</w:t>
+      </w:r>
+      <w:r>
+        <w:rPr>
+          <w:rFonts w:hint="eastAsia"/>
+        </w:rPr>
+        <w:t>。</w:t>
+      </w:r>
+    </w:p>
+    <w:p>
+      <w:r>
+        <w:rPr>
+          <w:rFonts w:hint="eastAsia"/>
+        </w:rPr>
+        <w:t>IAT区域，在PE加载到内存中后，经过符号解析，IAT地址表就形成了</w:t>
+      </w:r>
+    </w:p>
+    <w:p>
+      <w:pPr>
+        <w:rPr>
+          <w:rFonts w:hint="eastAsia"/>
+        </w:rPr>
+      </w:pPr>
+      <w:r>
+        <w:rPr>
+          <w:noProof/>
+        </w:rPr>
+        <w:drawing>
+          <wp:inline distT="0" distB="0" distL="0" distR="0" wp14:anchorId="14021264" wp14:editId="3CBC52E3">
+            <wp:extent cx="4991100" cy="762000"/>
+            <wp:effectExtent l="0" t="0" r="0" b="0"/>
+            <wp:docPr id="64" name="图片 64"/>
+            <wp:cNvGraphicFramePr>
+              <a:graphicFrameLocks xmlns:a="http://schemas.openxmlformats.org/drawingml/2006/main" noChangeAspect="1"/>
+            </wp:cNvGraphicFramePr>
+            <a:graphic xmlns:a="http://schemas.openxmlformats.org/drawingml/2006/main">
+              <a:graphicData uri="http://schemas.openxmlformats.org/drawingml/2006/picture">
+                <pic:pic xmlns:pic="http://schemas.openxmlformats.org/drawingml/2006/picture">
+                  <pic:nvPicPr>
+                    <pic:cNvPr id="1" name=""/>
+                    <pic:cNvPicPr/>
+                  </pic:nvPicPr>
+                  <pic:blipFill>
+                    <a:blip r:embed="rId61"/>
+                    <a:stretch>
+                      <a:fillRect/>
+                    </a:stretch>
+                  </pic:blipFill>
+                  <pic:spPr>
+                    <a:xfrm>
+                      <a:off x="0" y="0"/>
+                      <a:ext cx="4991100" cy="762000"/>
+                    </a:xfrm>
+                    <a:prstGeom prst="rect">
+                      <a:avLst/>
+                    </a:prstGeom>
+                  </pic:spPr>
+                </pic:pic>
+              </a:graphicData>
+            </a:graphic>
+          </wp:inline>
+        </w:drawing>
       </w:r>
       <w:bookmarkStart w:id="3" w:name="_GoBack"/>
       <w:bookmarkEnd w:id="3"/>
+    </w:p>
+    <w:p>
+      <w:pPr>
+        <w:pStyle w:val="4"/>
+      </w:pPr>
+      <w:r>
+        <w:t xml:space="preserve">10.6 </w:t>
+      </w:r>
+      <w:r>
+        <w:rPr>
+          <w:rFonts w:hint="eastAsia"/>
+        </w:rPr>
+        <w:t>资源表部分</w:t>
+      </w:r>
+    </w:p>
+    <w:p>
+      <w:pPr>
+        <w:rPr>
+          <w:rFonts w:hint="eastAsia"/>
+        </w:rPr>
+      </w:pPr>
+      <w:r>
+        <w:rPr>
+          <w:rFonts w:hint="eastAsia"/>
+        </w:rPr>
+        <w:t>首先跟据数据目录表索引到</w:t>
+      </w:r>
+      <w:proofErr w:type="spellStart"/>
+      <w:r>
+        <w:rPr>
+          <w:rFonts w:hint="eastAsia"/>
+        </w:rPr>
+        <w:t>resource</w:t>
+      </w:r>
+      <w:r>
+        <w:t>_dir</w:t>
+      </w:r>
+      <w:proofErr w:type="spellEnd"/>
+      <w:r>
+        <w:rPr>
+          <w:rFonts w:hint="eastAsia"/>
+        </w:rPr>
+        <w:t>结构的地址：</w:t>
+      </w:r>
+    </w:p>
+    <w:p>
+      <w:r>
+        <w:rPr>
+          <w:noProof/>
+        </w:rPr>
+        <w:lastRenderedPageBreak/>
+        <w:drawing>
+          <wp:inline distT="0" distB="0" distL="0" distR="0" wp14:anchorId="7659936E" wp14:editId="128963B1">
+            <wp:extent cx="5274310" cy="3100070"/>
+            <wp:effectExtent l="0" t="0" r="2540" b="5080"/>
+            <wp:docPr id="49" name="图片 49"/>
+            <wp:cNvGraphicFramePr>
+              <a:graphicFrameLocks xmlns:a="http://schemas.openxmlformats.org/drawingml/2006/main" noChangeAspect="1"/>
+            </wp:cNvGraphicFramePr>
+            <a:graphic xmlns:a="http://schemas.openxmlformats.org/drawingml/2006/main">
+              <a:graphicData uri="http://schemas.openxmlformats.org/drawingml/2006/picture">
+                <pic:pic xmlns:pic="http://schemas.openxmlformats.org/drawingml/2006/picture">
+                  <pic:nvPicPr>
+                    <pic:cNvPr id="1" name=""/>
+                    <pic:cNvPicPr/>
+                  </pic:nvPicPr>
+                  <pic:blipFill>
+                    <a:blip r:embed="rId62"/>
+                    <a:stretch>
+                      <a:fillRect/>
+                    </a:stretch>
+                  </pic:blipFill>
+                  <pic:spPr>
+                    <a:xfrm>
+                      <a:off x="0" y="0"/>
+                      <a:ext cx="5274310" cy="3100070"/>
+                    </a:xfrm>
+                    <a:prstGeom prst="rect">
+                      <a:avLst/>
+                    </a:prstGeom>
+                  </pic:spPr>
+                </pic:pic>
+              </a:graphicData>
+            </a:graphic>
+          </wp:inline>
+        </w:drawing>
+      </w:r>
+    </w:p>
+    <w:p>
+      <w:r>
+        <w:rPr>
+          <w:rFonts w:hint="eastAsia"/>
+        </w:rPr>
+        <w:t>查看内存该地址内容：</w:t>
+      </w:r>
+    </w:p>
+    <w:p>
+      <w:r>
+        <w:rPr>
+          <w:noProof/>
+        </w:rPr>
+        <w:drawing>
+          <wp:inline distT="0" distB="0" distL="0" distR="0" wp14:anchorId="3BA11E9F" wp14:editId="073CF4E5">
+            <wp:extent cx="5274310" cy="886460"/>
+            <wp:effectExtent l="0" t="0" r="2540" b="8890"/>
+            <wp:docPr id="50" name="图片 50"/>
+            <wp:cNvGraphicFramePr>
+              <a:graphicFrameLocks xmlns:a="http://schemas.openxmlformats.org/drawingml/2006/main" noChangeAspect="1"/>
+            </wp:cNvGraphicFramePr>
+            <a:graphic xmlns:a="http://schemas.openxmlformats.org/drawingml/2006/main">
+              <a:graphicData uri="http://schemas.openxmlformats.org/drawingml/2006/picture">
+                <pic:pic xmlns:pic="http://schemas.openxmlformats.org/drawingml/2006/picture">
+                  <pic:nvPicPr>
+                    <pic:cNvPr id="1" name=""/>
+                    <pic:cNvPicPr/>
+                  </pic:nvPicPr>
+                  <pic:blipFill>
+                    <a:blip r:embed="rId63"/>
+                    <a:stretch>
+                      <a:fillRect/>
+                    </a:stretch>
+                  </pic:blipFill>
+                  <pic:spPr>
+                    <a:xfrm>
+                      <a:off x="0" y="0"/>
+                      <a:ext cx="5274310" cy="886460"/>
+                    </a:xfrm>
+                    <a:prstGeom prst="rect">
+                      <a:avLst/>
+                    </a:prstGeom>
+                  </pic:spPr>
+                </pic:pic>
+              </a:graphicData>
+            </a:graphic>
+          </wp:inline>
+        </w:drawing>
+      </w:r>
+    </w:p>
+    <w:p>
+      <w:r>
+        <w:rPr>
+          <w:rFonts w:hint="eastAsia"/>
+        </w:rPr>
+        <w:t>可看到此PE没有以name命名的目录项，有一个以ID命令的目录项。</w:t>
+      </w:r>
+      <w:r>
+        <w:rPr>
+          <w:rFonts w:hint="eastAsia"/>
+        </w:rPr>
+        <w:t>紧挨着就是一个八字节的目录项结构，</w:t>
+      </w:r>
+    </w:p>
+    <w:p>
+      <w:r>
+        <w:rPr>
+          <w:noProof/>
+        </w:rPr>
+        <w:drawing>
+          <wp:inline distT="0" distB="0" distL="0" distR="0" wp14:anchorId="5FD73AE3" wp14:editId="6652BB2B">
+            <wp:extent cx="5274310" cy="685165"/>
+            <wp:effectExtent l="0" t="0" r="2540" b="635"/>
+            <wp:docPr id="51" name="图片 51"/>
+            <wp:cNvGraphicFramePr>
+              <a:graphicFrameLocks xmlns:a="http://schemas.openxmlformats.org/drawingml/2006/main" noChangeAspect="1"/>
+            </wp:cNvGraphicFramePr>
+            <a:graphic xmlns:a="http://schemas.openxmlformats.org/drawingml/2006/main">
+              <a:graphicData uri="http://schemas.openxmlformats.org/drawingml/2006/picture">
+                <pic:pic xmlns:pic="http://schemas.openxmlformats.org/drawingml/2006/picture">
+                  <pic:nvPicPr>
+                    <pic:cNvPr id="1" name=""/>
+                    <pic:cNvPicPr/>
+                  </pic:nvPicPr>
+                  <pic:blipFill>
+                    <a:blip r:embed="rId64"/>
+                    <a:stretch>
+                      <a:fillRect/>
+                    </a:stretch>
+                  </pic:blipFill>
+                  <pic:spPr>
+                    <a:xfrm>
+                      <a:off x="0" y="0"/>
+                      <a:ext cx="5274310" cy="685165"/>
+                    </a:xfrm>
+                    <a:prstGeom prst="rect">
+                      <a:avLst/>
+                    </a:prstGeom>
+                  </pic:spPr>
+                </pic:pic>
+              </a:graphicData>
+            </a:graphic>
+          </wp:inline>
+        </w:drawing>
+      </w:r>
+    </w:p>
+    <w:p>
+      <w:r>
+        <w:rPr>
+          <w:rFonts w:hint="eastAsia"/>
+        </w:rPr>
+        <w:t>由于第一个DWORD最高位没有置位，表示该资源的ID为0x</w:t>
+      </w:r>
+      <w:r>
+        <w:t>18</w:t>
+      </w:r>
+      <w:r>
+        <w:rPr>
+          <w:rFonts w:hint="eastAsia"/>
+        </w:rPr>
+        <w:t>，第二个DWORD最高位置位，表示还有第二级目录，索引到第二级目录为：</w:t>
+      </w:r>
+    </w:p>
+    <w:p>
+      <w:r>
+        <w:rPr>
+          <w:noProof/>
+        </w:rPr>
+        <w:drawing>
+          <wp:inline distT="0" distB="0" distL="0" distR="0" wp14:anchorId="726AA845" wp14:editId="2BE9FC5D">
+            <wp:extent cx="3952875" cy="904875"/>
+            <wp:effectExtent l="0" t="0" r="9525" b="9525"/>
+            <wp:docPr id="52" name="图片 52"/>
+            <wp:cNvGraphicFramePr>
+              <a:graphicFrameLocks xmlns:a="http://schemas.openxmlformats.org/drawingml/2006/main" noChangeAspect="1"/>
+            </wp:cNvGraphicFramePr>
+            <a:graphic xmlns:a="http://schemas.openxmlformats.org/drawingml/2006/main">
+              <a:graphicData uri="http://schemas.openxmlformats.org/drawingml/2006/picture">
+                <pic:pic xmlns:pic="http://schemas.openxmlformats.org/drawingml/2006/picture">
+                  <pic:nvPicPr>
+                    <pic:cNvPr id="1" name=""/>
+                    <pic:cNvPicPr/>
+                  </pic:nvPicPr>
+                  <pic:blipFill>
+                    <a:blip r:embed="rId65"/>
+                    <a:stretch>
+                      <a:fillRect/>
+                    </a:stretch>
+                  </pic:blipFill>
+                  <pic:spPr>
+                    <a:xfrm>
+                      <a:off x="0" y="0"/>
+                      <a:ext cx="3952875" cy="904875"/>
+                    </a:xfrm>
+                    <a:prstGeom prst="rect">
+                      <a:avLst/>
+                    </a:prstGeom>
+                  </pic:spPr>
+                </pic:pic>
+              </a:graphicData>
+            </a:graphic>
+          </wp:inline>
+        </w:drawing>
+      </w:r>
+    </w:p>
+    <w:p>
+      <w:r>
+        <w:rPr>
+          <w:rFonts w:hint="eastAsia"/>
+        </w:rPr>
+        <w:t>如图，第二级资源目录也仅有一个ID命令的资源项，紧接之后一个八字节结构表示</w:t>
+      </w:r>
+      <w:proofErr w:type="gramStart"/>
+      <w:r>
+        <w:rPr>
+          <w:rFonts w:hint="eastAsia"/>
+        </w:rPr>
+        <w:t>此资源</w:t>
+      </w:r>
+      <w:proofErr w:type="gramEnd"/>
+      <w:r>
+        <w:rPr>
+          <w:rFonts w:hint="eastAsia"/>
+        </w:rPr>
+        <w:t>ID为1，并且还有第三级目录，相对于资源表基址的偏移为0</w:t>
+      </w:r>
+      <w:r>
+        <w:t>x30:</w:t>
+      </w:r>
+    </w:p>
+    <w:p>
+      <w:r>
+        <w:rPr>
+          <w:noProof/>
+        </w:rPr>
+        <w:drawing>
+          <wp:inline distT="0" distB="0" distL="0" distR="0" wp14:anchorId="0B224C2C" wp14:editId="240279D9">
+            <wp:extent cx="5274310" cy="920115"/>
+            <wp:effectExtent l="0" t="0" r="2540" b="0"/>
+            <wp:docPr id="53" name="图片 53"/>
+            <wp:cNvGraphicFramePr>
+              <a:graphicFrameLocks xmlns:a="http://schemas.openxmlformats.org/drawingml/2006/main" noChangeAspect="1"/>
+            </wp:cNvGraphicFramePr>
+            <a:graphic xmlns:a="http://schemas.openxmlformats.org/drawingml/2006/main">
+              <a:graphicData uri="http://schemas.openxmlformats.org/drawingml/2006/picture">
+                <pic:pic xmlns:pic="http://schemas.openxmlformats.org/drawingml/2006/picture">
+                  <pic:nvPicPr>
+                    <pic:cNvPr id="1" name=""/>
+                    <pic:cNvPicPr/>
+                  </pic:nvPicPr>
+                  <pic:blipFill>
+                    <a:blip r:embed="rId66"/>
+                    <a:stretch>
+                      <a:fillRect/>
+                    </a:stretch>
+                  </pic:blipFill>
+                  <pic:spPr>
+                    <a:xfrm>
+                      <a:off x="0" y="0"/>
+                      <a:ext cx="5274310" cy="920115"/>
+                    </a:xfrm>
+                    <a:prstGeom prst="rect">
+                      <a:avLst/>
+                    </a:prstGeom>
+                  </pic:spPr>
+                </pic:pic>
+              </a:graphicData>
+            </a:graphic>
+          </wp:inline>
+        </w:drawing>
+      </w:r>
+    </w:p>
+    <w:p>
+      <w:r>
+        <w:rPr>
+          <w:rFonts w:hint="eastAsia"/>
+        </w:rPr>
+        <w:t>与第二级目录类似，第三级目录仅有一个ID为0x</w:t>
+      </w:r>
+      <w:r>
+        <w:t>409</w:t>
+      </w:r>
+      <w:r>
+        <w:rPr>
+          <w:rFonts w:hint="eastAsia"/>
+        </w:rPr>
+        <w:t>的资源，资源相对于资源表基址的偏移为0</w:t>
+      </w:r>
+      <w:r>
+        <w:t>x48</w:t>
+      </w:r>
+    </w:p>
+    <w:p>
+      <w:r>
+        <w:rPr>
+          <w:noProof/>
+        </w:rPr>
+        <w:lastRenderedPageBreak/>
+        <w:drawing>
+          <wp:inline distT="0" distB="0" distL="0" distR="0" wp14:anchorId="1508A9A1" wp14:editId="73E37B6D">
+            <wp:extent cx="5274310" cy="998855"/>
+            <wp:effectExtent l="0" t="0" r="2540" b="0"/>
+            <wp:docPr id="54" name="图片 54"/>
+            <wp:cNvGraphicFramePr>
+              <a:graphicFrameLocks xmlns:a="http://schemas.openxmlformats.org/drawingml/2006/main" noChangeAspect="1"/>
+            </wp:cNvGraphicFramePr>
+            <a:graphic xmlns:a="http://schemas.openxmlformats.org/drawingml/2006/main">
+              <a:graphicData uri="http://schemas.openxmlformats.org/drawingml/2006/picture">
+                <pic:pic xmlns:pic="http://schemas.openxmlformats.org/drawingml/2006/picture">
+                  <pic:nvPicPr>
+                    <pic:cNvPr id="1" name=""/>
+                    <pic:cNvPicPr/>
+                  </pic:nvPicPr>
+                  <pic:blipFill>
+                    <a:blip r:embed="rId67"/>
+                    <a:stretch>
+                      <a:fillRect/>
+                    </a:stretch>
+                  </pic:blipFill>
+                  <pic:spPr>
+                    <a:xfrm>
+                      <a:off x="0" y="0"/>
+                      <a:ext cx="5274310" cy="998855"/>
+                    </a:xfrm>
+                    <a:prstGeom prst="rect">
+                      <a:avLst/>
+                    </a:prstGeom>
+                  </pic:spPr>
+                </pic:pic>
+              </a:graphicData>
+            </a:graphic>
+          </wp:inline>
+        </w:drawing>
+      </w:r>
+    </w:p>
+    <w:p>
+      <w:r>
+        <w:rPr>
+          <w:noProof/>
+        </w:rPr>
+        <w:drawing>
+          <wp:inline distT="0" distB="0" distL="0" distR="0" wp14:anchorId="6531462E" wp14:editId="43F883FF">
+            <wp:extent cx="5274310" cy="2755900"/>
+            <wp:effectExtent l="0" t="0" r="2540" b="6350"/>
+            <wp:docPr id="55" name="图片 55"/>
+            <wp:cNvGraphicFramePr>
+              <a:graphicFrameLocks xmlns:a="http://schemas.openxmlformats.org/drawingml/2006/main" noChangeAspect="1"/>
+            </wp:cNvGraphicFramePr>
+            <a:graphic xmlns:a="http://schemas.openxmlformats.org/drawingml/2006/main">
+              <a:graphicData uri="http://schemas.openxmlformats.org/drawingml/2006/picture">
+                <pic:pic xmlns:pic="http://schemas.openxmlformats.org/drawingml/2006/picture">
+                  <pic:nvPicPr>
+                    <pic:cNvPr id="1" name=""/>
+                    <pic:cNvPicPr/>
+                  </pic:nvPicPr>
+                  <pic:blipFill>
+                    <a:blip r:embed="rId68"/>
+                    <a:stretch>
+                      <a:fillRect/>
+                    </a:stretch>
+                  </pic:blipFill>
+                  <pic:spPr>
+                    <a:xfrm>
+                      <a:off x="0" y="0"/>
+                      <a:ext cx="5274310" cy="2755900"/>
+                    </a:xfrm>
+                    <a:prstGeom prst="rect">
+                      <a:avLst/>
+                    </a:prstGeom>
+                  </pic:spPr>
+                </pic:pic>
+              </a:graphicData>
+            </a:graphic>
+          </wp:inline>
+        </w:drawing>
+      </w:r>
+    </w:p>
+    <w:p>
+      <w:pPr>
+        <w:rPr>
+          <w:rFonts w:hint="eastAsia"/>
+        </w:rPr>
+      </w:pPr>
+      <w:r>
+        <w:rPr>
+          <w:rFonts w:hint="eastAsia"/>
+        </w:rPr>
+        <w:t>即可定位到最终资源的内容。</w:t>
+      </w:r>
+    </w:p>
+    <w:p>
+      <w:pPr>
+        <w:pStyle w:val="4"/>
+      </w:pPr>
+      <w:r>
+        <w:rPr>
+          <w:rFonts w:hint="eastAsia"/>
+        </w:rPr>
+        <w:t>1</w:t>
+      </w:r>
+      <w:r>
+        <w:t xml:space="preserve">0.7 </w:t>
+      </w:r>
+      <w:r>
+        <w:rPr>
+          <w:rFonts w:hint="eastAsia"/>
+        </w:rPr>
+        <w:t>重定位表部分</w:t>
+      </w:r>
+    </w:p>
+    <w:p>
+      <w:r>
+        <w:rPr>
+          <w:rFonts w:hint="eastAsia"/>
+        </w:rPr>
+        <w:t>根据数据目录表定位到重定位结构：</w:t>
+      </w:r>
+    </w:p>
+    <w:p>
+      <w:r>
+        <w:rPr>
+          <w:noProof/>
+        </w:rPr>
+        <w:drawing>
+          <wp:inline distT="0" distB="0" distL="0" distR="0" wp14:anchorId="04F34D56" wp14:editId="18D1B790">
+            <wp:extent cx="5274310" cy="1599565"/>
+            <wp:effectExtent l="0" t="0" r="2540" b="635"/>
+            <wp:docPr id="56" name="图片 56"/>
+            <wp:cNvGraphicFramePr>
+              <a:graphicFrameLocks xmlns:a="http://schemas.openxmlformats.org/drawingml/2006/main" noChangeAspect="1"/>
+            </wp:cNvGraphicFramePr>
+            <a:graphic xmlns:a="http://schemas.openxmlformats.org/drawingml/2006/main">
+              <a:graphicData uri="http://schemas.openxmlformats.org/drawingml/2006/picture">
+                <pic:pic xmlns:pic="http://schemas.openxmlformats.org/drawingml/2006/picture">
+                  <pic:nvPicPr>
+                    <pic:cNvPr id="1" name=""/>
+                    <pic:cNvPicPr/>
+                  </pic:nvPicPr>
+                  <pic:blipFill>
+                    <a:blip r:embed="rId69"/>
+                    <a:stretch>
+                      <a:fillRect/>
+                    </a:stretch>
+                  </pic:blipFill>
+                  <pic:spPr>
+                    <a:xfrm>
+                      <a:off x="0" y="0"/>
+                      <a:ext cx="5274310" cy="1599565"/>
+                    </a:xfrm>
+                    <a:prstGeom prst="rect">
+                      <a:avLst/>
+                    </a:prstGeom>
+                  </pic:spPr>
+                </pic:pic>
+              </a:graphicData>
+            </a:graphic>
+          </wp:inline>
+        </w:drawing>
+      </w:r>
+    </w:p>
+    <w:p>
+      <w:pPr>
+        <w:rPr>
+          <w:rFonts w:hint="eastAsia"/>
+        </w:rPr>
+      </w:pPr>
+      <w:r>
+        <w:rPr>
+          <w:rFonts w:hint="eastAsia"/>
+        </w:rPr>
+        <w:t>可看到第一个物理页的重定项如阴影区域，起始基址为0</w:t>
+      </w:r>
+      <w:r>
+        <w:t>x011000</w:t>
+      </w:r>
+      <w:r>
+        <w:rPr>
+          <w:rFonts w:hint="eastAsia"/>
+        </w:rPr>
+        <w:t>，整个结构大小为0</w:t>
+      </w:r>
+      <w:r>
+        <w:t>x5c</w:t>
+      </w:r>
+      <w:r>
+        <w:rPr>
+          <w:rFonts w:hint="eastAsia"/>
+        </w:rPr>
+        <w:t>，后续每一个WORD表示一个重定位项，去掉高</w:t>
+      </w:r>
+      <w:r>
+        <w:t>4</w:t>
+      </w:r>
+      <w:proofErr w:type="gramStart"/>
+      <w:r>
+        <w:rPr>
+          <w:rFonts w:hint="eastAsia"/>
+        </w:rPr>
+        <w:t>四</w:t>
+      </w:r>
+      <w:proofErr w:type="gramEnd"/>
+      <w:r>
+        <w:rPr>
+          <w:rFonts w:hint="eastAsia"/>
+        </w:rPr>
+        <w:t>位后就可以索引对应的地址。</w:t>
+      </w:r>
     </w:p>
     <w:sectPr>
       <w:pgSz w:w="11906" w:h="16838"/>
@@ -5284,16 +7864,16 @@
     </w:lvl>
   </w:abstractNum>
   <w:abstractNum w:abstractNumId="1" w15:restartNumberingAfterBreak="0">
-    <w:nsid w:val="4D877793"/>
+    <w:nsid w:val="41A5066B"/>
     <w:multiLevelType w:val="hybridMultilevel"/>
-    <w:tmpl w:val="D6309324"/>
-    <w:lvl w:ilvl="0" w:tplc="CBA2B83E">
+    <w:tmpl w:val="283AA646"/>
+    <w:lvl w:ilvl="0" w:tplc="BB566738">
       <w:start w:val="1"/>
-      <w:numFmt w:val="japaneseCounting"/>
-      <w:lvlText w:val="%1．"/>
+      <w:numFmt w:val="decimal"/>
+      <w:lvlText w:val="%1."/>
       <w:lvlJc w:val="left"/>
       <w:pPr>
-        <w:ind w:left="720" w:hanging="720"/>
+        <w:ind w:left="360" w:hanging="360"/>
       </w:pPr>
       <w:rPr>
         <w:rFonts w:hint="default"/>
@@ -5373,16 +7953,16 @@
     </w:lvl>
   </w:abstractNum>
   <w:abstractNum w:abstractNumId="2" w15:restartNumberingAfterBreak="0">
-    <w:nsid w:val="61431E37"/>
+    <w:nsid w:val="41CD262F"/>
     <w:multiLevelType w:val="hybridMultilevel"/>
-    <w:tmpl w:val="37E6BBBE"/>
-    <w:lvl w:ilvl="0" w:tplc="25709C14">
-      <w:start w:val="1"/>
-      <w:numFmt w:val="decimal"/>
-      <w:lvlText w:val="%1."/>
+    <w:tmpl w:val="364A2DEA"/>
+    <w:lvl w:ilvl="0" w:tplc="763A334C">
+      <w:start w:val="10"/>
+      <w:numFmt w:val="japaneseCounting"/>
+      <w:lvlText w:val="%1．"/>
       <w:lvlJc w:val="left"/>
       <w:pPr>
-        <w:ind w:left="780" w:hanging="360"/>
+        <w:ind w:left="720" w:hanging="720"/>
       </w:pPr>
       <w:rPr>
         <w:rFonts w:hint="default"/>
@@ -5394,7 +7974,7 @@
       <w:lvlText w:val="%2)"/>
       <w:lvlJc w:val="left"/>
       <w:pPr>
-        <w:ind w:left="1260" w:hanging="420"/>
+        <w:ind w:left="840" w:hanging="420"/>
       </w:pPr>
     </w:lvl>
     <w:lvl w:ilvl="2" w:tplc="0409001B" w:tentative="1">
@@ -5403,7 +7983,7 @@
       <w:lvlText w:val="%3."/>
       <w:lvlJc w:val="right"/>
       <w:pPr>
-        <w:ind w:left="1680" w:hanging="420"/>
+        <w:ind w:left="1260" w:hanging="420"/>
       </w:pPr>
     </w:lvl>
     <w:lvl w:ilvl="3" w:tplc="0409000F" w:tentative="1">
@@ -5412,7 +7992,7 @@
       <w:lvlText w:val="%4."/>
       <w:lvlJc w:val="left"/>
       <w:pPr>
-        <w:ind w:left="2100" w:hanging="420"/>
+        <w:ind w:left="1680" w:hanging="420"/>
       </w:pPr>
     </w:lvl>
     <w:lvl w:ilvl="4" w:tplc="04090019" w:tentative="1">
@@ -5421,7 +8001,7 @@
       <w:lvlText w:val="%5)"/>
       <w:lvlJc w:val="left"/>
       <w:pPr>
-        <w:ind w:left="2520" w:hanging="420"/>
+        <w:ind w:left="2100" w:hanging="420"/>
       </w:pPr>
     </w:lvl>
     <w:lvl w:ilvl="5" w:tplc="0409001B" w:tentative="1">
@@ -5430,7 +8010,7 @@
       <w:lvlText w:val="%6."/>
       <w:lvlJc w:val="right"/>
       <w:pPr>
-        <w:ind w:left="2940" w:hanging="420"/>
+        <w:ind w:left="2520" w:hanging="420"/>
       </w:pPr>
     </w:lvl>
     <w:lvl w:ilvl="6" w:tplc="0409000F" w:tentative="1">
@@ -5439,7 +8019,7 @@
       <w:lvlText w:val="%7."/>
       <w:lvlJc w:val="left"/>
       <w:pPr>
-        <w:ind w:left="3360" w:hanging="420"/>
+        <w:ind w:left="2940" w:hanging="420"/>
       </w:pPr>
     </w:lvl>
     <w:lvl w:ilvl="7" w:tplc="04090019" w:tentative="1">
@@ -5448,7 +8028,7 @@
       <w:lvlText w:val="%8)"/>
       <w:lvlJc w:val="left"/>
       <w:pPr>
-        <w:ind w:left="3780" w:hanging="420"/>
+        <w:ind w:left="3360" w:hanging="420"/>
       </w:pPr>
     </w:lvl>
     <w:lvl w:ilvl="8" w:tplc="0409001B" w:tentative="1">
@@ -5457,16 +8037,16 @@
       <w:lvlText w:val="%9."/>
       <w:lvlJc w:val="right"/>
       <w:pPr>
-        <w:ind w:left="4200" w:hanging="420"/>
+        <w:ind w:left="3780" w:hanging="420"/>
       </w:pPr>
     </w:lvl>
   </w:abstractNum>
   <w:abstractNum w:abstractNumId="3" w15:restartNumberingAfterBreak="0">
-    <w:nsid w:val="6AD708EA"/>
+    <w:nsid w:val="4D877793"/>
     <w:multiLevelType w:val="hybridMultilevel"/>
-    <w:tmpl w:val="EA7ACCB6"/>
-    <w:lvl w:ilvl="0" w:tplc="881C1AD6">
-      <w:start w:val="8"/>
+    <w:tmpl w:val="D6309324"/>
+    <w:lvl w:ilvl="0" w:tplc="CBA2B83E">
+      <w:start w:val="1"/>
       <w:numFmt w:val="japaneseCounting"/>
       <w:lvlText w:val="%1．"/>
       <w:lvlJc w:val="left"/>
@@ -5551,16 +8131,16 @@
     </w:lvl>
   </w:abstractNum>
   <w:abstractNum w:abstractNumId="4" w15:restartNumberingAfterBreak="0">
-    <w:nsid w:val="6CD74EC7"/>
+    <w:nsid w:val="61431E37"/>
     <w:multiLevelType w:val="hybridMultilevel"/>
-    <w:tmpl w:val="FE4EBB78"/>
-    <w:lvl w:ilvl="0" w:tplc="786E99C8">
+    <w:tmpl w:val="37E6BBBE"/>
+    <w:lvl w:ilvl="0" w:tplc="25709C14">
       <w:start w:val="1"/>
       <w:numFmt w:val="decimal"/>
       <w:lvlText w:val="%1."/>
       <w:lvlJc w:val="left"/>
       <w:pPr>
-        <w:ind w:left="360" w:hanging="360"/>
+        <w:ind w:left="780" w:hanging="360"/>
       </w:pPr>
       <w:rPr>
         <w:rFonts w:hint="default"/>
@@ -5572,7 +8152,7 @@
       <w:lvlText w:val="%2)"/>
       <w:lvlJc w:val="left"/>
       <w:pPr>
-        <w:ind w:left="840" w:hanging="420"/>
+        <w:ind w:left="1260" w:hanging="420"/>
       </w:pPr>
     </w:lvl>
     <w:lvl w:ilvl="2" w:tplc="0409001B" w:tentative="1">
@@ -5581,7 +8161,7 @@
       <w:lvlText w:val="%3."/>
       <w:lvlJc w:val="right"/>
       <w:pPr>
-        <w:ind w:left="1260" w:hanging="420"/>
+        <w:ind w:left="1680" w:hanging="420"/>
       </w:pPr>
     </w:lvl>
     <w:lvl w:ilvl="3" w:tplc="0409000F" w:tentative="1">
@@ -5590,7 +8170,7 @@
       <w:lvlText w:val="%4."/>
       <w:lvlJc w:val="left"/>
       <w:pPr>
-        <w:ind w:left="1680" w:hanging="420"/>
+        <w:ind w:left="2100" w:hanging="420"/>
       </w:pPr>
     </w:lvl>
     <w:lvl w:ilvl="4" w:tplc="04090019" w:tentative="1">
@@ -5599,7 +8179,7 @@
       <w:lvlText w:val="%5)"/>
       <w:lvlJc w:val="left"/>
       <w:pPr>
-        <w:ind w:left="2100" w:hanging="420"/>
+        <w:ind w:left="2520" w:hanging="420"/>
       </w:pPr>
     </w:lvl>
     <w:lvl w:ilvl="5" w:tplc="0409001B" w:tentative="1">
@@ -5608,7 +8188,7 @@
       <w:lvlText w:val="%6."/>
       <w:lvlJc w:val="right"/>
       <w:pPr>
-        <w:ind w:left="2520" w:hanging="420"/>
+        <w:ind w:left="2940" w:hanging="420"/>
       </w:pPr>
     </w:lvl>
     <w:lvl w:ilvl="6" w:tplc="0409000F" w:tentative="1">
@@ -5617,7 +8197,7 @@
       <w:lvlText w:val="%7."/>
       <w:lvlJc w:val="left"/>
       <w:pPr>
-        <w:ind w:left="2940" w:hanging="420"/>
+        <w:ind w:left="3360" w:hanging="420"/>
       </w:pPr>
     </w:lvl>
     <w:lvl w:ilvl="7" w:tplc="04090019" w:tentative="1">
@@ -5626,7 +8206,7 @@
       <w:lvlText w:val="%8)"/>
       <w:lvlJc w:val="left"/>
       <w:pPr>
-        <w:ind w:left="3360" w:hanging="420"/>
+        <w:ind w:left="3780" w:hanging="420"/>
       </w:pPr>
     </w:lvl>
     <w:lvl w:ilvl="8" w:tplc="0409001B" w:tentative="1">
@@ -5635,24 +8215,208 @@
       <w:lvlText w:val="%9."/>
       <w:lvlJc w:val="right"/>
       <w:pPr>
+        <w:ind w:left="4200" w:hanging="420"/>
+      </w:pPr>
+    </w:lvl>
+  </w:abstractNum>
+  <w:abstractNum w:abstractNumId="5" w15:restartNumberingAfterBreak="0">
+    <w:nsid w:val="6AD708EA"/>
+    <w:multiLevelType w:val="hybridMultilevel"/>
+    <w:tmpl w:val="EA7ACCB6"/>
+    <w:lvl w:ilvl="0" w:tplc="881C1AD6">
+      <w:start w:val="8"/>
+      <w:numFmt w:val="japaneseCounting"/>
+      <w:lvlText w:val="%1．"/>
+      <w:lvlJc w:val="left"/>
+      <w:pPr>
+        <w:ind w:left="720" w:hanging="720"/>
+      </w:pPr>
+      <w:rPr>
+        <w:rFonts w:hint="default"/>
+      </w:rPr>
+    </w:lvl>
+    <w:lvl w:ilvl="1" w:tplc="04090019" w:tentative="1">
+      <w:start w:val="1"/>
+      <w:numFmt w:val="lowerLetter"/>
+      <w:lvlText w:val="%2)"/>
+      <w:lvlJc w:val="left"/>
+      <w:pPr>
+        <w:ind w:left="840" w:hanging="420"/>
+      </w:pPr>
+    </w:lvl>
+    <w:lvl w:ilvl="2" w:tplc="0409001B" w:tentative="1">
+      <w:start w:val="1"/>
+      <w:numFmt w:val="lowerRoman"/>
+      <w:lvlText w:val="%3."/>
+      <w:lvlJc w:val="right"/>
+      <w:pPr>
+        <w:ind w:left="1260" w:hanging="420"/>
+      </w:pPr>
+    </w:lvl>
+    <w:lvl w:ilvl="3" w:tplc="0409000F" w:tentative="1">
+      <w:start w:val="1"/>
+      <w:numFmt w:val="decimal"/>
+      <w:lvlText w:val="%4."/>
+      <w:lvlJc w:val="left"/>
+      <w:pPr>
+        <w:ind w:left="1680" w:hanging="420"/>
+      </w:pPr>
+    </w:lvl>
+    <w:lvl w:ilvl="4" w:tplc="04090019" w:tentative="1">
+      <w:start w:val="1"/>
+      <w:numFmt w:val="lowerLetter"/>
+      <w:lvlText w:val="%5)"/>
+      <w:lvlJc w:val="left"/>
+      <w:pPr>
+        <w:ind w:left="2100" w:hanging="420"/>
+      </w:pPr>
+    </w:lvl>
+    <w:lvl w:ilvl="5" w:tplc="0409001B" w:tentative="1">
+      <w:start w:val="1"/>
+      <w:numFmt w:val="lowerRoman"/>
+      <w:lvlText w:val="%6."/>
+      <w:lvlJc w:val="right"/>
+      <w:pPr>
+        <w:ind w:left="2520" w:hanging="420"/>
+      </w:pPr>
+    </w:lvl>
+    <w:lvl w:ilvl="6" w:tplc="0409000F" w:tentative="1">
+      <w:start w:val="1"/>
+      <w:numFmt w:val="decimal"/>
+      <w:lvlText w:val="%7."/>
+      <w:lvlJc w:val="left"/>
+      <w:pPr>
+        <w:ind w:left="2940" w:hanging="420"/>
+      </w:pPr>
+    </w:lvl>
+    <w:lvl w:ilvl="7" w:tplc="04090019" w:tentative="1">
+      <w:start w:val="1"/>
+      <w:numFmt w:val="lowerLetter"/>
+      <w:lvlText w:val="%8)"/>
+      <w:lvlJc w:val="left"/>
+      <w:pPr>
+        <w:ind w:left="3360" w:hanging="420"/>
+      </w:pPr>
+    </w:lvl>
+    <w:lvl w:ilvl="8" w:tplc="0409001B" w:tentative="1">
+      <w:start w:val="1"/>
+      <w:numFmt w:val="lowerRoman"/>
+      <w:lvlText w:val="%9."/>
+      <w:lvlJc w:val="right"/>
+      <w:pPr>
+        <w:ind w:left="3780" w:hanging="420"/>
+      </w:pPr>
+    </w:lvl>
+  </w:abstractNum>
+  <w:abstractNum w:abstractNumId="6" w15:restartNumberingAfterBreak="0">
+    <w:nsid w:val="6CD74EC7"/>
+    <w:multiLevelType w:val="hybridMultilevel"/>
+    <w:tmpl w:val="FE4EBB78"/>
+    <w:lvl w:ilvl="0" w:tplc="786E99C8">
+      <w:start w:val="1"/>
+      <w:numFmt w:val="decimal"/>
+      <w:lvlText w:val="%1."/>
+      <w:lvlJc w:val="left"/>
+      <w:pPr>
+        <w:ind w:left="360" w:hanging="360"/>
+      </w:pPr>
+      <w:rPr>
+        <w:rFonts w:hint="default"/>
+      </w:rPr>
+    </w:lvl>
+    <w:lvl w:ilvl="1" w:tplc="04090019" w:tentative="1">
+      <w:start w:val="1"/>
+      <w:numFmt w:val="lowerLetter"/>
+      <w:lvlText w:val="%2)"/>
+      <w:lvlJc w:val="left"/>
+      <w:pPr>
+        <w:ind w:left="840" w:hanging="420"/>
+      </w:pPr>
+    </w:lvl>
+    <w:lvl w:ilvl="2" w:tplc="0409001B" w:tentative="1">
+      <w:start w:val="1"/>
+      <w:numFmt w:val="lowerRoman"/>
+      <w:lvlText w:val="%3."/>
+      <w:lvlJc w:val="right"/>
+      <w:pPr>
+        <w:ind w:left="1260" w:hanging="420"/>
+      </w:pPr>
+    </w:lvl>
+    <w:lvl w:ilvl="3" w:tplc="0409000F" w:tentative="1">
+      <w:start w:val="1"/>
+      <w:numFmt w:val="decimal"/>
+      <w:lvlText w:val="%4."/>
+      <w:lvlJc w:val="left"/>
+      <w:pPr>
+        <w:ind w:left="1680" w:hanging="420"/>
+      </w:pPr>
+    </w:lvl>
+    <w:lvl w:ilvl="4" w:tplc="04090019" w:tentative="1">
+      <w:start w:val="1"/>
+      <w:numFmt w:val="lowerLetter"/>
+      <w:lvlText w:val="%5)"/>
+      <w:lvlJc w:val="left"/>
+      <w:pPr>
+        <w:ind w:left="2100" w:hanging="420"/>
+      </w:pPr>
+    </w:lvl>
+    <w:lvl w:ilvl="5" w:tplc="0409001B" w:tentative="1">
+      <w:start w:val="1"/>
+      <w:numFmt w:val="lowerRoman"/>
+      <w:lvlText w:val="%6."/>
+      <w:lvlJc w:val="right"/>
+      <w:pPr>
+        <w:ind w:left="2520" w:hanging="420"/>
+      </w:pPr>
+    </w:lvl>
+    <w:lvl w:ilvl="6" w:tplc="0409000F" w:tentative="1">
+      <w:start w:val="1"/>
+      <w:numFmt w:val="decimal"/>
+      <w:lvlText w:val="%7."/>
+      <w:lvlJc w:val="left"/>
+      <w:pPr>
+        <w:ind w:left="2940" w:hanging="420"/>
+      </w:pPr>
+    </w:lvl>
+    <w:lvl w:ilvl="7" w:tplc="04090019" w:tentative="1">
+      <w:start w:val="1"/>
+      <w:numFmt w:val="lowerLetter"/>
+      <w:lvlText w:val="%8)"/>
+      <w:lvlJc w:val="left"/>
+      <w:pPr>
+        <w:ind w:left="3360" w:hanging="420"/>
+      </w:pPr>
+    </w:lvl>
+    <w:lvl w:ilvl="8" w:tplc="0409001B" w:tentative="1">
+      <w:start w:val="1"/>
+      <w:numFmt w:val="lowerRoman"/>
+      <w:lvlText w:val="%9."/>
+      <w:lvlJc w:val="right"/>
+      <w:pPr>
         <w:ind w:left="3780" w:hanging="420"/>
       </w:pPr>
     </w:lvl>
   </w:abstractNum>
   <w:num w:numId="1">
-    <w:abstractNumId w:val="1"/>
+    <w:abstractNumId w:val="3"/>
   </w:num>
   <w:num w:numId="2">
     <w:abstractNumId w:val="0"/>
   </w:num>
   <w:num w:numId="3">
+    <w:abstractNumId w:val="4"/>
+  </w:num>
+  <w:num w:numId="4">
+    <w:abstractNumId w:val="6"/>
+  </w:num>
+  <w:num w:numId="5">
+    <w:abstractNumId w:val="5"/>
+  </w:num>
+  <w:num w:numId="6">
     <w:abstractNumId w:val="2"/>
   </w:num>
-  <w:num w:numId="4">
-    <w:abstractNumId w:val="4"/>
-  </w:num>
-  <w:num w:numId="5">
-    <w:abstractNumId w:val="3"/>
+  <w:num w:numId="7">
+    <w:abstractNumId w:val="1"/>
   </w:num>
 </w:numbering>
 </file>
@@ -6567,7 +9331,7 @@
 </file>
 
 <file path=customXml/itemProps1.xml><?xml version="1.0" encoding="utf-8"?>
-<ds:datastoreItem xmlns:ds="http://schemas.openxmlformats.org/officeDocument/2006/customXml" ds:itemID="{64083525-F715-4ECF-A2EC-D2627EE2087A}">
+<ds:datastoreItem xmlns:ds="http://schemas.openxmlformats.org/officeDocument/2006/customXml" ds:itemID="{C8E2B6F9-289C-4007-B1BF-E3FA9835FA27}">
   <ds:schemaRefs>
     <ds:schemaRef ds:uri="http://schemas.openxmlformats.org/officeDocument/2006/bibliography"/>
   </ds:schemaRefs>

</xml_diff>